<commit_message>
SRS und SAD update
</commit_message>
<xml_diff>
--- a/SAD/Software Architecture Document_Midterm.docx
+++ b/SAD/Software Architecture Document_Midterm.docx
@@ -1,6 +1,6 @@
 
 <file path=word/document.xml><?xml version="1.0" encoding="utf-8"?>
-<w:document xmlns:wpc="http://schemas.microsoft.com/office/word/2010/wordprocessingCanvas" xmlns:mc="http://schemas.openxmlformats.org/markup-compatibility/2006" xmlns:o="urn:schemas-microsoft-com:office:office" xmlns:r="http://schemas.openxmlformats.org/officeDocument/2006/relationships" xmlns:m="http://schemas.openxmlformats.org/officeDocument/2006/math" xmlns:v="urn:schemas-microsoft-com:vml" xmlns:wp14="http://schemas.microsoft.com/office/word/2010/wordprocessingDrawing" xmlns:wp="http://schemas.openxmlformats.org/drawingml/2006/wordprocessingDrawing" xmlns:w10="urn:schemas-microsoft-com:office:word" xmlns:w="http://schemas.openxmlformats.org/wordprocessingml/2006/main" xmlns:w14="http://schemas.microsoft.com/office/word/2010/wordml" xmlns:wpg="http://schemas.microsoft.com/office/word/2010/wordprocessingGroup" xmlns:wpi="http://schemas.microsoft.com/office/word/2010/wordprocessingInk" xmlns:wne="http://schemas.microsoft.com/office/word/2006/wordml" xmlns:wps="http://schemas.microsoft.com/office/word/2010/wordprocessingShape" mc:Ignorable="w14 wp14">
+<w:document xmlns:wpc="http://schemas.microsoft.com/office/word/2010/wordprocessingCanvas" xmlns:cx="http://schemas.microsoft.com/office/drawing/2014/chartex" xmlns:cx1="http://schemas.microsoft.com/office/drawing/2015/9/8/chartex" xmlns:cx2="http://schemas.microsoft.com/office/drawing/2015/10/21/chartex" xmlns:mc="http://schemas.openxmlformats.org/markup-compatibility/2006" xmlns:o="urn:schemas-microsoft-com:office:office" xmlns:r="http://schemas.openxmlformats.org/officeDocument/2006/relationships" xmlns:m="http://schemas.openxmlformats.org/officeDocument/2006/math" xmlns:v="urn:schemas-microsoft-com:vml" xmlns:wp14="http://schemas.microsoft.com/office/word/2010/wordprocessingDrawing" xmlns:wp="http://schemas.openxmlformats.org/drawingml/2006/wordprocessingDrawing" xmlns:w10="urn:schemas-microsoft-com:office:word" xmlns:w="http://schemas.openxmlformats.org/wordprocessingml/2006/main" xmlns:w14="http://schemas.microsoft.com/office/word/2010/wordml" xmlns:w15="http://schemas.microsoft.com/office/word/2012/wordml" xmlns:w16se="http://schemas.microsoft.com/office/word/2015/wordml/symex" xmlns:wpg="http://schemas.microsoft.com/office/word/2010/wordprocessingGroup" xmlns:wpi="http://schemas.microsoft.com/office/word/2010/wordprocessingInk" xmlns:wne="http://schemas.microsoft.com/office/word/2006/wordml" xmlns:wps="http://schemas.microsoft.com/office/word/2010/wordprocessingShape" mc:Ignorable="w14 w15 w16se wp14">
   <w:body>
     <w:p>
       <w:pPr>
@@ -10,14 +10,12 @@
           <w:rFonts w:cs="Arial"/>
         </w:rPr>
       </w:pPr>
-      <w:proofErr w:type="spellStart"/>
       <w:r>
         <w:rPr>
           <w:rFonts w:cs="Arial"/>
         </w:rPr>
         <w:t>Mathinator</w:t>
       </w:r>
-      <w:proofErr w:type="spellEnd"/>
     </w:p>
     <w:p>
       <w:pPr>
@@ -96,7 +94,7 @@
           <w:rFonts w:ascii="Arial" w:hAnsi="Arial" w:cs="Arial"/>
         </w:rPr>
         <w:sectPr>
-          <w:headerReference w:type="default" r:id="rId8"/>
+          <w:headerReference w:type="default" r:id="rId7"/>
           <w:pgSz w:w="12240" w:h="15840"/>
           <w:pgMar w:top="1440" w:right="1440" w:bottom="1440" w:left="1440" w:header="720" w:footer="720" w:gutter="0"/>
           <w:cols w:space="720"/>
@@ -135,12 +133,6 @@
         <w:gridCol w:w="2304"/>
       </w:tblGrid>
       <w:tr>
-        <w:tblPrEx>
-          <w:tblCellMar>
-            <w:top w:w="0" w:type="dxa"/>
-            <w:bottom w:w="0" w:type="dxa"/>
-          </w:tblCellMar>
-        </w:tblPrEx>
         <w:tc>
           <w:tcPr>
             <w:tcW w:w="2304" w:type="dxa"/>
@@ -283,12 +275,6 @@
         </w:tc>
       </w:tr>
       <w:tr>
-        <w:tblPrEx>
-          <w:tblCellMar>
-            <w:top w:w="0" w:type="dxa"/>
-            <w:bottom w:w="0" w:type="dxa"/>
-          </w:tblCellMar>
-        </w:tblPrEx>
         <w:tc>
           <w:tcPr>
             <w:tcW w:w="2304" w:type="dxa"/>
@@ -413,46 +399,12 @@
               <w:rPr>
                 <w:rFonts w:ascii="Arial" w:hAnsi="Arial" w:cs="Arial"/>
               </w:rPr>
-              <w:t>&lt;</w:t>
-            </w:r>
-            <w:proofErr w:type="spellStart"/>
-            <w:r>
-              <w:rPr>
-                <w:rFonts w:ascii="Arial" w:hAnsi="Arial" w:cs="Arial"/>
-              </w:rPr>
-              <w:t>Lamm</w:t>
-            </w:r>
-            <w:proofErr w:type="spellEnd"/>
-            <w:r>
-              <w:rPr>
-                <w:rFonts w:ascii="Arial" w:hAnsi="Arial" w:cs="Arial"/>
-              </w:rPr>
-              <w:t xml:space="preserve">, Hug, </w:t>
-            </w:r>
-            <w:proofErr w:type="spellStart"/>
-            <w:r>
-              <w:rPr>
-                <w:rFonts w:ascii="Arial" w:hAnsi="Arial" w:cs="Arial"/>
-              </w:rPr>
-              <w:t>Saupp</w:t>
-            </w:r>
-            <w:proofErr w:type="spellEnd"/>
-            <w:r>
-              <w:rPr>
-                <w:rFonts w:ascii="Arial" w:hAnsi="Arial" w:cs="Arial"/>
-              </w:rPr>
-              <w:t>&gt;</w:t>
+              <w:t>&lt;Lamm, Hug, Saupp&gt;</w:t>
             </w:r>
           </w:p>
         </w:tc>
       </w:tr>
       <w:tr>
-        <w:tblPrEx>
-          <w:tblCellMar>
-            <w:top w:w="0" w:type="dxa"/>
-            <w:bottom w:w="0" w:type="dxa"/>
-          </w:tblCellMar>
-        </w:tblPrEx>
         <w:tc>
           <w:tcPr>
             <w:tcW w:w="2304" w:type="dxa"/>
@@ -481,13 +433,7 @@
               <w:rPr>
                 <w:rFonts w:ascii="Arial" w:hAnsi="Arial" w:cs="Arial"/>
               </w:rPr>
-              <w:t>&lt;</w:t>
-            </w:r>
-            <w:r>
-              <w:rPr>
-                <w:rFonts w:ascii="Arial" w:hAnsi="Arial" w:cs="Arial"/>
-              </w:rPr>
-              <w:t>27/12/2016&gt;</w:t>
+              <w:t>&lt;27/12/2016&gt;</w:t>
             </w:r>
           </w:p>
         </w:tc>
@@ -580,46 +526,12 @@
               <w:rPr>
                 <w:rFonts w:ascii="Arial" w:hAnsi="Arial" w:cs="Arial"/>
               </w:rPr>
-              <w:t>&lt;</w:t>
-            </w:r>
-            <w:proofErr w:type="spellStart"/>
-            <w:r>
-              <w:rPr>
-                <w:rFonts w:ascii="Arial" w:hAnsi="Arial" w:cs="Arial"/>
-              </w:rPr>
-              <w:t>Lamm</w:t>
-            </w:r>
-            <w:proofErr w:type="spellEnd"/>
-            <w:r>
-              <w:rPr>
-                <w:rFonts w:ascii="Arial" w:hAnsi="Arial" w:cs="Arial"/>
-              </w:rPr>
-              <w:t xml:space="preserve">, Hug, </w:t>
-            </w:r>
-            <w:proofErr w:type="spellStart"/>
-            <w:r>
-              <w:rPr>
-                <w:rFonts w:ascii="Arial" w:hAnsi="Arial" w:cs="Arial"/>
-              </w:rPr>
-              <w:t>Saupp</w:t>
-            </w:r>
-            <w:proofErr w:type="spellEnd"/>
-            <w:r>
-              <w:rPr>
-                <w:rFonts w:ascii="Arial" w:hAnsi="Arial" w:cs="Arial"/>
-              </w:rPr>
-              <w:t>&gt;</w:t>
+              <w:t>&lt;Lamm, Hug, Saupp&gt;</w:t>
             </w:r>
           </w:p>
         </w:tc>
       </w:tr>
       <w:tr>
-        <w:tblPrEx>
-          <w:tblCellMar>
-            <w:top w:w="0" w:type="dxa"/>
-            <w:bottom w:w="0" w:type="dxa"/>
-          </w:tblCellMar>
-        </w:tblPrEx>
         <w:tc>
           <w:tcPr>
             <w:tcW w:w="2304" w:type="dxa"/>
@@ -726,12 +638,6 @@
         </w:tc>
       </w:tr>
       <w:tr>
-        <w:tblPrEx>
-          <w:tblCellMar>
-            <w:top w:w="0" w:type="dxa"/>
-            <w:bottom w:w="0" w:type="dxa"/>
-          </w:tblCellMar>
-        </w:tblPrEx>
         <w:tc>
           <w:tcPr>
             <w:tcW w:w="2304" w:type="dxa"/>
@@ -865,8 +771,15 @@
       <w:pPr>
         <w:pStyle w:val="Verzeichnis1"/>
         <w:tabs>
-          <w:tab w:val="right" w:pos="432"/>
+          <w:tab w:val="left" w:pos="432"/>
         </w:tabs>
+        <w:rPr>
+          <w:rFonts w:asciiTheme="minorHAnsi" w:eastAsiaTheme="minorEastAsia" w:hAnsiTheme="minorHAnsi" w:cstheme="minorBidi"/>
+          <w:noProof/>
+          <w:sz w:val="22"/>
+          <w:szCs w:val="22"/>
+          <w:lang w:val="de-DE" w:eastAsia="de-DE"/>
+        </w:rPr>
       </w:pPr>
       <w:r>
         <w:rPr>
@@ -889,13 +802,14 @@
       </w:r>
       <w:r>
         <w:rPr>
-          <w:rFonts w:cs="Arial"/>
+          <w:noProof/>
         </w:rPr>
         <w:t>1.</w:t>
       </w:r>
       <w:r>
         <w:rPr>
-          <w:rFonts w:ascii="Calibri" w:hAnsi="Calibri"/>
+          <w:rFonts w:asciiTheme="minorHAnsi" w:eastAsiaTheme="minorEastAsia" w:hAnsiTheme="minorHAnsi" w:cstheme="minorBidi"/>
+          <w:noProof/>
           <w:sz w:val="22"/>
           <w:szCs w:val="22"/>
           <w:lang w:val="de-DE" w:eastAsia="de-DE"/>
@@ -904,64 +818,76 @@
       </w:r>
       <w:r>
         <w:rPr>
-          <w:rFonts w:cs="Arial"/>
+          <w:noProof/>
         </w:rPr>
         <w:t>Introduction</w:t>
       </w:r>
       <w:r>
+        <w:rPr>
+          <w:noProof/>
+        </w:rPr>
         <w:tab/>
+      </w:r>
+      <w:r>
+        <w:rPr>
+          <w:noProof/>
+        </w:rPr>
+        <w:fldChar w:fldCharType="begin"/>
+      </w:r>
+      <w:r>
+        <w:rPr>
+          <w:noProof/>
+        </w:rPr>
+        <w:instrText xml:space="preserve"> PAGEREF _Toc470875461 \h </w:instrText>
+      </w:r>
+      <w:r>
+        <w:rPr>
+          <w:noProof/>
+        </w:rPr>
+      </w:r>
+      <w:r>
+        <w:rPr>
+          <w:noProof/>
+        </w:rPr>
+        <w:fldChar w:fldCharType="separate"/>
+      </w:r>
+      <w:r>
+        <w:rPr>
+          <w:noProof/>
+        </w:rPr>
         <w:t>4</w:t>
+      </w:r>
+      <w:r>
+        <w:rPr>
+          <w:noProof/>
+        </w:rPr>
+        <w:fldChar w:fldCharType="end"/>
       </w:r>
     </w:p>
     <w:p>
       <w:pPr>
         <w:pStyle w:val="Verzeichnis2"/>
         <w:tabs>
-          <w:tab w:val="right" w:pos="1000"/>
+          <w:tab w:val="left" w:pos="1000"/>
         </w:tabs>
-      </w:pPr>
-      <w:r>
-        <w:rPr>
-          <w:rFonts w:cs="Arial"/>
-        </w:rPr>
-        <w:t>1.1</w:t>
-      </w:r>
-      <w:r>
-        <w:rPr>
-          <w:rFonts w:ascii="Calibri" w:hAnsi="Calibri"/>
+        <w:rPr>
+          <w:rFonts w:asciiTheme="minorHAnsi" w:eastAsiaTheme="minorEastAsia" w:hAnsiTheme="minorHAnsi" w:cstheme="minorBidi"/>
+          <w:noProof/>
           <w:sz w:val="22"/>
           <w:szCs w:val="22"/>
           <w:lang w:val="de-DE" w:eastAsia="de-DE"/>
         </w:rPr>
-        <w:tab/>
-      </w:r>
-      <w:r>
-        <w:rPr>
-          <w:rFonts w:cs="Arial"/>
-        </w:rPr>
-        <w:t>Purpose</w:t>
-      </w:r>
-      <w:r>
-        <w:tab/>
-        <w:t>4</w:t>
-      </w:r>
-    </w:p>
-    <w:p>
-      <w:pPr>
-        <w:pStyle w:val="Verzeichnis2"/>
-        <w:tabs>
-          <w:tab w:val="right" w:pos="1000"/>
-        </w:tabs>
-      </w:pPr>
-      <w:r>
-        <w:rPr>
-          <w:rFonts w:cs="Arial"/>
-        </w:rPr>
-        <w:t>1.2</w:t>
-      </w:r>
-      <w:r>
-        <w:rPr>
-          <w:rFonts w:ascii="Calibri" w:hAnsi="Calibri"/>
+      </w:pPr>
+      <w:r>
+        <w:rPr>
+          <w:noProof/>
+        </w:rPr>
+        <w:t>1.1</w:t>
+      </w:r>
+      <w:r>
+        <w:rPr>
+          <w:rFonts w:asciiTheme="minorHAnsi" w:eastAsiaTheme="minorEastAsia" w:hAnsiTheme="minorHAnsi" w:cstheme="minorBidi"/>
+          <w:noProof/>
           <w:sz w:val="22"/>
           <w:szCs w:val="22"/>
           <w:lang w:val="de-DE" w:eastAsia="de-DE"/>
@@ -970,64 +896,76 @@
       </w:r>
       <w:r>
         <w:rPr>
-          <w:rFonts w:cs="Arial"/>
-        </w:rPr>
-        <w:t>Scope</w:t>
-      </w:r>
-      <w:r>
+          <w:noProof/>
+        </w:rPr>
+        <w:t>Purpose</w:t>
+      </w:r>
+      <w:r>
+        <w:rPr>
+          <w:noProof/>
+        </w:rPr>
         <w:tab/>
+      </w:r>
+      <w:r>
+        <w:rPr>
+          <w:noProof/>
+        </w:rPr>
+        <w:fldChar w:fldCharType="begin"/>
+      </w:r>
+      <w:r>
+        <w:rPr>
+          <w:noProof/>
+        </w:rPr>
+        <w:instrText xml:space="preserve"> PAGEREF _Toc470875462 \h </w:instrText>
+      </w:r>
+      <w:r>
+        <w:rPr>
+          <w:noProof/>
+        </w:rPr>
+      </w:r>
+      <w:r>
+        <w:rPr>
+          <w:noProof/>
+        </w:rPr>
+        <w:fldChar w:fldCharType="separate"/>
+      </w:r>
+      <w:r>
+        <w:rPr>
+          <w:noProof/>
+        </w:rPr>
         <w:t>4</w:t>
+      </w:r>
+      <w:r>
+        <w:rPr>
+          <w:noProof/>
+        </w:rPr>
+        <w:fldChar w:fldCharType="end"/>
       </w:r>
     </w:p>
     <w:p>
       <w:pPr>
         <w:pStyle w:val="Verzeichnis2"/>
         <w:tabs>
-          <w:tab w:val="right" w:pos="1000"/>
+          <w:tab w:val="left" w:pos="1000"/>
         </w:tabs>
-      </w:pPr>
-      <w:r>
-        <w:rPr>
-          <w:rFonts w:cs="Arial"/>
-        </w:rPr>
-        <w:t>1.3</w:t>
-      </w:r>
-      <w:r>
-        <w:rPr>
-          <w:rFonts w:ascii="Calibri" w:hAnsi="Calibri"/>
+        <w:rPr>
+          <w:rFonts w:asciiTheme="minorHAnsi" w:eastAsiaTheme="minorEastAsia" w:hAnsiTheme="minorHAnsi" w:cstheme="minorBidi"/>
+          <w:noProof/>
           <w:sz w:val="22"/>
           <w:szCs w:val="22"/>
           <w:lang w:val="de-DE" w:eastAsia="de-DE"/>
         </w:rPr>
-        <w:tab/>
-      </w:r>
-      <w:r>
-        <w:rPr>
-          <w:rFonts w:cs="Arial"/>
-        </w:rPr>
-        <w:t>Definitions, Acronyms, and Abbreviations</w:t>
-      </w:r>
-      <w:r>
-        <w:tab/>
-        <w:t>4</w:t>
-      </w:r>
-    </w:p>
-    <w:p>
-      <w:pPr>
-        <w:pStyle w:val="Verzeichnis2"/>
-        <w:tabs>
-          <w:tab w:val="right" w:pos="1000"/>
-        </w:tabs>
-      </w:pPr>
-      <w:r>
-        <w:rPr>
-          <w:rFonts w:cs="Arial"/>
-        </w:rPr>
-        <w:t>1.4</w:t>
-      </w:r>
-      <w:r>
-        <w:rPr>
-          <w:rFonts w:ascii="Calibri" w:hAnsi="Calibri"/>
+      </w:pPr>
+      <w:r>
+        <w:rPr>
+          <w:noProof/>
+        </w:rPr>
+        <w:t>1.2</w:t>
+      </w:r>
+      <w:r>
+        <w:rPr>
+          <w:rFonts w:asciiTheme="minorHAnsi" w:eastAsiaTheme="minorEastAsia" w:hAnsiTheme="minorHAnsi" w:cstheme="minorBidi"/>
+          <w:noProof/>
           <w:sz w:val="22"/>
           <w:szCs w:val="22"/>
           <w:lang w:val="de-DE" w:eastAsia="de-DE"/>
@@ -1036,64 +974,76 @@
       </w:r>
       <w:r>
         <w:rPr>
-          <w:rFonts w:cs="Arial"/>
-        </w:rPr>
-        <w:t>References</w:t>
-      </w:r>
-      <w:r>
+          <w:noProof/>
+        </w:rPr>
+        <w:t>Scope</w:t>
+      </w:r>
+      <w:r>
+        <w:rPr>
+          <w:noProof/>
+        </w:rPr>
         <w:tab/>
+      </w:r>
+      <w:r>
+        <w:rPr>
+          <w:noProof/>
+        </w:rPr>
+        <w:fldChar w:fldCharType="begin"/>
+      </w:r>
+      <w:r>
+        <w:rPr>
+          <w:noProof/>
+        </w:rPr>
+        <w:instrText xml:space="preserve"> PAGEREF _Toc470875463 \h </w:instrText>
+      </w:r>
+      <w:r>
+        <w:rPr>
+          <w:noProof/>
+        </w:rPr>
+      </w:r>
+      <w:r>
+        <w:rPr>
+          <w:noProof/>
+        </w:rPr>
+        <w:fldChar w:fldCharType="separate"/>
+      </w:r>
+      <w:r>
+        <w:rPr>
+          <w:noProof/>
+        </w:rPr>
         <w:t>4</w:t>
+      </w:r>
+      <w:r>
+        <w:rPr>
+          <w:noProof/>
+        </w:rPr>
+        <w:fldChar w:fldCharType="end"/>
       </w:r>
     </w:p>
     <w:p>
       <w:pPr>
         <w:pStyle w:val="Verzeichnis2"/>
         <w:tabs>
-          <w:tab w:val="right" w:pos="1000"/>
+          <w:tab w:val="left" w:pos="1000"/>
         </w:tabs>
-      </w:pPr>
-      <w:r>
-        <w:rPr>
-          <w:rFonts w:cs="Arial"/>
-        </w:rPr>
-        <w:t>1.5</w:t>
-      </w:r>
-      <w:r>
-        <w:rPr>
-          <w:rFonts w:ascii="Calibri" w:hAnsi="Calibri"/>
+        <w:rPr>
+          <w:rFonts w:asciiTheme="minorHAnsi" w:eastAsiaTheme="minorEastAsia" w:hAnsiTheme="minorHAnsi" w:cstheme="minorBidi"/>
+          <w:noProof/>
           <w:sz w:val="22"/>
           <w:szCs w:val="22"/>
           <w:lang w:val="de-DE" w:eastAsia="de-DE"/>
         </w:rPr>
-        <w:tab/>
-      </w:r>
-      <w:r>
-        <w:rPr>
-          <w:rFonts w:cs="Arial"/>
-        </w:rPr>
-        <w:t>Overview</w:t>
-      </w:r>
-      <w:r>
-        <w:tab/>
-        <w:t>4</w:t>
-      </w:r>
-    </w:p>
-    <w:p>
-      <w:pPr>
-        <w:pStyle w:val="Verzeichnis1"/>
-        <w:tabs>
-          <w:tab w:val="right" w:pos="432"/>
-        </w:tabs>
-      </w:pPr>
-      <w:r>
-        <w:rPr>
-          <w:rFonts w:cs="Arial"/>
-        </w:rPr>
-        <w:t>2.</w:t>
-      </w:r>
-      <w:r>
-        <w:rPr>
-          <w:rFonts w:ascii="Calibri" w:hAnsi="Calibri"/>
+      </w:pPr>
+      <w:r>
+        <w:rPr>
+          <w:noProof/>
+        </w:rPr>
+        <w:t>1.3</w:t>
+      </w:r>
+      <w:r>
+        <w:rPr>
+          <w:rFonts w:asciiTheme="minorHAnsi" w:eastAsiaTheme="minorEastAsia" w:hAnsiTheme="minorHAnsi" w:cstheme="minorBidi"/>
+          <w:noProof/>
           <w:sz w:val="22"/>
           <w:szCs w:val="22"/>
           <w:lang w:val="de-DE" w:eastAsia="de-DE"/>
@@ -1102,64 +1052,76 @@
       </w:r>
       <w:r>
         <w:rPr>
-          <w:rFonts w:cs="Arial"/>
-        </w:rPr>
-        <w:t>Architectural Representation</w:t>
-      </w:r>
-      <w:r>
+          <w:noProof/>
+        </w:rPr>
+        <w:t>Definitions, Acronyms, and Abbreviations</w:t>
+      </w:r>
+      <w:r>
+        <w:rPr>
+          <w:noProof/>
+        </w:rPr>
         <w:tab/>
-        <w:t>5</w:t>
-      </w:r>
-    </w:p>
-    <w:p>
-      <w:pPr>
-        <w:pStyle w:val="Verzeichnis1"/>
+      </w:r>
+      <w:r>
+        <w:rPr>
+          <w:noProof/>
+        </w:rPr>
+        <w:fldChar w:fldCharType="begin"/>
+      </w:r>
+      <w:r>
+        <w:rPr>
+          <w:noProof/>
+        </w:rPr>
+        <w:instrText xml:space="preserve"> PAGEREF _Toc470875464 \h </w:instrText>
+      </w:r>
+      <w:r>
+        <w:rPr>
+          <w:noProof/>
+        </w:rPr>
+      </w:r>
+      <w:r>
+        <w:rPr>
+          <w:noProof/>
+        </w:rPr>
+        <w:fldChar w:fldCharType="separate"/>
+      </w:r>
+      <w:r>
+        <w:rPr>
+          <w:noProof/>
+        </w:rPr>
+        <w:t>4</w:t>
+      </w:r>
+      <w:r>
+        <w:rPr>
+          <w:noProof/>
+        </w:rPr>
+        <w:fldChar w:fldCharType="end"/>
+      </w:r>
+    </w:p>
+    <w:p>
+      <w:pPr>
+        <w:pStyle w:val="Verzeichnis2"/>
         <w:tabs>
-          <w:tab w:val="right" w:pos="432"/>
+          <w:tab w:val="left" w:pos="1000"/>
         </w:tabs>
-      </w:pPr>
-      <w:r>
-        <w:rPr>
-          <w:rFonts w:cs="Arial"/>
-        </w:rPr>
-        <w:t>3.</w:t>
-      </w:r>
-      <w:r>
-        <w:rPr>
-          <w:rFonts w:ascii="Calibri" w:hAnsi="Calibri"/>
+        <w:rPr>
+          <w:rFonts w:asciiTheme="minorHAnsi" w:eastAsiaTheme="minorEastAsia" w:hAnsiTheme="minorHAnsi" w:cstheme="minorBidi"/>
+          <w:noProof/>
           <w:sz w:val="22"/>
           <w:szCs w:val="22"/>
           <w:lang w:val="de-DE" w:eastAsia="de-DE"/>
         </w:rPr>
-        <w:tab/>
-      </w:r>
-      <w:r>
-        <w:rPr>
-          <w:rFonts w:cs="Arial"/>
-        </w:rPr>
-        <w:t>Architectural Goals and Constraints</w:t>
-      </w:r>
-      <w:r>
-        <w:tab/>
-        <w:t>5</w:t>
-      </w:r>
-    </w:p>
-    <w:p>
-      <w:pPr>
-        <w:pStyle w:val="Verzeichnis1"/>
-        <w:tabs>
-          <w:tab w:val="right" w:pos="432"/>
-        </w:tabs>
-      </w:pPr>
-      <w:r>
-        <w:rPr>
-          <w:rFonts w:cs="Arial"/>
-        </w:rPr>
-        <w:t>4.</w:t>
-      </w:r>
-      <w:r>
-        <w:rPr>
-          <w:rFonts w:ascii="Calibri" w:hAnsi="Calibri"/>
+      </w:pPr>
+      <w:r>
+        <w:rPr>
+          <w:noProof/>
+        </w:rPr>
+        <w:t>1.4</w:t>
+      </w:r>
+      <w:r>
+        <w:rPr>
+          <w:rFonts w:asciiTheme="minorHAnsi" w:eastAsiaTheme="minorEastAsia" w:hAnsiTheme="minorHAnsi" w:cstheme="minorBidi"/>
+          <w:noProof/>
           <w:sz w:val="22"/>
           <w:szCs w:val="22"/>
           <w:lang w:val="de-DE" w:eastAsia="de-DE"/>
@@ -1168,64 +1130,76 @@
       </w:r>
       <w:r>
         <w:rPr>
-          <w:rFonts w:cs="Arial"/>
-        </w:rPr>
-        <w:t>Use-Case View</w:t>
-      </w:r>
-      <w:r>
+          <w:noProof/>
+        </w:rPr>
+        <w:t>References</w:t>
+      </w:r>
+      <w:r>
+        <w:rPr>
+          <w:noProof/>
+        </w:rPr>
         <w:tab/>
-        <w:t>5</w:t>
-      </w:r>
-    </w:p>
-    <w:p>
-      <w:pPr>
-        <w:pStyle w:val="Verzeichnis1"/>
+      </w:r>
+      <w:r>
+        <w:rPr>
+          <w:noProof/>
+        </w:rPr>
+        <w:fldChar w:fldCharType="begin"/>
+      </w:r>
+      <w:r>
+        <w:rPr>
+          <w:noProof/>
+        </w:rPr>
+        <w:instrText xml:space="preserve"> PAGEREF _Toc470875465 \h </w:instrText>
+      </w:r>
+      <w:r>
+        <w:rPr>
+          <w:noProof/>
+        </w:rPr>
+      </w:r>
+      <w:r>
+        <w:rPr>
+          <w:noProof/>
+        </w:rPr>
+        <w:fldChar w:fldCharType="separate"/>
+      </w:r>
+      <w:r>
+        <w:rPr>
+          <w:noProof/>
+        </w:rPr>
+        <w:t>4</w:t>
+      </w:r>
+      <w:r>
+        <w:rPr>
+          <w:noProof/>
+        </w:rPr>
+        <w:fldChar w:fldCharType="end"/>
+      </w:r>
+    </w:p>
+    <w:p>
+      <w:pPr>
+        <w:pStyle w:val="Verzeichnis2"/>
         <w:tabs>
-          <w:tab w:val="right" w:pos="432"/>
+          <w:tab w:val="left" w:pos="1000"/>
         </w:tabs>
-      </w:pPr>
-      <w:r>
-        <w:rPr>
-          <w:rFonts w:cs="Arial"/>
-        </w:rPr>
-        <w:t>5.</w:t>
-      </w:r>
-      <w:r>
-        <w:rPr>
-          <w:rFonts w:ascii="Calibri" w:hAnsi="Calibri"/>
+        <w:rPr>
+          <w:rFonts w:asciiTheme="minorHAnsi" w:eastAsiaTheme="minorEastAsia" w:hAnsiTheme="minorHAnsi" w:cstheme="minorBidi"/>
+          <w:noProof/>
           <w:sz w:val="22"/>
           <w:szCs w:val="22"/>
           <w:lang w:val="de-DE" w:eastAsia="de-DE"/>
         </w:rPr>
-        <w:tab/>
-      </w:r>
-      <w:r>
-        <w:rPr>
-          <w:rFonts w:cs="Arial"/>
-        </w:rPr>
-        <w:t>Logical View</w:t>
-      </w:r>
-      <w:r>
-        <w:tab/>
-        <w:t>6</w:t>
-      </w:r>
-    </w:p>
-    <w:p>
-      <w:pPr>
-        <w:pStyle w:val="Verzeichnis1"/>
-        <w:tabs>
-          <w:tab w:val="right" w:pos="432"/>
-        </w:tabs>
-      </w:pPr>
-      <w:r>
-        <w:rPr>
-          <w:rFonts w:cs="Arial"/>
-        </w:rPr>
-        <w:t>6.</w:t>
-      </w:r>
-      <w:r>
-        <w:rPr>
-          <w:rFonts w:ascii="Calibri" w:hAnsi="Calibri"/>
+      </w:pPr>
+      <w:r>
+        <w:rPr>
+          <w:noProof/>
+        </w:rPr>
+        <w:t>1.5</w:t>
+      </w:r>
+      <w:r>
+        <w:rPr>
+          <w:rFonts w:asciiTheme="minorHAnsi" w:eastAsiaTheme="minorEastAsia" w:hAnsiTheme="minorHAnsi" w:cstheme="minorBidi"/>
+          <w:noProof/>
           <w:sz w:val="22"/>
           <w:szCs w:val="22"/>
           <w:lang w:val="de-DE" w:eastAsia="de-DE"/>
@@ -1234,64 +1208,76 @@
       </w:r>
       <w:r>
         <w:rPr>
-          <w:rFonts w:cs="Arial"/>
-        </w:rPr>
-        <w:t>Process View</w:t>
-      </w:r>
-      <w:r>
+          <w:noProof/>
+        </w:rPr>
+        <w:t>Overview</w:t>
+      </w:r>
+      <w:r>
+        <w:rPr>
+          <w:noProof/>
+        </w:rPr>
         <w:tab/>
-        <w:t>6</w:t>
+      </w:r>
+      <w:r>
+        <w:rPr>
+          <w:noProof/>
+        </w:rPr>
+        <w:fldChar w:fldCharType="begin"/>
+      </w:r>
+      <w:r>
+        <w:rPr>
+          <w:noProof/>
+        </w:rPr>
+        <w:instrText xml:space="preserve"> PAGEREF _Toc470875466 \h </w:instrText>
+      </w:r>
+      <w:r>
+        <w:rPr>
+          <w:noProof/>
+        </w:rPr>
+      </w:r>
+      <w:r>
+        <w:rPr>
+          <w:noProof/>
+        </w:rPr>
+        <w:fldChar w:fldCharType="separate"/>
+      </w:r>
+      <w:r>
+        <w:rPr>
+          <w:noProof/>
+        </w:rPr>
+        <w:t>4</w:t>
+      </w:r>
+      <w:r>
+        <w:rPr>
+          <w:noProof/>
+        </w:rPr>
+        <w:fldChar w:fldCharType="end"/>
       </w:r>
     </w:p>
     <w:p>
       <w:pPr>
         <w:pStyle w:val="Verzeichnis1"/>
         <w:tabs>
-          <w:tab w:val="right" w:pos="432"/>
+          <w:tab w:val="left" w:pos="432"/>
         </w:tabs>
-      </w:pPr>
-      <w:r>
-        <w:rPr>
-          <w:rFonts w:cs="Arial"/>
-        </w:rPr>
-        <w:t>7.</w:t>
-      </w:r>
-      <w:r>
-        <w:rPr>
-          <w:rFonts w:ascii="Calibri" w:hAnsi="Calibri"/>
+        <w:rPr>
+          <w:rFonts w:asciiTheme="minorHAnsi" w:eastAsiaTheme="minorEastAsia" w:hAnsiTheme="minorHAnsi" w:cstheme="minorBidi"/>
+          <w:noProof/>
           <w:sz w:val="22"/>
           <w:szCs w:val="22"/>
           <w:lang w:val="de-DE" w:eastAsia="de-DE"/>
         </w:rPr>
-        <w:tab/>
-      </w:r>
-      <w:r>
-        <w:rPr>
-          <w:rFonts w:cs="Arial"/>
-        </w:rPr>
-        <w:t>Deployment View</w:t>
-      </w:r>
-      <w:r>
-        <w:tab/>
-        <w:t>6</w:t>
-      </w:r>
-    </w:p>
-    <w:p>
-      <w:pPr>
-        <w:pStyle w:val="Verzeichnis1"/>
-        <w:tabs>
-          <w:tab w:val="right" w:pos="432"/>
-        </w:tabs>
-      </w:pPr>
-      <w:r>
-        <w:rPr>
-          <w:rFonts w:cs="Arial"/>
-        </w:rPr>
-        <w:t>8.</w:t>
-      </w:r>
-      <w:r>
-        <w:rPr>
-          <w:rFonts w:ascii="Calibri" w:hAnsi="Calibri"/>
+      </w:pPr>
+      <w:r>
+        <w:rPr>
+          <w:noProof/>
+        </w:rPr>
+        <w:t>2.</w:t>
+      </w:r>
+      <w:r>
+        <w:rPr>
+          <w:rFonts w:asciiTheme="minorHAnsi" w:eastAsiaTheme="minorEastAsia" w:hAnsiTheme="minorHAnsi" w:cstheme="minorBidi"/>
+          <w:noProof/>
           <w:sz w:val="22"/>
           <w:szCs w:val="22"/>
           <w:lang w:val="de-DE" w:eastAsia="de-DE"/>
@@ -1300,64 +1286,76 @@
       </w:r>
       <w:r>
         <w:rPr>
-          <w:rFonts w:cs="Arial"/>
-        </w:rPr>
-        <w:t>Implementation View</w:t>
-      </w:r>
-      <w:r>
+          <w:noProof/>
+        </w:rPr>
+        <w:t>Architectural Representation</w:t>
+      </w:r>
+      <w:r>
+        <w:rPr>
+          <w:noProof/>
+        </w:rPr>
         <w:tab/>
-        <w:t>6</w:t>
+      </w:r>
+      <w:r>
+        <w:rPr>
+          <w:noProof/>
+        </w:rPr>
+        <w:fldChar w:fldCharType="begin"/>
+      </w:r>
+      <w:r>
+        <w:rPr>
+          <w:noProof/>
+        </w:rPr>
+        <w:instrText xml:space="preserve"> PAGEREF _Toc470875467 \h </w:instrText>
+      </w:r>
+      <w:r>
+        <w:rPr>
+          <w:noProof/>
+        </w:rPr>
+      </w:r>
+      <w:r>
+        <w:rPr>
+          <w:noProof/>
+        </w:rPr>
+        <w:fldChar w:fldCharType="separate"/>
+      </w:r>
+      <w:r>
+        <w:rPr>
+          <w:noProof/>
+        </w:rPr>
+        <w:t>5</w:t>
+      </w:r>
+      <w:r>
+        <w:rPr>
+          <w:noProof/>
+        </w:rPr>
+        <w:fldChar w:fldCharType="end"/>
       </w:r>
     </w:p>
     <w:p>
       <w:pPr>
         <w:pStyle w:val="Verzeichnis1"/>
         <w:tabs>
-          <w:tab w:val="right" w:pos="432"/>
+          <w:tab w:val="left" w:pos="432"/>
         </w:tabs>
-      </w:pPr>
-      <w:r>
-        <w:rPr>
-          <w:rFonts w:cs="Arial"/>
-        </w:rPr>
-        <w:t>9.</w:t>
-      </w:r>
-      <w:r>
-        <w:rPr>
-          <w:rFonts w:ascii="Calibri" w:hAnsi="Calibri"/>
+        <w:rPr>
+          <w:rFonts w:asciiTheme="minorHAnsi" w:eastAsiaTheme="minorEastAsia" w:hAnsiTheme="minorHAnsi" w:cstheme="minorBidi"/>
+          <w:noProof/>
           <w:sz w:val="22"/>
           <w:szCs w:val="22"/>
           <w:lang w:val="de-DE" w:eastAsia="de-DE"/>
         </w:rPr>
-        <w:tab/>
-      </w:r>
-      <w:r>
-        <w:rPr>
-          <w:rFonts w:cs="Arial"/>
-        </w:rPr>
-        <w:t>Data View (optional)</w:t>
-      </w:r>
-      <w:r>
-        <w:tab/>
-        <w:t>6</w:t>
-      </w:r>
-    </w:p>
-    <w:p>
-      <w:pPr>
-        <w:pStyle w:val="Verzeichnis1"/>
-        <w:tabs>
-          <w:tab w:val="right" w:pos="864"/>
-        </w:tabs>
-      </w:pPr>
-      <w:r>
-        <w:rPr>
-          <w:rFonts w:cs="Arial"/>
-        </w:rPr>
-        <w:t>10.</w:t>
-      </w:r>
-      <w:r>
-        <w:rPr>
-          <w:rFonts w:ascii="Calibri" w:hAnsi="Calibri"/>
+      </w:pPr>
+      <w:r>
+        <w:rPr>
+          <w:noProof/>
+        </w:rPr>
+        <w:t>3.</w:t>
+      </w:r>
+      <w:r>
+        <w:rPr>
+          <w:rFonts w:asciiTheme="minorHAnsi" w:eastAsiaTheme="minorEastAsia" w:hAnsiTheme="minorHAnsi" w:cstheme="minorBidi"/>
+          <w:noProof/>
           <w:sz w:val="22"/>
           <w:szCs w:val="22"/>
           <w:lang w:val="de-DE" w:eastAsia="de-DE"/>
@@ -1366,46 +1364,674 @@
       </w:r>
       <w:r>
         <w:rPr>
-          <w:rFonts w:cs="Arial"/>
-        </w:rPr>
-        <w:t>Size and Performance</w:t>
-      </w:r>
-      <w:r>
+          <w:noProof/>
+        </w:rPr>
+        <w:t>Architectural Goals and Constraints</w:t>
+      </w:r>
+      <w:r>
+        <w:rPr>
+          <w:noProof/>
+        </w:rPr>
         <w:tab/>
-        <w:t>6</w:t>
+      </w:r>
+      <w:r>
+        <w:rPr>
+          <w:noProof/>
+        </w:rPr>
+        <w:fldChar w:fldCharType="begin"/>
+      </w:r>
+      <w:r>
+        <w:rPr>
+          <w:noProof/>
+        </w:rPr>
+        <w:instrText xml:space="preserve"> PAGEREF _Toc470875468 \h </w:instrText>
+      </w:r>
+      <w:r>
+        <w:rPr>
+          <w:noProof/>
+        </w:rPr>
+      </w:r>
+      <w:r>
+        <w:rPr>
+          <w:noProof/>
+        </w:rPr>
+        <w:fldChar w:fldCharType="separate"/>
+      </w:r>
+      <w:r>
+        <w:rPr>
+          <w:noProof/>
+        </w:rPr>
+        <w:t>5</w:t>
+      </w:r>
+      <w:r>
+        <w:rPr>
+          <w:noProof/>
+        </w:rPr>
+        <w:fldChar w:fldCharType="end"/>
       </w:r>
     </w:p>
     <w:p>
       <w:pPr>
         <w:pStyle w:val="Verzeichnis1"/>
         <w:tabs>
-          <w:tab w:val="right" w:pos="864"/>
+          <w:tab w:val="left" w:pos="432"/>
         </w:tabs>
-      </w:pPr>
-      <w:r>
-        <w:rPr>
-          <w:rFonts w:cs="Arial"/>
-        </w:rPr>
-        <w:t>11.</w:t>
-      </w:r>
-      <w:r>
-        <w:rPr>
-          <w:rFonts w:ascii="Calibri" w:hAnsi="Calibri"/>
+        <w:rPr>
+          <w:rFonts w:asciiTheme="minorHAnsi" w:eastAsiaTheme="minorEastAsia" w:hAnsiTheme="minorHAnsi" w:cstheme="minorBidi"/>
+          <w:noProof/>
           <w:sz w:val="22"/>
           <w:szCs w:val="22"/>
           <w:lang w:val="de-DE" w:eastAsia="de-DE"/>
         </w:rPr>
+      </w:pPr>
+      <w:r>
+        <w:rPr>
+          <w:noProof/>
+        </w:rPr>
+        <w:t>4.</w:t>
+      </w:r>
+      <w:r>
+        <w:rPr>
+          <w:rFonts w:asciiTheme="minorHAnsi" w:eastAsiaTheme="minorEastAsia" w:hAnsiTheme="minorHAnsi" w:cstheme="minorBidi"/>
+          <w:noProof/>
+          <w:sz w:val="22"/>
+          <w:szCs w:val="22"/>
+          <w:lang w:val="de-DE" w:eastAsia="de-DE"/>
+        </w:rPr>
         <w:tab/>
       </w:r>
       <w:r>
         <w:rPr>
-          <w:rFonts w:cs="Arial"/>
+          <w:noProof/>
+        </w:rPr>
+        <w:t>Use-Case View</w:t>
+      </w:r>
+      <w:r>
+        <w:rPr>
+          <w:noProof/>
+        </w:rPr>
+        <w:tab/>
+      </w:r>
+      <w:r>
+        <w:rPr>
+          <w:noProof/>
+        </w:rPr>
+        <w:fldChar w:fldCharType="begin"/>
+      </w:r>
+      <w:r>
+        <w:rPr>
+          <w:noProof/>
+        </w:rPr>
+        <w:instrText xml:space="preserve"> PAGEREF _Toc470875469 \h </w:instrText>
+      </w:r>
+      <w:r>
+        <w:rPr>
+          <w:noProof/>
+        </w:rPr>
+      </w:r>
+      <w:r>
+        <w:rPr>
+          <w:noProof/>
+        </w:rPr>
+        <w:fldChar w:fldCharType="separate"/>
+      </w:r>
+      <w:r>
+        <w:rPr>
+          <w:noProof/>
+        </w:rPr>
+        <w:t>5</w:t>
+      </w:r>
+      <w:r>
+        <w:rPr>
+          <w:noProof/>
+        </w:rPr>
+        <w:fldChar w:fldCharType="end"/>
+      </w:r>
+    </w:p>
+    <w:p>
+      <w:pPr>
+        <w:pStyle w:val="Verzeichnis1"/>
+        <w:tabs>
+          <w:tab w:val="left" w:pos="432"/>
+        </w:tabs>
+        <w:rPr>
+          <w:rFonts w:asciiTheme="minorHAnsi" w:eastAsiaTheme="minorEastAsia" w:hAnsiTheme="minorHAnsi" w:cstheme="minorBidi"/>
+          <w:noProof/>
+          <w:sz w:val="22"/>
+          <w:szCs w:val="22"/>
+          <w:lang w:val="de-DE" w:eastAsia="de-DE"/>
+        </w:rPr>
+      </w:pPr>
+      <w:r>
+        <w:rPr>
+          <w:noProof/>
+        </w:rPr>
+        <w:t>5.</w:t>
+      </w:r>
+      <w:r>
+        <w:rPr>
+          <w:rFonts w:asciiTheme="minorHAnsi" w:eastAsiaTheme="minorEastAsia" w:hAnsiTheme="minorHAnsi" w:cstheme="minorBidi"/>
+          <w:noProof/>
+          <w:sz w:val="22"/>
+          <w:szCs w:val="22"/>
+          <w:lang w:val="de-DE" w:eastAsia="de-DE"/>
+        </w:rPr>
+        <w:tab/>
+      </w:r>
+      <w:r>
+        <w:rPr>
+          <w:noProof/>
+        </w:rPr>
+        <w:t>Logical View</w:t>
+      </w:r>
+      <w:r>
+        <w:rPr>
+          <w:noProof/>
+        </w:rPr>
+        <w:tab/>
+      </w:r>
+      <w:r>
+        <w:rPr>
+          <w:noProof/>
+        </w:rPr>
+        <w:fldChar w:fldCharType="begin"/>
+      </w:r>
+      <w:r>
+        <w:rPr>
+          <w:noProof/>
+        </w:rPr>
+        <w:instrText xml:space="preserve"> PAGEREF _Toc470875470 \h </w:instrText>
+      </w:r>
+      <w:r>
+        <w:rPr>
+          <w:noProof/>
+        </w:rPr>
+      </w:r>
+      <w:r>
+        <w:rPr>
+          <w:noProof/>
+        </w:rPr>
+        <w:fldChar w:fldCharType="separate"/>
+      </w:r>
+      <w:r>
+        <w:rPr>
+          <w:noProof/>
+        </w:rPr>
+        <w:t>6</w:t>
+      </w:r>
+      <w:r>
+        <w:rPr>
+          <w:noProof/>
+        </w:rPr>
+        <w:fldChar w:fldCharType="end"/>
+      </w:r>
+    </w:p>
+    <w:p>
+      <w:pPr>
+        <w:pStyle w:val="Verzeichnis1"/>
+        <w:tabs>
+          <w:tab w:val="left" w:pos="432"/>
+        </w:tabs>
+        <w:rPr>
+          <w:rFonts w:asciiTheme="minorHAnsi" w:eastAsiaTheme="minorEastAsia" w:hAnsiTheme="minorHAnsi" w:cstheme="minorBidi"/>
+          <w:noProof/>
+          <w:sz w:val="22"/>
+          <w:szCs w:val="22"/>
+          <w:lang w:val="de-DE" w:eastAsia="de-DE"/>
+        </w:rPr>
+      </w:pPr>
+      <w:r>
+        <w:rPr>
+          <w:noProof/>
+        </w:rPr>
+        <w:t>6.</w:t>
+      </w:r>
+      <w:r>
+        <w:rPr>
+          <w:rFonts w:asciiTheme="minorHAnsi" w:eastAsiaTheme="minorEastAsia" w:hAnsiTheme="minorHAnsi" w:cstheme="minorBidi"/>
+          <w:noProof/>
+          <w:sz w:val="22"/>
+          <w:szCs w:val="22"/>
+          <w:lang w:val="de-DE" w:eastAsia="de-DE"/>
+        </w:rPr>
+        <w:tab/>
+      </w:r>
+      <w:r>
+        <w:rPr>
+          <w:noProof/>
+        </w:rPr>
+        <w:t>Process View</w:t>
+      </w:r>
+      <w:r>
+        <w:rPr>
+          <w:noProof/>
+        </w:rPr>
+        <w:tab/>
+      </w:r>
+      <w:r>
+        <w:rPr>
+          <w:noProof/>
+        </w:rPr>
+        <w:fldChar w:fldCharType="begin"/>
+      </w:r>
+      <w:r>
+        <w:rPr>
+          <w:noProof/>
+        </w:rPr>
+        <w:instrText xml:space="preserve"> PAGEREF _Toc470875471 \h </w:instrText>
+      </w:r>
+      <w:r>
+        <w:rPr>
+          <w:noProof/>
+        </w:rPr>
+      </w:r>
+      <w:r>
+        <w:rPr>
+          <w:noProof/>
+        </w:rPr>
+        <w:fldChar w:fldCharType="separate"/>
+      </w:r>
+      <w:r>
+        <w:rPr>
+          <w:noProof/>
+        </w:rPr>
+        <w:t>6</w:t>
+      </w:r>
+      <w:r>
+        <w:rPr>
+          <w:noProof/>
+        </w:rPr>
+        <w:fldChar w:fldCharType="end"/>
+      </w:r>
+    </w:p>
+    <w:p>
+      <w:pPr>
+        <w:pStyle w:val="Verzeichnis1"/>
+        <w:tabs>
+          <w:tab w:val="left" w:pos="432"/>
+        </w:tabs>
+        <w:rPr>
+          <w:rFonts w:asciiTheme="minorHAnsi" w:eastAsiaTheme="minorEastAsia" w:hAnsiTheme="minorHAnsi" w:cstheme="minorBidi"/>
+          <w:noProof/>
+          <w:sz w:val="22"/>
+          <w:szCs w:val="22"/>
+          <w:lang w:val="de-DE" w:eastAsia="de-DE"/>
+        </w:rPr>
+      </w:pPr>
+      <w:r>
+        <w:rPr>
+          <w:noProof/>
+        </w:rPr>
+        <w:t>7.</w:t>
+      </w:r>
+      <w:r>
+        <w:rPr>
+          <w:rFonts w:asciiTheme="minorHAnsi" w:eastAsiaTheme="minorEastAsia" w:hAnsiTheme="minorHAnsi" w:cstheme="minorBidi"/>
+          <w:noProof/>
+          <w:sz w:val="22"/>
+          <w:szCs w:val="22"/>
+          <w:lang w:val="de-DE" w:eastAsia="de-DE"/>
+        </w:rPr>
+        <w:tab/>
+      </w:r>
+      <w:r>
+        <w:rPr>
+          <w:noProof/>
+        </w:rPr>
+        <w:t>Deployment View</w:t>
+      </w:r>
+      <w:r>
+        <w:rPr>
+          <w:noProof/>
+        </w:rPr>
+        <w:tab/>
+      </w:r>
+      <w:r>
+        <w:rPr>
+          <w:noProof/>
+        </w:rPr>
+        <w:fldChar w:fldCharType="begin"/>
+      </w:r>
+      <w:r>
+        <w:rPr>
+          <w:noProof/>
+        </w:rPr>
+        <w:instrText xml:space="preserve"> PAGEREF _Toc470875472 \h </w:instrText>
+      </w:r>
+      <w:r>
+        <w:rPr>
+          <w:noProof/>
+        </w:rPr>
+      </w:r>
+      <w:r>
+        <w:rPr>
+          <w:noProof/>
+        </w:rPr>
+        <w:fldChar w:fldCharType="separate"/>
+      </w:r>
+      <w:r>
+        <w:rPr>
+          <w:noProof/>
+        </w:rPr>
+        <w:t>6</w:t>
+      </w:r>
+      <w:r>
+        <w:rPr>
+          <w:noProof/>
+        </w:rPr>
+        <w:fldChar w:fldCharType="end"/>
+      </w:r>
+    </w:p>
+    <w:p>
+      <w:pPr>
+        <w:pStyle w:val="Verzeichnis1"/>
+        <w:tabs>
+          <w:tab w:val="left" w:pos="432"/>
+        </w:tabs>
+        <w:rPr>
+          <w:rFonts w:asciiTheme="minorHAnsi" w:eastAsiaTheme="minorEastAsia" w:hAnsiTheme="minorHAnsi" w:cstheme="minorBidi"/>
+          <w:noProof/>
+          <w:sz w:val="22"/>
+          <w:szCs w:val="22"/>
+          <w:lang w:val="de-DE" w:eastAsia="de-DE"/>
+        </w:rPr>
+      </w:pPr>
+      <w:r>
+        <w:rPr>
+          <w:noProof/>
+        </w:rPr>
+        <w:t>8.</w:t>
+      </w:r>
+      <w:r>
+        <w:rPr>
+          <w:rFonts w:asciiTheme="minorHAnsi" w:eastAsiaTheme="minorEastAsia" w:hAnsiTheme="minorHAnsi" w:cstheme="minorBidi"/>
+          <w:noProof/>
+          <w:sz w:val="22"/>
+          <w:szCs w:val="22"/>
+          <w:lang w:val="de-DE" w:eastAsia="de-DE"/>
+        </w:rPr>
+        <w:tab/>
+      </w:r>
+      <w:r>
+        <w:rPr>
+          <w:noProof/>
+        </w:rPr>
+        <w:t>Implementation View</w:t>
+      </w:r>
+      <w:r>
+        <w:rPr>
+          <w:noProof/>
+        </w:rPr>
+        <w:tab/>
+      </w:r>
+      <w:r>
+        <w:rPr>
+          <w:noProof/>
+        </w:rPr>
+        <w:fldChar w:fldCharType="begin"/>
+      </w:r>
+      <w:r>
+        <w:rPr>
+          <w:noProof/>
+        </w:rPr>
+        <w:instrText xml:space="preserve"> PAGEREF _Toc470875473 \h </w:instrText>
+      </w:r>
+      <w:r>
+        <w:rPr>
+          <w:noProof/>
+        </w:rPr>
+      </w:r>
+      <w:r>
+        <w:rPr>
+          <w:noProof/>
+        </w:rPr>
+        <w:fldChar w:fldCharType="separate"/>
+      </w:r>
+      <w:r>
+        <w:rPr>
+          <w:noProof/>
+        </w:rPr>
+        <w:t>6</w:t>
+      </w:r>
+      <w:r>
+        <w:rPr>
+          <w:noProof/>
+        </w:rPr>
+        <w:fldChar w:fldCharType="end"/>
+      </w:r>
+    </w:p>
+    <w:p>
+      <w:pPr>
+        <w:pStyle w:val="Verzeichnis1"/>
+        <w:tabs>
+          <w:tab w:val="left" w:pos="432"/>
+        </w:tabs>
+        <w:rPr>
+          <w:rFonts w:asciiTheme="minorHAnsi" w:eastAsiaTheme="minorEastAsia" w:hAnsiTheme="minorHAnsi" w:cstheme="minorBidi"/>
+          <w:noProof/>
+          <w:sz w:val="22"/>
+          <w:szCs w:val="22"/>
+          <w:lang w:val="de-DE" w:eastAsia="de-DE"/>
+        </w:rPr>
+      </w:pPr>
+      <w:r>
+        <w:rPr>
+          <w:noProof/>
+        </w:rPr>
+        <w:t>9.</w:t>
+      </w:r>
+      <w:r>
+        <w:rPr>
+          <w:rFonts w:asciiTheme="minorHAnsi" w:eastAsiaTheme="minorEastAsia" w:hAnsiTheme="minorHAnsi" w:cstheme="minorBidi"/>
+          <w:noProof/>
+          <w:sz w:val="22"/>
+          <w:szCs w:val="22"/>
+          <w:lang w:val="de-DE" w:eastAsia="de-DE"/>
+        </w:rPr>
+        <w:tab/>
+      </w:r>
+      <w:r>
+        <w:rPr>
+          <w:noProof/>
+        </w:rPr>
+        <w:t>Data View (optional)</w:t>
+      </w:r>
+      <w:r>
+        <w:rPr>
+          <w:noProof/>
+        </w:rPr>
+        <w:tab/>
+      </w:r>
+      <w:r>
+        <w:rPr>
+          <w:noProof/>
+        </w:rPr>
+        <w:fldChar w:fldCharType="begin"/>
+      </w:r>
+      <w:r>
+        <w:rPr>
+          <w:noProof/>
+        </w:rPr>
+        <w:instrText xml:space="preserve"> PAGEREF _Toc470875474 \h </w:instrText>
+      </w:r>
+      <w:r>
+        <w:rPr>
+          <w:noProof/>
+        </w:rPr>
+      </w:r>
+      <w:r>
+        <w:rPr>
+          <w:noProof/>
+        </w:rPr>
+        <w:fldChar w:fldCharType="separate"/>
+      </w:r>
+      <w:r>
+        <w:rPr>
+          <w:noProof/>
+        </w:rPr>
+        <w:t>6</w:t>
+      </w:r>
+      <w:r>
+        <w:rPr>
+          <w:noProof/>
+        </w:rPr>
+        <w:fldChar w:fldCharType="end"/>
+      </w:r>
+    </w:p>
+    <w:p>
+      <w:pPr>
+        <w:pStyle w:val="Verzeichnis1"/>
+        <w:tabs>
+          <w:tab w:val="left" w:pos="864"/>
+        </w:tabs>
+        <w:rPr>
+          <w:rFonts w:asciiTheme="minorHAnsi" w:eastAsiaTheme="minorEastAsia" w:hAnsiTheme="minorHAnsi" w:cstheme="minorBidi"/>
+          <w:noProof/>
+          <w:sz w:val="22"/>
+          <w:szCs w:val="22"/>
+          <w:lang w:val="de-DE" w:eastAsia="de-DE"/>
+        </w:rPr>
+      </w:pPr>
+      <w:r>
+        <w:rPr>
+          <w:noProof/>
+        </w:rPr>
+        <w:t>10.</w:t>
+      </w:r>
+      <w:r>
+        <w:rPr>
+          <w:rFonts w:asciiTheme="minorHAnsi" w:eastAsiaTheme="minorEastAsia" w:hAnsiTheme="minorHAnsi" w:cstheme="minorBidi"/>
+          <w:noProof/>
+          <w:sz w:val="22"/>
+          <w:szCs w:val="22"/>
+          <w:lang w:val="de-DE" w:eastAsia="de-DE"/>
+        </w:rPr>
+        <w:tab/>
+      </w:r>
+      <w:r>
+        <w:rPr>
+          <w:noProof/>
+        </w:rPr>
+        <w:t>Size and Performance</w:t>
+      </w:r>
+      <w:r>
+        <w:rPr>
+          <w:noProof/>
+        </w:rPr>
+        <w:tab/>
+      </w:r>
+      <w:r>
+        <w:rPr>
+          <w:noProof/>
+        </w:rPr>
+        <w:fldChar w:fldCharType="begin"/>
+      </w:r>
+      <w:r>
+        <w:rPr>
+          <w:noProof/>
+        </w:rPr>
+        <w:instrText xml:space="preserve"> PAGEREF _Toc470875475 \h </w:instrText>
+      </w:r>
+      <w:r>
+        <w:rPr>
+          <w:noProof/>
+        </w:rPr>
+      </w:r>
+      <w:r>
+        <w:rPr>
+          <w:noProof/>
+        </w:rPr>
+        <w:fldChar w:fldCharType="separate"/>
+      </w:r>
+      <w:r>
+        <w:rPr>
+          <w:noProof/>
+        </w:rPr>
+        <w:t>6</w:t>
+      </w:r>
+      <w:r>
+        <w:rPr>
+          <w:noProof/>
+        </w:rPr>
+        <w:fldChar w:fldCharType="end"/>
+      </w:r>
+    </w:p>
+    <w:p>
+      <w:pPr>
+        <w:pStyle w:val="Verzeichnis1"/>
+        <w:tabs>
+          <w:tab w:val="left" w:pos="864"/>
+        </w:tabs>
+        <w:rPr>
+          <w:rFonts w:asciiTheme="minorHAnsi" w:eastAsiaTheme="minorEastAsia" w:hAnsiTheme="minorHAnsi" w:cstheme="minorBidi"/>
+          <w:noProof/>
+          <w:sz w:val="22"/>
+          <w:szCs w:val="22"/>
+          <w:lang w:val="de-DE" w:eastAsia="de-DE"/>
+        </w:rPr>
+      </w:pPr>
+      <w:r>
+        <w:rPr>
+          <w:noProof/>
+        </w:rPr>
+        <w:t>11.</w:t>
+      </w:r>
+      <w:r>
+        <w:rPr>
+          <w:rFonts w:asciiTheme="minorHAnsi" w:eastAsiaTheme="minorEastAsia" w:hAnsiTheme="minorHAnsi" w:cstheme="minorBidi"/>
+          <w:noProof/>
+          <w:sz w:val="22"/>
+          <w:szCs w:val="22"/>
+          <w:lang w:val="de-DE" w:eastAsia="de-DE"/>
+        </w:rPr>
+        <w:tab/>
+      </w:r>
+      <w:r>
+        <w:rPr>
+          <w:noProof/>
         </w:rPr>
         <w:t>Quality</w:t>
       </w:r>
       <w:r>
+        <w:rPr>
+          <w:noProof/>
+        </w:rPr>
         <w:tab/>
+      </w:r>
+      <w:r>
+        <w:rPr>
+          <w:noProof/>
+        </w:rPr>
+        <w:fldChar w:fldCharType="begin"/>
+      </w:r>
+      <w:r>
+        <w:rPr>
+          <w:noProof/>
+        </w:rPr>
+        <w:instrText xml:space="preserve"> PAGEREF _Toc470875476 \h </w:instrText>
+      </w:r>
+      <w:r>
+        <w:rPr>
+          <w:noProof/>
+        </w:rPr>
+      </w:r>
+      <w:r>
+        <w:rPr>
+          <w:noProof/>
+        </w:rPr>
+        <w:fldChar w:fldCharType="separate"/>
+      </w:r>
+      <w:r>
+        <w:rPr>
+          <w:noProof/>
+        </w:rPr>
         <w:t>6</w:t>
+      </w:r>
+      <w:r>
+        <w:rPr>
+          <w:noProof/>
+        </w:rPr>
+        <w:fldChar w:fldCharType="end"/>
       </w:r>
     </w:p>
     <w:p>
@@ -1461,12 +2087,14 @@
       <w:bookmarkStart w:id="0" w:name="_Toc456598586"/>
       <w:bookmarkStart w:id="1" w:name="_Toc492766840"/>
       <w:bookmarkStart w:id="2" w:name="_Toc470805239"/>
+      <w:bookmarkStart w:id="3" w:name="_Toc470875461"/>
       <w:r>
         <w:t>Introduction</w:t>
       </w:r>
       <w:bookmarkEnd w:id="0"/>
       <w:bookmarkEnd w:id="1"/>
       <w:bookmarkEnd w:id="2"/>
+      <w:bookmarkEnd w:id="3"/>
     </w:p>
     <w:p>
       <w:pPr>
@@ -1480,118 +2108,101 @@
       <w:pPr>
         <w:pStyle w:val="berschrift2"/>
       </w:pPr>
-      <w:bookmarkStart w:id="3" w:name="_Toc456598587"/>
-      <w:bookmarkStart w:id="4" w:name="_Toc492766841"/>
-      <w:bookmarkStart w:id="5" w:name="_Toc470805240"/>
+      <w:bookmarkStart w:id="4" w:name="_Toc456598587"/>
+      <w:bookmarkStart w:id="5" w:name="_Toc492766841"/>
+      <w:bookmarkStart w:id="6" w:name="_Toc470805240"/>
+      <w:bookmarkStart w:id="7" w:name="_Toc470875462"/>
       <w:r>
         <w:t>Purpose</w:t>
       </w:r>
-      <w:bookmarkEnd w:id="3"/>
       <w:bookmarkEnd w:id="4"/>
       <w:bookmarkEnd w:id="5"/>
-    </w:p>
-    <w:p>
-      <w:pPr>
-        <w:ind w:left="720"/>
-        <w:rPr>
-          <w:rFonts w:ascii="Arial" w:hAnsi="Arial" w:cs="Arial"/>
-        </w:rPr>
-      </w:pPr>
-      <w:bookmarkStart w:id="6" w:name="_Toc456598588"/>
-      <w:r>
-        <w:rPr>
-          <w:rFonts w:ascii="Arial" w:hAnsi="Arial" w:cs="Arial"/>
-        </w:rPr>
-        <w:t xml:space="preserve">This document provides a comprehensive architectural overview of the system, using a number of different architectural views to depict different aspects of the system. It is intended to capture and </w:t>
-      </w:r>
-      <w:r>
-        <w:rPr>
-          <w:rFonts w:ascii="Arial" w:hAnsi="Arial" w:cs="Arial"/>
-        </w:rPr>
-        <w:t>convey the significant architectural decisions which have been made on the system.</w:t>
-      </w:r>
-    </w:p>
-    <w:p>
-      <w:pPr>
-        <w:ind w:left="720"/>
-        <w:rPr>
-          <w:rFonts w:ascii="Arial" w:hAnsi="Arial" w:cs="Arial"/>
-        </w:rPr>
-      </w:pPr>
-    </w:p>
-    <w:p>
-      <w:pPr>
-        <w:pStyle w:val="berschrift2"/>
-      </w:pPr>
-      <w:bookmarkStart w:id="7" w:name="_Toc492766842"/>
-      <w:bookmarkStart w:id="8" w:name="_Toc470805241"/>
-      <w:r>
-        <w:t>Scope</w:t>
-      </w:r>
       <w:bookmarkEnd w:id="6"/>
       <w:bookmarkEnd w:id="7"/>
+    </w:p>
+    <w:p>
+      <w:pPr>
+        <w:ind w:left="720"/>
+        <w:rPr>
+          <w:rFonts w:ascii="Arial" w:hAnsi="Arial" w:cs="Arial"/>
+        </w:rPr>
+      </w:pPr>
+      <w:bookmarkStart w:id="8" w:name="_Toc456598588"/>
+      <w:r>
+        <w:rPr>
+          <w:rFonts w:ascii="Arial" w:hAnsi="Arial" w:cs="Arial"/>
+        </w:rPr>
+        <w:t>This document provides a comprehensive architectural overview of the system, using a number of different architectural views to depict different aspects of the system. It is intended to capture and convey the significant architectural decisions which have been made on the system.</w:t>
+      </w:r>
+    </w:p>
+    <w:p>
+      <w:pPr>
+        <w:ind w:left="720"/>
+        <w:rPr>
+          <w:rFonts w:ascii="Arial" w:hAnsi="Arial" w:cs="Arial"/>
+        </w:rPr>
+      </w:pPr>
+    </w:p>
+    <w:p>
+      <w:pPr>
+        <w:pStyle w:val="berschrift2"/>
+      </w:pPr>
+      <w:bookmarkStart w:id="9" w:name="_Toc492766842"/>
+      <w:bookmarkStart w:id="10" w:name="_Toc470805241"/>
+      <w:bookmarkStart w:id="11" w:name="_Toc470875463"/>
+      <w:r>
+        <w:t>Scope</w:t>
+      </w:r>
       <w:bookmarkEnd w:id="8"/>
-    </w:p>
-    <w:p>
-      <w:pPr>
-        <w:ind w:left="720"/>
-        <w:rPr>
-          <w:rFonts w:ascii="Arial" w:hAnsi="Arial" w:cs="Arial"/>
-        </w:rPr>
-      </w:pPr>
-      <w:r>
-        <w:rPr>
-          <w:rFonts w:ascii="Arial" w:hAnsi="Arial" w:cs="Arial"/>
-        </w:rPr>
-        <w:t xml:space="preserve">The scope of this SAD is to provide the architecture of the </w:t>
-      </w:r>
-      <w:proofErr w:type="spellStart"/>
-      <w:r>
-        <w:rPr>
-          <w:rFonts w:ascii="Arial" w:hAnsi="Arial" w:cs="Arial"/>
-        </w:rPr>
-        <w:t>Mathinator</w:t>
-      </w:r>
-      <w:proofErr w:type="spellEnd"/>
-      <w:r>
-        <w:rPr>
-          <w:rFonts w:ascii="Arial" w:hAnsi="Arial" w:cs="Arial"/>
-        </w:rPr>
-        <w:t xml:space="preserve"> project. Affected are the class structure, our use-cases and the</w:t>
-      </w:r>
-    </w:p>
-    <w:p>
-      <w:pPr>
-        <w:pStyle w:val="berschrift2"/>
-      </w:pPr>
-      <w:bookmarkStart w:id="9" w:name="_Toc456598589"/>
-      <w:bookmarkStart w:id="10" w:name="_Toc492766843"/>
-      <w:bookmarkStart w:id="11" w:name="_Toc470805242"/>
-      <w:r>
-        <w:t>Definitions, Acronyms, and Abb</w:t>
-      </w:r>
-      <w:r>
-        <w:t>reviations</w:t>
-      </w:r>
-      <w:bookmarkStart w:id="12" w:name="_GoBack"/>
       <w:bookmarkEnd w:id="9"/>
       <w:bookmarkEnd w:id="10"/>
       <w:bookmarkEnd w:id="11"/>
+    </w:p>
+    <w:p>
+      <w:pPr>
+        <w:ind w:left="720"/>
+        <w:rPr>
+          <w:rFonts w:ascii="Arial" w:hAnsi="Arial" w:cs="Arial"/>
+        </w:rPr>
+      </w:pPr>
+      <w:r>
+        <w:rPr>
+          <w:rFonts w:ascii="Arial" w:hAnsi="Arial" w:cs="Arial"/>
+        </w:rPr>
+        <w:t>The scope of this SAD is to provide the architecture of the Mathinator project. Affected are the class structure, our use-cases and the</w:t>
+      </w:r>
+    </w:p>
+    <w:p>
+      <w:pPr>
+        <w:pStyle w:val="berschrift2"/>
+      </w:pPr>
+      <w:bookmarkStart w:id="12" w:name="_Toc456598589"/>
+      <w:bookmarkStart w:id="13" w:name="_Toc492766843"/>
+      <w:bookmarkStart w:id="14" w:name="_Toc470805242"/>
+      <w:bookmarkStart w:id="15" w:name="_Toc470875464"/>
+      <w:r>
+        <w:t>Definitions, Acronyms, and Abbreviations</w:t>
+      </w:r>
       <w:bookmarkEnd w:id="12"/>
-    </w:p>
-    <w:p>
-      <w:pPr>
-        <w:pStyle w:val="berschrift2"/>
-      </w:pPr>
-      <w:bookmarkStart w:id="13" w:name="_Toc456598590"/>
-      <w:bookmarkStart w:id="14" w:name="_Toc492766844"/>
-      <w:bookmarkStart w:id="15" w:name="_Toc470805243"/>
-      <w:r>
-        <w:t>References</w:t>
-      </w:r>
       <w:bookmarkEnd w:id="13"/>
       <w:bookmarkEnd w:id="14"/>
       <w:bookmarkEnd w:id="15"/>
+    </w:p>
+    <w:p>
+      <w:pPr>
+        <w:pStyle w:val="berschrift2"/>
+      </w:pPr>
+      <w:bookmarkStart w:id="16" w:name="_Toc456598590"/>
+      <w:bookmarkStart w:id="17" w:name="_Toc492766844"/>
+      <w:bookmarkStart w:id="18" w:name="_Toc470805243"/>
+      <w:bookmarkStart w:id="19" w:name="_Toc470875465"/>
+      <w:r>
+        <w:t>References</w:t>
+      </w:r>
+      <w:bookmarkEnd w:id="16"/>
+      <w:bookmarkEnd w:id="17"/>
+      <w:bookmarkEnd w:id="18"/>
+      <w:bookmarkEnd w:id="19"/>
     </w:p>
     <w:tbl>
       <w:tblPr>
@@ -1609,12 +2220,6 @@
         <w:gridCol w:w="4907"/>
       </w:tblGrid>
       <w:tr>
-        <w:tblPrEx>
-          <w:tblCellMar>
-            <w:top w:w="0" w:type="dxa"/>
-            <w:bottom w:w="0" w:type="dxa"/>
-          </w:tblCellMar>
-        </w:tblPrEx>
         <w:trPr>
           <w:trHeight w:hRule="exact" w:val="473"/>
         </w:trPr>
@@ -1811,12 +2416,6 @@
         </w:tc>
       </w:tr>
       <w:tr>
-        <w:tblPrEx>
-          <w:tblCellMar>
-            <w:top w:w="0" w:type="dxa"/>
-            <w:bottom w:w="0" w:type="dxa"/>
-          </w:tblCellMar>
-        </w:tblPrEx>
         <w:trPr>
           <w:trHeight w:hRule="exact" w:val="473"/>
         </w:trPr>
@@ -1883,7 +2482,7 @@
               <w:spacing w:before="97"/>
               <w:ind w:left="90"/>
             </w:pPr>
-            <w:hyperlink r:id="rId9" w:history="1">
+            <w:hyperlink r:id="rId8" w:history="1">
               <w:r>
                 <w:rPr>
                   <w:rFonts w:ascii="Arial" w:eastAsia="Arial" w:hAnsi="Arial" w:cs="Arial"/>
@@ -2167,12 +2766,6 @@
         </w:tc>
       </w:tr>
       <w:tr>
-        <w:tblPrEx>
-          <w:tblCellMar>
-            <w:top w:w="0" w:type="dxa"/>
-            <w:bottom w:w="0" w:type="dxa"/>
-          </w:tblCellMar>
-        </w:tblPrEx>
         <w:trPr>
           <w:trHeight w:hRule="exact" w:val="473"/>
         </w:trPr>
@@ -2198,7 +2791,6 @@
               <w:spacing w:before="97"/>
               <w:ind w:left="90"/>
             </w:pPr>
-            <w:proofErr w:type="spellStart"/>
             <w:r>
               <w:rPr>
                 <w:rFonts w:ascii="Arial" w:eastAsia="Arial" w:hAnsi="Arial" w:cs="Arial"/>
@@ -2251,7 +2843,6 @@
               </w:rPr>
               <w:t>b</w:t>
             </w:r>
-            <w:proofErr w:type="spellEnd"/>
           </w:p>
         </w:tc>
         <w:tc>
@@ -2276,7 +2867,7 @@
               <w:spacing w:before="97"/>
               <w:ind w:left="90"/>
             </w:pPr>
-            <w:hyperlink r:id="rId10" w:history="1">
+            <w:hyperlink r:id="rId9" w:history="1">
               <w:r>
                 <w:rPr>
                   <w:rFonts w:ascii="Arial" w:eastAsia="Arial" w:hAnsi="Arial" w:cs="Arial"/>
@@ -2613,12 +3204,6 @@
         </w:tc>
       </w:tr>
       <w:tr>
-        <w:tblPrEx>
-          <w:tblCellMar>
-            <w:top w:w="0" w:type="dxa"/>
-            <w:bottom w:w="0" w:type="dxa"/>
-          </w:tblCellMar>
-        </w:tblPrEx>
         <w:trPr>
           <w:trHeight w:hRule="exact" w:val="695"/>
         </w:trPr>
@@ -2657,16 +3242,7 @@
                 <w:sz w:val="22"/>
                 <w:szCs w:val="22"/>
               </w:rPr>
-              <w:t xml:space="preserve">Use Case 1 </w:t>
-            </w:r>
-            <w:r>
-              <w:rPr>
-                <w:rFonts w:ascii="Arial" w:eastAsia="Arial" w:hAnsi="Arial" w:cs="Arial"/>
-                <w:spacing w:val="1"/>
-                <w:sz w:val="22"/>
-                <w:szCs w:val="22"/>
-              </w:rPr>
-              <w:t>“take a picture”</w:t>
+              <w:t>Use Case 1 “take a picture”</w:t>
             </w:r>
           </w:p>
         </w:tc>
@@ -2692,7 +3268,7 @@
               <w:spacing w:before="97"/>
               <w:ind w:left="90"/>
             </w:pPr>
-            <w:hyperlink r:id="rId11" w:history="1">
+            <w:hyperlink r:id="rId10" w:history="1">
               <w:r>
                 <w:rPr>
                   <w:rStyle w:val="Hyperlink"/>
@@ -2722,12 +3298,6 @@
         </w:tc>
       </w:tr>
       <w:tr>
-        <w:tblPrEx>
-          <w:tblCellMar>
-            <w:top w:w="0" w:type="dxa"/>
-            <w:bottom w:w="0" w:type="dxa"/>
-          </w:tblCellMar>
-        </w:tblPrEx>
         <w:trPr>
           <w:trHeight w:hRule="exact" w:val="719"/>
         </w:trPr>
@@ -2792,7 +3362,7 @@
               <w:spacing w:before="97"/>
               <w:ind w:left="90"/>
             </w:pPr>
-            <w:hyperlink r:id="rId12" w:history="1">
+            <w:hyperlink r:id="rId11" w:history="1">
               <w:r>
                 <w:rPr>
                   <w:rStyle w:val="Hyperlink"/>
@@ -2814,12 +3384,6 @@
         </w:tc>
       </w:tr>
       <w:tr>
-        <w:tblPrEx>
-          <w:tblCellMar>
-            <w:top w:w="0" w:type="dxa"/>
-            <w:bottom w:w="0" w:type="dxa"/>
-          </w:tblCellMar>
-        </w:tblPrEx>
         <w:trPr>
           <w:trHeight w:hRule="exact" w:val="719"/>
         </w:trPr>
@@ -2887,7 +3451,7 @@
                 <w:rFonts w:ascii="Arial" w:hAnsi="Arial" w:cs="Arial"/>
               </w:rPr>
             </w:pPr>
-            <w:hyperlink r:id="rId13" w:history="1">
+            <w:hyperlink r:id="rId12" w:history="1">
               <w:r>
                 <w:rPr>
                   <w:rStyle w:val="Hyperlink"/>
@@ -2900,12 +3464,6 @@
         </w:tc>
       </w:tr>
       <w:tr>
-        <w:tblPrEx>
-          <w:tblCellMar>
-            <w:top w:w="0" w:type="dxa"/>
-            <w:bottom w:w="0" w:type="dxa"/>
-          </w:tblCellMar>
-        </w:tblPrEx>
         <w:trPr>
           <w:trHeight w:hRule="exact" w:val="719"/>
         </w:trPr>
@@ -2944,16 +3502,7 @@
                 <w:sz w:val="22"/>
                 <w:szCs w:val="22"/>
               </w:rPr>
-              <w:t>Use Case 4 “enable user to de</w:t>
-            </w:r>
-            <w:r>
-              <w:rPr>
-                <w:rFonts w:ascii="Arial" w:eastAsia="Arial" w:hAnsi="Arial" w:cs="Arial"/>
-                <w:spacing w:val="1"/>
-                <w:sz w:val="22"/>
-                <w:szCs w:val="22"/>
-              </w:rPr>
-              <w:t>lete entries”</w:t>
+              <w:t>Use Case 4 “enable user to delete entries”</w:t>
             </w:r>
           </w:p>
         </w:tc>
@@ -2982,7 +3531,7 @@
                 <w:rFonts w:ascii="Arial" w:hAnsi="Arial" w:cs="Arial"/>
               </w:rPr>
             </w:pPr>
-            <w:hyperlink r:id="rId14" w:history="1">
+            <w:hyperlink r:id="rId13" w:history="1">
               <w:r>
                 <w:rPr>
                   <w:rStyle w:val="Hyperlink"/>
@@ -2995,12 +3544,6 @@
         </w:tc>
       </w:tr>
       <w:tr>
-        <w:tblPrEx>
-          <w:tblCellMar>
-            <w:top w:w="0" w:type="dxa"/>
-            <w:bottom w:w="0" w:type="dxa"/>
-          </w:tblCellMar>
-        </w:tblPrEx>
         <w:trPr>
           <w:trHeight w:hRule="exact" w:val="719"/>
         </w:trPr>
@@ -3068,7 +3611,7 @@
                 <w:rFonts w:ascii="Arial" w:hAnsi="Arial" w:cs="Arial"/>
               </w:rPr>
             </w:pPr>
-            <w:hyperlink r:id="rId15" w:history="1">
+            <w:hyperlink r:id="rId14" w:history="1">
               <w:r>
                 <w:rPr>
                   <w:rStyle w:val="Hyperlink"/>
@@ -3093,22 +3636,24 @@
       <w:pPr>
         <w:pStyle w:val="berschrift2"/>
       </w:pPr>
-      <w:bookmarkStart w:id="16" w:name="_Toc456598591"/>
-      <w:bookmarkStart w:id="17" w:name="_Toc492766845"/>
-      <w:bookmarkStart w:id="18" w:name="_Toc470805244"/>
+      <w:bookmarkStart w:id="20" w:name="_Toc456598591"/>
+      <w:bookmarkStart w:id="21" w:name="_Toc492766845"/>
+      <w:bookmarkStart w:id="22" w:name="_Toc470805244"/>
+      <w:bookmarkStart w:id="23" w:name="_Toc470875466"/>
       <w:r>
         <w:t>Overview</w:t>
       </w:r>
-      <w:bookmarkEnd w:id="16"/>
-      <w:bookmarkEnd w:id="17"/>
-      <w:bookmarkEnd w:id="18"/>
+      <w:bookmarkEnd w:id="20"/>
+      <w:bookmarkEnd w:id="21"/>
+      <w:bookmarkEnd w:id="22"/>
+      <w:bookmarkEnd w:id="23"/>
     </w:p>
     <w:p>
       <w:pPr>
         <w:spacing w:before="61"/>
         <w:ind w:left="100" w:firstLine="620"/>
       </w:pPr>
-      <w:bookmarkStart w:id="19" w:name="_Toc492766846"/>
+      <w:bookmarkStart w:id="24" w:name="_Toc492766846"/>
       <w:r>
         <w:rPr>
           <w:rFonts w:ascii="Arial" w:eastAsia="Arial" w:hAnsi="Arial" w:cs="Arial"/>
@@ -3680,14 +4225,7 @@
           <w:rFonts w:ascii="Arial" w:eastAsia="Arial" w:hAnsi="Arial" w:cs="Arial"/>
           <w:spacing w:val="-3"/>
         </w:rPr>
-        <w:t>lists use cases/scenarios from the use-case model which have significant impact on the architecture itself. Chapter 5 describes the architecturally si</w:t>
-      </w:r>
-      <w:r>
-        <w:rPr>
-          <w:rFonts w:ascii="Arial" w:eastAsia="Arial" w:hAnsi="Arial" w:cs="Arial"/>
-          <w:spacing w:val="-3"/>
-        </w:rPr>
-        <w:t xml:space="preserve">gnificant parts of the design model, such as its parts Controller and Model. Chapter 9 is a description of the persistent data storage perspective of the system. </w:t>
+        <w:t xml:space="preserve">lists use cases/scenarios from the use-case model which have significant impact on the architecture itself. Chapter 5 describes the architecturally significant parts of the design model, such as its parts Controller and Model. Chapter 9 is a description of the persistent data storage perspective of the system. </w:t>
       </w:r>
     </w:p>
     <w:p>
@@ -3703,13 +4241,15 @@
       <w:pPr>
         <w:pStyle w:val="berschrift1"/>
       </w:pPr>
-      <w:bookmarkStart w:id="20" w:name="_Toc470805245"/>
+      <w:bookmarkStart w:id="25" w:name="_Toc470805245"/>
+      <w:bookmarkStart w:id="26" w:name="_Toc470875467"/>
       <w:r>
         <w:lastRenderedPageBreak/>
         <w:t>Architectural Representation</w:t>
       </w:r>
-      <w:bookmarkEnd w:id="19"/>
-      <w:bookmarkEnd w:id="20"/>
+      <w:bookmarkEnd w:id="24"/>
+      <w:bookmarkEnd w:id="25"/>
+      <w:bookmarkEnd w:id="26"/>
       <w:r>
         <w:t xml:space="preserve"> </w:t>
       </w:r>
@@ -3738,7 +4278,7 @@
                     <pic:cNvPicPr/>
                   </pic:nvPicPr>
                   <pic:blipFill>
-                    <a:blip r:embed="rId16"/>
+                    <a:blip r:embed="rId15"/>
                     <a:srcRect/>
                     <a:stretch>
                       <a:fillRect/>
@@ -3769,13 +4309,15 @@
       <w:pPr>
         <w:pStyle w:val="berschrift1"/>
       </w:pPr>
-      <w:bookmarkStart w:id="21" w:name="_Toc492766847"/>
-      <w:bookmarkStart w:id="22" w:name="_Toc470805246"/>
+      <w:bookmarkStart w:id="27" w:name="_Toc492766847"/>
+      <w:bookmarkStart w:id="28" w:name="_Toc470805246"/>
+      <w:bookmarkStart w:id="29" w:name="_Toc470875468"/>
       <w:r>
         <w:t>Architectural Goals and Constraints</w:t>
       </w:r>
-      <w:bookmarkEnd w:id="21"/>
-      <w:bookmarkEnd w:id="22"/>
+      <w:bookmarkEnd w:id="27"/>
+      <w:bookmarkEnd w:id="28"/>
+      <w:bookmarkEnd w:id="29"/>
       <w:r>
         <w:t xml:space="preserve"> </w:t>
       </w:r>
@@ -3795,15 +4337,7 @@
           <w:color w:val="242729"/>
           <w:shd w:val="clear" w:color="auto" w:fill="FFFFFF"/>
         </w:rPr>
-        <w:t>In Android you don't ha</w:t>
-      </w:r>
-      <w:r>
-        <w:rPr>
-          <w:rFonts w:ascii="Arial" w:hAnsi="Arial" w:cs="Arial"/>
-          <w:color w:val="242729"/>
-          <w:shd w:val="clear" w:color="auto" w:fill="FFFFFF"/>
-        </w:rPr>
-        <w:t>ve MVC, but you have the following:</w:t>
+        <w:t>In Android you don't have MVC, but you have the following:</w:t>
       </w:r>
     </w:p>
     <w:p>
@@ -3833,7 +4367,7 @@
         </w:rPr>
         <w:t> </w:t>
       </w:r>
-      <w:hyperlink r:id="rId17" w:history="1">
+      <w:hyperlink r:id="rId16" w:history="1">
         <w:r>
           <w:rPr>
             <w:rStyle w:val="Hyperlink"/>
@@ -3843,8 +4377,8 @@
           </w:rPr>
           <w:t>user int</w:t>
         </w:r>
-        <w:bookmarkStart w:id="23" w:name="_Hlt468127212"/>
-        <w:bookmarkStart w:id="24" w:name="_Hlt468127213"/>
+        <w:bookmarkStart w:id="30" w:name="_Hlt468127212"/>
+        <w:bookmarkStart w:id="31" w:name="_Hlt468127213"/>
         <w:r>
           <w:rPr>
             <w:rStyle w:val="Hyperlink"/>
@@ -3854,8 +4388,8 @@
           </w:rPr>
           <w:t>e</w:t>
         </w:r>
-        <w:bookmarkEnd w:id="23"/>
-        <w:bookmarkEnd w:id="24"/>
+        <w:bookmarkEnd w:id="30"/>
+        <w:bookmarkEnd w:id="31"/>
         <w:r>
           <w:rPr>
             <w:rStyle w:val="Hyperlink"/>
@@ -3907,7 +4441,7 @@
         </w:rPr>
         <w:t> </w:t>
       </w:r>
-      <w:hyperlink r:id="rId18" w:history="1">
+      <w:hyperlink r:id="rId17" w:history="1">
         <w:r>
           <w:rPr>
             <w:rStyle w:val="Hyperlink"/>
@@ -3950,21 +4484,7 @@
         <w:rPr>
           <w:rFonts w:ascii="Arial" w:hAnsi="Arial" w:cs="Arial"/>
         </w:rPr>
-        <w:t xml:space="preserve">You extend </w:t>
-      </w:r>
-      <w:proofErr w:type="spellStart"/>
-      <w:r>
-        <w:rPr>
-          <w:rFonts w:ascii="Arial" w:hAnsi="Arial" w:cs="Arial"/>
-        </w:rPr>
-        <w:t>clases</w:t>
-      </w:r>
-      <w:proofErr w:type="spellEnd"/>
-      <w:r>
-        <w:rPr>
-          <w:rFonts w:ascii="Arial" w:hAnsi="Arial" w:cs="Arial"/>
-        </w:rPr>
-        <w:t xml:space="preserve"> like</w:t>
+        <w:t>You extend clases like</w:t>
       </w:r>
       <w:r>
         <w:rPr>
@@ -3973,44 +4493,17 @@
         </w:rPr>
         <w:t> </w:t>
       </w:r>
-      <w:proofErr w:type="spellStart"/>
-      <w:r>
-        <w:fldChar w:fldCharType="begin"/>
-      </w:r>
-      <w:r>
-        <w:instrText xml:space="preserve"> HYPERLINK  "https://developer.android.com/reference/android/app/ListActivity.html" </w:instrText>
-      </w:r>
-      <w:r>
-        <w:fldChar w:fldCharType="separate"/>
-      </w:r>
-      <w:r>
-        <w:rPr>
-          <w:rStyle w:val="Hyperlink"/>
-          <w:rFonts w:ascii="Arial" w:hAnsi="Arial" w:cs="Arial"/>
-          <w:color w:val="auto"/>
-          <w:u w:val="none"/>
-        </w:rPr>
-        <w:t>ListActiv</w:t>
-      </w:r>
-      <w:r>
-        <w:rPr>
-          <w:rStyle w:val="Hyperlink"/>
-          <w:rFonts w:ascii="Arial" w:hAnsi="Arial" w:cs="Arial"/>
-          <w:color w:val="auto"/>
-          <w:u w:val="none"/>
-        </w:rPr>
-        <w:t>ity</w:t>
-      </w:r>
-      <w:proofErr w:type="spellEnd"/>
-      <w:r>
-        <w:rPr>
-          <w:rStyle w:val="Hyperlink"/>
-          <w:rFonts w:ascii="Arial" w:hAnsi="Arial" w:cs="Arial"/>
-          <w:color w:val="auto"/>
-          <w:u w:val="none"/>
-        </w:rPr>
-        <w:fldChar w:fldCharType="end"/>
-      </w:r>
+      <w:hyperlink r:id="rId18" w:history="1">
+        <w:r>
+          <w:rPr>
+            <w:rStyle w:val="Hyperlink"/>
+            <w:rFonts w:ascii="Arial" w:hAnsi="Arial" w:cs="Arial"/>
+            <w:color w:val="auto"/>
+            <w:u w:val="none"/>
+          </w:rPr>
+          <w:t>ListActivity</w:t>
+        </w:r>
+      </w:hyperlink>
       <w:r>
         <w:rPr>
           <w:rFonts w:ascii="Arial" w:hAnsi="Arial" w:cs="Arial"/>
@@ -4024,35 +4517,17 @@
         </w:rPr>
         <w:t> </w:t>
       </w:r>
-      <w:proofErr w:type="spellStart"/>
-      <w:r>
-        <w:fldChar w:fldCharType="begin"/>
-      </w:r>
-      <w:r>
-        <w:instrText xml:space="preserve"> HYPERLINK  "https://developer.android.com/reference/android/app/TabActivity.html" </w:instrText>
-      </w:r>
-      <w:r>
-        <w:fldChar w:fldCharType="separate"/>
-      </w:r>
-      <w:r>
-        <w:rPr>
-          <w:rStyle w:val="Hyperlink"/>
-          <w:rFonts w:ascii="Arial" w:hAnsi="Arial" w:cs="Arial"/>
-          <w:color w:val="auto"/>
-          <w:u w:val="none"/>
-        </w:rPr>
-        <w:t>TabActivity</w:t>
-      </w:r>
-      <w:proofErr w:type="spellEnd"/>
-      <w:r>
-        <w:rPr>
-          <w:rStyle w:val="Hyperlink"/>
-          <w:rFonts w:ascii="Arial" w:hAnsi="Arial" w:cs="Arial"/>
-          <w:color w:val="auto"/>
-          <w:u w:val="none"/>
-        </w:rPr>
-        <w:fldChar w:fldCharType="end"/>
-      </w:r>
+      <w:hyperlink r:id="rId19" w:history="1">
+        <w:r>
+          <w:rPr>
+            <w:rStyle w:val="Hyperlink"/>
+            <w:rFonts w:ascii="Arial" w:hAnsi="Arial" w:cs="Arial"/>
+            <w:color w:val="auto"/>
+            <w:u w:val="none"/>
+          </w:rPr>
+          <w:t>TabActivity</w:t>
+        </w:r>
+      </w:hyperlink>
       <w:r>
         <w:rPr>
           <w:rStyle w:val="apple-converted-space"/>
@@ -4073,35 +4548,17 @@
         </w:rPr>
         <w:t> </w:t>
       </w:r>
-      <w:proofErr w:type="spellStart"/>
-      <w:r>
-        <w:fldChar w:fldCharType="begin"/>
-      </w:r>
-      <w:r>
-        <w:instrText xml:space="preserve"> HYPERLINK  "https://developer.android.com/reference/android/view/LayoutInflater.html" </w:instrText>
-      </w:r>
-      <w:r>
-        <w:fldChar w:fldCharType="separate"/>
-      </w:r>
-      <w:r>
-        <w:rPr>
-          <w:rStyle w:val="Hyperlink"/>
-          <w:rFonts w:ascii="Arial" w:hAnsi="Arial" w:cs="Arial"/>
-          <w:color w:val="auto"/>
-          <w:u w:val="none"/>
-        </w:rPr>
-        <w:t>inflaters</w:t>
-      </w:r>
-      <w:proofErr w:type="spellEnd"/>
-      <w:r>
-        <w:rPr>
-          <w:rStyle w:val="Hyperlink"/>
-          <w:rFonts w:ascii="Arial" w:hAnsi="Arial" w:cs="Arial"/>
-          <w:color w:val="auto"/>
-          <w:u w:val="none"/>
-        </w:rPr>
-        <w:fldChar w:fldCharType="end"/>
-      </w:r>
+      <w:hyperlink r:id="rId20" w:history="1">
+        <w:r>
+          <w:rPr>
+            <w:rStyle w:val="Hyperlink"/>
+            <w:rFonts w:ascii="Arial" w:hAnsi="Arial" w:cs="Arial"/>
+            <w:color w:val="auto"/>
+            <w:u w:val="none"/>
+          </w:rPr>
+          <w:t>inflaters</w:t>
+        </w:r>
+      </w:hyperlink>
       <w:r>
         <w:rPr>
           <w:rFonts w:ascii="Arial" w:hAnsi="Arial" w:cs="Arial"/>
@@ -4130,13 +4587,7 @@
         <w:rPr>
           <w:rFonts w:ascii="Arial" w:hAnsi="Arial" w:cs="Arial"/>
         </w:rPr>
-        <w:t>You can create as ma</w:t>
-      </w:r>
-      <w:r>
-        <w:rPr>
-          <w:rFonts w:ascii="Arial" w:hAnsi="Arial" w:cs="Arial"/>
-        </w:rPr>
-        <w:t>ny classes as you wish for your business logic.</w:t>
+        <w:t>You can create as many classes as you wish for your business logic.</w:t>
       </w:r>
     </w:p>
     <w:p>
@@ -4166,35 +4617,17 @@
         </w:rPr>
         <w:t> </w:t>
       </w:r>
-      <w:proofErr w:type="spellStart"/>
-      <w:r>
-        <w:fldChar w:fldCharType="begin"/>
-      </w:r>
-      <w:r>
-        <w:instrText xml:space="preserve"> HYPERLINK  "https://developer.android.com/reference/android/util/package-summary.html" </w:instrText>
-      </w:r>
-      <w:r>
-        <w:fldChar w:fldCharType="separate"/>
-      </w:r>
-      <w:r>
-        <w:rPr>
-          <w:rStyle w:val="Hyperlink"/>
-          <w:rFonts w:ascii="Arial" w:hAnsi="Arial" w:cs="Arial"/>
-          <w:color w:val="auto"/>
-          <w:u w:val="none"/>
-        </w:rPr>
-        <w:t>Utils</w:t>
-      </w:r>
-      <w:proofErr w:type="spellEnd"/>
-      <w:r>
-        <w:rPr>
-          <w:rStyle w:val="Hyperlink"/>
-          <w:rFonts w:ascii="Arial" w:hAnsi="Arial" w:cs="Arial"/>
-          <w:color w:val="auto"/>
-          <w:u w:val="none"/>
-        </w:rPr>
-        <w:fldChar w:fldCharType="end"/>
-      </w:r>
+      <w:hyperlink r:id="rId21" w:history="1">
+        <w:r>
+          <w:rPr>
+            <w:rStyle w:val="Hyperlink"/>
+            <w:rFonts w:ascii="Arial" w:hAnsi="Arial" w:cs="Arial"/>
+            <w:color w:val="auto"/>
+            <w:u w:val="none"/>
+          </w:rPr>
+          <w:t>Utils</w:t>
+        </w:r>
+      </w:hyperlink>
       <w:r>
         <w:rPr>
           <w:rStyle w:val="apple-converted-space"/>
@@ -4206,42 +4639,30 @@
         <w:rPr>
           <w:rFonts w:ascii="Arial" w:hAnsi="Arial" w:cs="Arial"/>
         </w:rPr>
-        <w:t xml:space="preserve">have been already written for you - </w:t>
-      </w:r>
-      <w:proofErr w:type="spellStart"/>
-      <w:r>
+        <w:t>have been already written for you - DatabaseUtils, Html.</w:t>
+      </w:r>
+    </w:p>
+    <w:p>
+      <w:pPr>
+        <w:pStyle w:val="Textkrper"/>
         <w:rPr>
           <w:rFonts w:ascii="Arial" w:hAnsi="Arial" w:cs="Arial"/>
         </w:rPr>
-        <w:t>DatabaseUtils</w:t>
-      </w:r>
-      <w:proofErr w:type="spellEnd"/>
-      <w:r>
-        <w:rPr>
-          <w:rFonts w:ascii="Arial" w:hAnsi="Arial" w:cs="Arial"/>
-        </w:rPr>
-        <w:t>, Html.</w:t>
-      </w:r>
-    </w:p>
-    <w:p>
-      <w:pPr>
-        <w:pStyle w:val="Textkrper"/>
-        <w:rPr>
-          <w:rFonts w:ascii="Arial" w:hAnsi="Arial" w:cs="Arial"/>
-        </w:rPr>
       </w:pPr>
     </w:p>
     <w:p>
       <w:pPr>
         <w:pStyle w:val="berschrift1"/>
       </w:pPr>
-      <w:bookmarkStart w:id="25" w:name="_Toc492766848"/>
-      <w:bookmarkStart w:id="26" w:name="_Toc470805247"/>
+      <w:bookmarkStart w:id="32" w:name="_Toc492766848"/>
+      <w:bookmarkStart w:id="33" w:name="_Toc470805247"/>
+      <w:bookmarkStart w:id="34" w:name="_Toc470875469"/>
       <w:r>
         <w:t>Use-Case View</w:t>
       </w:r>
-      <w:bookmarkEnd w:id="25"/>
-      <w:bookmarkEnd w:id="26"/>
+      <w:bookmarkEnd w:id="32"/>
+      <w:bookmarkEnd w:id="33"/>
+      <w:bookmarkEnd w:id="34"/>
       <w:r>
         <w:t xml:space="preserve"> </w:t>
       </w:r>
@@ -4275,13 +4696,15 @@
       <w:pPr>
         <w:pStyle w:val="berschrift1"/>
       </w:pPr>
-      <w:bookmarkStart w:id="27" w:name="_Toc492766850"/>
-      <w:bookmarkStart w:id="28" w:name="_Toc470805248"/>
+      <w:bookmarkStart w:id="35" w:name="_Toc492766850"/>
+      <w:bookmarkStart w:id="36" w:name="_Toc470805248"/>
+      <w:bookmarkStart w:id="37" w:name="_Toc470875470"/>
       <w:r>
         <w:t>Logical View</w:t>
       </w:r>
-      <w:bookmarkEnd w:id="27"/>
-      <w:bookmarkEnd w:id="28"/>
+      <w:bookmarkEnd w:id="35"/>
+      <w:bookmarkEnd w:id="36"/>
+      <w:bookmarkEnd w:id="37"/>
       <w:r>
         <w:t xml:space="preserve"> </w:t>
       </w:r>
@@ -4324,7 +4747,7 @@
                     <pic:cNvPicPr/>
                   </pic:nvPicPr>
                   <pic:blipFill>
-                    <a:blip r:embed="rId19"/>
+                    <a:blip r:embed="rId22"/>
                     <a:srcRect/>
                     <a:stretch>
                       <a:fillRect/>
@@ -4359,6 +4782,18 @@
     </w:p>
     <w:p>
       <w:pPr>
+        <w:pStyle w:val="berschrift2"/>
+      </w:pPr>
+      <w:r>
+        <w:t>Description</w:t>
+      </w:r>
+      <w:r>
+        <w:t xml:space="preserve"> </w:t>
+      </w:r>
+    </w:p>
+    <w:p>
+      <w:pPr>
+        <w:ind w:left="720"/>
         <w:rPr>
           <w:rFonts w:ascii="Arial" w:hAnsi="Arial" w:cs="Arial"/>
         </w:rPr>
@@ -4367,164 +4802,80 @@
         <w:rPr>
           <w:rFonts w:ascii="Arial" w:hAnsi="Arial" w:cs="Arial"/>
         </w:rPr>
-        <w:tab/>
-        <w:t>Descr</w:t>
+        <w:t>The Application is structured into different pieces, each of which are designated to implement a specific functionality.</w:t>
       </w:r>
       <w:r>
         <w:rPr>
           <w:rFonts w:ascii="Arial" w:hAnsi="Arial" w:cs="Arial"/>
         </w:rPr>
-        <w:t xml:space="preserve">iption </w:t>
-      </w:r>
+        <w:br/>
+        <w:t>The ANTRL Runtime is generated by a Parser Generator which in turn relies on a Context-Free Grammar File that describes how valid Equations are be structured. The Parser Routines are auto-generated and thus, c</w:t>
+      </w:r>
+      <w:r>
+        <w:rPr>
+          <w:rFonts w:ascii="Arial" w:hAnsi="Arial" w:cs="Arial"/>
+        </w:rPr>
+        <w:t>hanging the grammar / adding new features can be done easily since the code only needs to be modified in one place.</w:t>
+      </w:r>
+    </w:p>
+    <w:p>
+      <w:pPr>
+        <w:ind w:left="720"/>
+        <w:rPr>
+          <w:rFonts w:ascii="Arial" w:hAnsi="Arial" w:cs="Arial"/>
+        </w:rPr>
+      </w:pPr>
+      <w:r>
+        <w:rPr>
+          <w:rFonts w:ascii="Arial" w:hAnsi="Arial" w:cs="Arial"/>
+        </w:rPr>
+        <w:t>The OCR Module is in Control of reading and processing the users handwriting, which is matched against an example-set. A neural Network is used to compare the two and find the closest match.</w:t>
+      </w:r>
+    </w:p>
+    <w:p>
+      <w:pPr>
+        <w:ind w:left="720"/>
+        <w:rPr>
+          <w:rFonts w:ascii="Arial" w:hAnsi="Arial" w:cs="Arial"/>
+        </w:rPr>
+      </w:pPr>
+      <w:r>
+        <w:rPr>
+          <w:rFonts w:ascii="Arial" w:hAnsi="Arial" w:cs="Arial"/>
+        </w:rPr>
+        <w:t>The UI lets the User control / start these Actions.</w:t>
+      </w:r>
+    </w:p>
+    <w:p>
+      <w:pPr>
+        <w:ind w:left="720"/>
+        <w:rPr>
+          <w:rFonts w:ascii="Arial" w:hAnsi="Arial" w:cs="Arial"/>
+        </w:rPr>
+      </w:pPr>
+      <w:r>
+        <w:rPr>
+          <w:rFonts w:ascii="Arial" w:hAnsi="Arial" w:cs="Arial"/>
+        </w:rPr>
+        <w:t>The DB-Helper API is to ensure that all CRUD Operations are bound to a Singleton Instance of the SQLite Database, so that at any point, there may only be one instance of the Database across the Application.</w:t>
+      </w:r>
+      <w:bookmarkStart w:id="38" w:name="_GoBack"/>
+      <w:bookmarkEnd w:id="38"/>
     </w:p>
     <w:p/>
     <w:p>
       <w:pPr>
         <w:pStyle w:val="berschrift1"/>
       </w:pPr>
-      <w:bookmarkStart w:id="29" w:name="_Toc492766853"/>
-      <w:bookmarkStart w:id="30" w:name="_Toc470805249"/>
+      <w:bookmarkStart w:id="39" w:name="_Toc492766853"/>
+      <w:bookmarkStart w:id="40" w:name="_Toc470805249"/>
+      <w:bookmarkStart w:id="41" w:name="_Toc470875471"/>
       <w:r>
         <w:t>Process View</w:t>
-      </w:r>
-      <w:bookmarkEnd w:id="29"/>
-      <w:bookmarkEnd w:id="30"/>
-      <w:r>
-        <w:t xml:space="preserve"> </w:t>
-      </w:r>
-    </w:p>
-    <w:p>
-      <w:pPr>
-        <w:ind w:left="720"/>
-        <w:rPr>
-          <w:rFonts w:ascii="Arial" w:hAnsi="Arial" w:cs="Arial"/>
-        </w:rPr>
-      </w:pPr>
-      <w:r>
-        <w:rPr>
-          <w:rFonts w:ascii="Arial" w:hAnsi="Arial" w:cs="Arial"/>
-        </w:rPr>
-        <w:t>n/a</w:t>
-      </w:r>
-    </w:p>
-    <w:p>
-      <w:pPr>
-        <w:pStyle w:val="berschrift1"/>
-      </w:pPr>
-      <w:bookmarkStart w:id="31" w:name="_Toc492766854"/>
-      <w:bookmarkStart w:id="32" w:name="_Toc470805250"/>
-      <w:r>
-        <w:t>Deployment View</w:t>
-      </w:r>
-      <w:bookmarkEnd w:id="31"/>
-      <w:bookmarkEnd w:id="32"/>
-    </w:p>
-    <w:p>
-      <w:pPr>
-        <w:ind w:left="720"/>
-        <w:rPr>
-          <w:rFonts w:ascii="Arial" w:hAnsi="Arial" w:cs="Arial"/>
-        </w:rPr>
-      </w:pPr>
-      <w:r>
-        <w:rPr>
-          <w:rFonts w:ascii="Arial" w:hAnsi="Arial" w:cs="Arial"/>
-        </w:rPr>
-        <w:t>n/a</w:t>
-      </w:r>
-    </w:p>
-    <w:p>
-      <w:pPr>
-        <w:pStyle w:val="berschrift1"/>
-      </w:pPr>
-      <w:bookmarkStart w:id="33" w:name="_Toc492766855"/>
-      <w:bookmarkStart w:id="34" w:name="_Toc470805251"/>
-      <w:r>
-        <w:t>Implementation View</w:t>
-      </w:r>
-      <w:bookmarkEnd w:id="33"/>
-      <w:bookmarkEnd w:id="34"/>
-      <w:r>
-        <w:t xml:space="preserve"> </w:t>
-      </w:r>
-    </w:p>
-    <w:p>
-      <w:pPr>
-        <w:ind w:left="720"/>
-        <w:rPr>
-          <w:rFonts w:ascii="Arial" w:hAnsi="Arial" w:cs="Arial"/>
-        </w:rPr>
-      </w:pPr>
-      <w:r>
-        <w:rPr>
-          <w:rFonts w:ascii="Arial" w:hAnsi="Arial" w:cs="Arial"/>
-        </w:rPr>
-        <w:t>n/a</w:t>
-      </w:r>
-    </w:p>
-    <w:p>
-      <w:pPr>
-        <w:pStyle w:val="berschrift1"/>
-      </w:pPr>
-      <w:bookmarkStart w:id="35" w:name="_Toc492766858"/>
-      <w:bookmarkStart w:id="36" w:name="_Toc470805252"/>
-      <w:r>
-        <w:t>Data View (optional)</w:t>
-      </w:r>
-      <w:bookmarkEnd w:id="35"/>
-      <w:bookmarkEnd w:id="36"/>
-    </w:p>
-    <w:p>
-      <w:pPr>
-        <w:ind w:left="720"/>
-        <w:rPr>
-          <w:rFonts w:ascii="Arial" w:hAnsi="Arial" w:cs="Arial"/>
-        </w:rPr>
-      </w:pPr>
-      <w:r>
-        <w:rPr>
-          <w:rFonts w:ascii="Arial" w:hAnsi="Arial" w:cs="Arial"/>
-        </w:rPr>
-        <w:t>To be determined</w:t>
-      </w:r>
-    </w:p>
-    <w:p>
-      <w:pPr>
-        <w:pStyle w:val="berschrift1"/>
-      </w:pPr>
-      <w:bookmarkStart w:id="37" w:name="_Toc492766859"/>
-      <w:bookmarkStart w:id="38" w:name="_Toc470805253"/>
-      <w:r>
-        <w:t>Size and Performance</w:t>
-      </w:r>
-      <w:bookmarkEnd w:id="37"/>
-      <w:bookmarkEnd w:id="38"/>
-    </w:p>
-    <w:p>
-      <w:pPr>
-        <w:ind w:left="720"/>
-        <w:rPr>
-          <w:rFonts w:ascii="Arial" w:hAnsi="Arial" w:cs="Arial"/>
-        </w:rPr>
-      </w:pPr>
-      <w:r>
-        <w:rPr>
-          <w:rFonts w:ascii="Arial" w:hAnsi="Arial" w:cs="Arial"/>
-        </w:rPr>
-        <w:t xml:space="preserve"> n/a </w:t>
-      </w:r>
-    </w:p>
-    <w:p>
-      <w:pPr>
-        <w:pStyle w:val="berschrift1"/>
-      </w:pPr>
-      <w:bookmarkStart w:id="39" w:name="_Toc492766860"/>
-      <w:bookmarkStart w:id="40" w:name="_Toc470805254"/>
-      <w:r>
-        <w:t>Quality</w:t>
       </w:r>
       <w:bookmarkEnd w:id="39"/>
       <w:bookmarkEnd w:id="40"/>
+      <w:bookmarkEnd w:id="41"/>
       <w:r>
         <w:t xml:space="preserve"> </w:t>
       </w:r>
@@ -4532,17 +4883,164 @@
     <w:p>
       <w:pPr>
         <w:ind w:left="720"/>
-      </w:pPr>
-      <w:r>
         <w:rPr>
           <w:rFonts w:ascii="Arial" w:hAnsi="Arial" w:cs="Arial"/>
         </w:rPr>
+      </w:pPr>
+      <w:r>
+        <w:rPr>
+          <w:rFonts w:ascii="Arial" w:hAnsi="Arial" w:cs="Arial"/>
+        </w:rPr>
+        <w:t>n/a</w:t>
+      </w:r>
+    </w:p>
+    <w:p>
+      <w:pPr>
+        <w:pStyle w:val="berschrift1"/>
+      </w:pPr>
+      <w:bookmarkStart w:id="42" w:name="_Toc492766854"/>
+      <w:bookmarkStart w:id="43" w:name="_Toc470805250"/>
+      <w:bookmarkStart w:id="44" w:name="_Toc470875472"/>
+      <w:r>
+        <w:t>Deployment View</w:t>
+      </w:r>
+      <w:bookmarkEnd w:id="42"/>
+      <w:bookmarkEnd w:id="43"/>
+      <w:bookmarkEnd w:id="44"/>
+    </w:p>
+    <w:p>
+      <w:pPr>
+        <w:ind w:left="720"/>
+        <w:rPr>
+          <w:rFonts w:ascii="Arial" w:hAnsi="Arial" w:cs="Arial"/>
+        </w:rPr>
+      </w:pPr>
+      <w:r>
+        <w:rPr>
+          <w:rFonts w:ascii="Arial" w:hAnsi="Arial" w:cs="Arial"/>
+        </w:rPr>
+        <w:t>n/a</w:t>
+      </w:r>
+    </w:p>
+    <w:p>
+      <w:pPr>
+        <w:pStyle w:val="berschrift1"/>
+      </w:pPr>
+      <w:bookmarkStart w:id="45" w:name="_Toc492766855"/>
+      <w:bookmarkStart w:id="46" w:name="_Toc470805251"/>
+      <w:bookmarkStart w:id="47" w:name="_Toc470875473"/>
+      <w:r>
+        <w:t>Implementation View</w:t>
+      </w:r>
+      <w:bookmarkEnd w:id="45"/>
+      <w:bookmarkEnd w:id="46"/>
+      <w:bookmarkEnd w:id="47"/>
+      <w:r>
+        <w:t xml:space="preserve"> </w:t>
+      </w:r>
+    </w:p>
+    <w:p>
+      <w:pPr>
+        <w:ind w:left="720"/>
+        <w:rPr>
+          <w:rFonts w:ascii="Arial" w:hAnsi="Arial" w:cs="Arial"/>
+        </w:rPr>
+      </w:pPr>
+      <w:r>
+        <w:rPr>
+          <w:rFonts w:ascii="Arial" w:hAnsi="Arial" w:cs="Arial"/>
+        </w:rPr>
+        <w:t>n/a</w:t>
+      </w:r>
+    </w:p>
+    <w:p>
+      <w:pPr>
+        <w:pStyle w:val="berschrift1"/>
+      </w:pPr>
+      <w:bookmarkStart w:id="48" w:name="_Toc492766858"/>
+      <w:bookmarkStart w:id="49" w:name="_Toc470805252"/>
+      <w:bookmarkStart w:id="50" w:name="_Toc470875474"/>
+      <w:r>
+        <w:t>Data View (optional)</w:t>
+      </w:r>
+      <w:bookmarkEnd w:id="48"/>
+      <w:bookmarkEnd w:id="49"/>
+      <w:bookmarkEnd w:id="50"/>
+    </w:p>
+    <w:p>
+      <w:pPr>
+        <w:ind w:left="720"/>
+        <w:rPr>
+          <w:rFonts w:ascii="Arial" w:hAnsi="Arial" w:cs="Arial"/>
+        </w:rPr>
+      </w:pPr>
+      <w:r>
+        <w:rPr>
+          <w:rFonts w:ascii="Arial" w:hAnsi="Arial" w:cs="Arial"/>
+        </w:rPr>
+        <w:t>To be determined</w:t>
+      </w:r>
+    </w:p>
+    <w:p>
+      <w:pPr>
+        <w:pStyle w:val="berschrift1"/>
+      </w:pPr>
+      <w:bookmarkStart w:id="51" w:name="_Toc492766859"/>
+      <w:bookmarkStart w:id="52" w:name="_Toc470805253"/>
+      <w:bookmarkStart w:id="53" w:name="_Toc470875475"/>
+      <w:r>
+        <w:t>Size and Performance</w:t>
+      </w:r>
+      <w:bookmarkEnd w:id="51"/>
+      <w:bookmarkEnd w:id="52"/>
+      <w:bookmarkEnd w:id="53"/>
+    </w:p>
+    <w:p>
+      <w:pPr>
+        <w:ind w:left="720"/>
+        <w:rPr>
+          <w:rFonts w:ascii="Arial" w:hAnsi="Arial" w:cs="Arial"/>
+        </w:rPr>
+      </w:pPr>
+      <w:r>
+        <w:rPr>
+          <w:rFonts w:ascii="Arial" w:hAnsi="Arial" w:cs="Arial"/>
+        </w:rPr>
+        <w:t xml:space="preserve"> n/a </w:t>
+      </w:r>
+    </w:p>
+    <w:p>
+      <w:pPr>
+        <w:pStyle w:val="berschrift1"/>
+      </w:pPr>
+      <w:bookmarkStart w:id="54" w:name="_Toc492766860"/>
+      <w:bookmarkStart w:id="55" w:name="_Toc470805254"/>
+      <w:bookmarkStart w:id="56" w:name="_Toc470875476"/>
+      <w:r>
+        <w:lastRenderedPageBreak/>
+        <w:t>Quality</w:t>
+      </w:r>
+      <w:bookmarkEnd w:id="54"/>
+      <w:bookmarkEnd w:id="55"/>
+      <w:bookmarkEnd w:id="56"/>
+      <w:r>
+        <w:t xml:space="preserve"> </w:t>
+      </w:r>
+    </w:p>
+    <w:p>
+      <w:pPr>
+        <w:ind w:left="720"/>
+      </w:pPr>
+      <w:r>
+        <w:rPr>
+          <w:rFonts w:ascii="Arial" w:hAnsi="Arial" w:cs="Arial"/>
+        </w:rPr>
         <w:t xml:space="preserve"> n/a</w:t>
       </w:r>
     </w:p>
     <w:sectPr>
-      <w:headerReference w:type="default" r:id="rId20"/>
-      <w:footerReference w:type="default" r:id="rId21"/>
+      <w:headerReference w:type="default" r:id="rId23"/>
+      <w:footerReference w:type="default" r:id="rId24"/>
       <w:pgSz w:w="12240" w:h="15840"/>
       <w:pgMar w:top="1440" w:right="1440" w:bottom="1440" w:left="1440" w:header="720" w:footer="720" w:gutter="0"/>
       <w:cols w:space="720"/>
@@ -4552,7 +5050,7 @@
 </file>
 
 <file path=word/endnotes.xml><?xml version="1.0" encoding="utf-8"?>
-<w:endnotes xmlns:wpc="http://schemas.microsoft.com/office/word/2010/wordprocessingCanvas" xmlns:mc="http://schemas.openxmlformats.org/markup-compatibility/2006" xmlns:o="urn:schemas-microsoft-com:office:office" xmlns:r="http://schemas.openxmlformats.org/officeDocument/2006/relationships" xmlns:m="http://schemas.openxmlformats.org/officeDocument/2006/math" xmlns:v="urn:schemas-microsoft-com:vml" xmlns:wp14="http://schemas.microsoft.com/office/word/2010/wordprocessingDrawing" xmlns:wp="http://schemas.openxmlformats.org/drawingml/2006/wordprocessingDrawing" xmlns:w10="urn:schemas-microsoft-com:office:word" xmlns:w="http://schemas.openxmlformats.org/wordprocessingml/2006/main" xmlns:w14="http://schemas.microsoft.com/office/word/2010/wordml" xmlns:wpg="http://schemas.microsoft.com/office/word/2010/wordprocessingGroup" xmlns:wpi="http://schemas.microsoft.com/office/word/2010/wordprocessingInk" xmlns:wne="http://schemas.microsoft.com/office/word/2006/wordml" xmlns:wps="http://schemas.microsoft.com/office/word/2010/wordprocessingShape" mc:Ignorable="w14 wp14">
+<w:endnotes xmlns:wpc="http://schemas.microsoft.com/office/word/2010/wordprocessingCanvas" xmlns:cx="http://schemas.microsoft.com/office/drawing/2014/chartex" xmlns:cx1="http://schemas.microsoft.com/office/drawing/2015/9/8/chartex" xmlns:cx2="http://schemas.microsoft.com/office/drawing/2015/10/21/chartex" xmlns:mc="http://schemas.openxmlformats.org/markup-compatibility/2006" xmlns:o="urn:schemas-microsoft-com:office:office" xmlns:r="http://schemas.openxmlformats.org/officeDocument/2006/relationships" xmlns:m="http://schemas.openxmlformats.org/officeDocument/2006/math" xmlns:v="urn:schemas-microsoft-com:vml" xmlns:wp14="http://schemas.microsoft.com/office/word/2010/wordprocessingDrawing" xmlns:wp="http://schemas.openxmlformats.org/drawingml/2006/wordprocessingDrawing" xmlns:w10="urn:schemas-microsoft-com:office:word" xmlns:w="http://schemas.openxmlformats.org/wordprocessingml/2006/main" xmlns:w14="http://schemas.microsoft.com/office/word/2010/wordml" xmlns:w15="http://schemas.microsoft.com/office/word/2012/wordml" xmlns:w16se="http://schemas.microsoft.com/office/word/2015/wordml/symex" xmlns:wpg="http://schemas.microsoft.com/office/word/2010/wordprocessingGroup" xmlns:wpi="http://schemas.microsoft.com/office/word/2010/wordprocessingInk" xmlns:wne="http://schemas.microsoft.com/office/word/2006/wordml" xmlns:wps="http://schemas.microsoft.com/office/word/2010/wordprocessingShape" mc:Ignorable="w14 w15 w16se wp14">
   <w:endnote w:type="separator" w:id="-1">
     <w:p>
       <w:pPr>
@@ -4577,7 +5075,7 @@
 </file>
 
 <file path=word/footer1.xml><?xml version="1.0" encoding="utf-8"?>
-<w:ftr xmlns:wpc="http://schemas.microsoft.com/office/word/2010/wordprocessingCanvas" xmlns:mc="http://schemas.openxmlformats.org/markup-compatibility/2006" xmlns:o="urn:schemas-microsoft-com:office:office" xmlns:r="http://schemas.openxmlformats.org/officeDocument/2006/relationships" xmlns:m="http://schemas.openxmlformats.org/officeDocument/2006/math" xmlns:v="urn:schemas-microsoft-com:vml" xmlns:wp14="http://schemas.microsoft.com/office/word/2010/wordprocessingDrawing" xmlns:wp="http://schemas.openxmlformats.org/drawingml/2006/wordprocessingDrawing" xmlns:w10="urn:schemas-microsoft-com:office:word" xmlns:w="http://schemas.openxmlformats.org/wordprocessingml/2006/main" xmlns:w14="http://schemas.microsoft.com/office/word/2010/wordml" xmlns:wpg="http://schemas.microsoft.com/office/word/2010/wordprocessingGroup" xmlns:wpi="http://schemas.microsoft.com/office/word/2010/wordprocessingInk" xmlns:wne="http://schemas.microsoft.com/office/word/2006/wordml" xmlns:wps="http://schemas.microsoft.com/office/word/2010/wordprocessingShape" mc:Ignorable="w14 wp14">
+<w:ftr xmlns:wpc="http://schemas.microsoft.com/office/word/2010/wordprocessingCanvas" xmlns:cx="http://schemas.microsoft.com/office/drawing/2014/chartex" xmlns:cx1="http://schemas.microsoft.com/office/drawing/2015/9/8/chartex" xmlns:cx2="http://schemas.microsoft.com/office/drawing/2015/10/21/chartex" xmlns:mc="http://schemas.openxmlformats.org/markup-compatibility/2006" xmlns:o="urn:schemas-microsoft-com:office:office" xmlns:r="http://schemas.openxmlformats.org/officeDocument/2006/relationships" xmlns:m="http://schemas.openxmlformats.org/officeDocument/2006/math" xmlns:v="urn:schemas-microsoft-com:vml" xmlns:wp14="http://schemas.microsoft.com/office/word/2010/wordprocessingDrawing" xmlns:wp="http://schemas.openxmlformats.org/drawingml/2006/wordprocessingDrawing" xmlns:w10="urn:schemas-microsoft-com:office:word" xmlns:w="http://schemas.openxmlformats.org/wordprocessingml/2006/main" xmlns:w14="http://schemas.microsoft.com/office/word/2010/wordml" xmlns:w15="http://schemas.microsoft.com/office/word/2012/wordml" xmlns:w16se="http://schemas.microsoft.com/office/word/2015/wordml/symex" xmlns:wpg="http://schemas.microsoft.com/office/word/2010/wordprocessingGroup" xmlns:wpi="http://schemas.microsoft.com/office/word/2010/wordprocessingInk" xmlns:wne="http://schemas.microsoft.com/office/word/2006/wordml" xmlns:wps="http://schemas.microsoft.com/office/word/2010/wordprocessingShape" mc:Ignorable="w14 w15 w16se wp14">
   <w:tbl>
     <w:tblPr>
       <w:tblW w:w="9486" w:type="dxa"/>
@@ -4594,12 +5092,6 @@
       <w:gridCol w:w="3162"/>
     </w:tblGrid>
     <w:tr>
-      <w:tblPrEx>
-        <w:tblCellMar>
-          <w:top w:w="0" w:type="dxa"/>
-          <w:bottom w:w="0" w:type="dxa"/>
-        </w:tblCellMar>
-      </w:tblPrEx>
       <w:tc>
         <w:tcPr>
           <w:tcW w:w="3162" w:type="dxa"/>
@@ -4641,13 +5133,8 @@
             </w:rPr>
             <w:t></w:t>
           </w:r>
-          <w:proofErr w:type="spellStart"/>
           <w:r>
-            <w:t>Mathinator</w:t>
-          </w:r>
-          <w:proofErr w:type="spellEnd"/>
-          <w:r>
-            <w:t xml:space="preserve">, </w:t>
+            <w:t xml:space="preserve">Mathinator, </w:t>
           </w:r>
           <w:r>
             <w:fldChar w:fldCharType="begin"/>
@@ -4710,7 +5197,7 @@
               <w:rStyle w:val="Seitenzahl"/>
               <w:noProof/>
             </w:rPr>
-            <w:t>4</w:t>
+            <w:t>6</w:t>
           </w:r>
           <w:r>
             <w:rPr>
@@ -4747,7 +5234,7 @@
               <w:rStyle w:val="Seitenzahl"/>
               <w:noProof/>
             </w:rPr>
-            <w:t>6</w:t>
+            <w:t>7</w:t>
           </w:r>
           <w:r>
             <w:rPr>
@@ -4768,7 +5255,7 @@
 </file>
 
 <file path=word/footnotes.xml><?xml version="1.0" encoding="utf-8"?>
-<w:footnotes xmlns:wpc="http://schemas.microsoft.com/office/word/2010/wordprocessingCanvas" xmlns:mc="http://schemas.openxmlformats.org/markup-compatibility/2006" xmlns:o="urn:schemas-microsoft-com:office:office" xmlns:r="http://schemas.openxmlformats.org/officeDocument/2006/relationships" xmlns:m="http://schemas.openxmlformats.org/officeDocument/2006/math" xmlns:v="urn:schemas-microsoft-com:vml" xmlns:wp14="http://schemas.microsoft.com/office/word/2010/wordprocessingDrawing" xmlns:wp="http://schemas.openxmlformats.org/drawingml/2006/wordprocessingDrawing" xmlns:w10="urn:schemas-microsoft-com:office:word" xmlns:w="http://schemas.openxmlformats.org/wordprocessingml/2006/main" xmlns:w14="http://schemas.microsoft.com/office/word/2010/wordml" xmlns:wpg="http://schemas.microsoft.com/office/word/2010/wordprocessingGroup" xmlns:wpi="http://schemas.microsoft.com/office/word/2010/wordprocessingInk" xmlns:wne="http://schemas.microsoft.com/office/word/2006/wordml" xmlns:wps="http://schemas.microsoft.com/office/word/2010/wordprocessingShape" mc:Ignorable="w14 wp14">
+<w:footnotes xmlns:wpc="http://schemas.microsoft.com/office/word/2010/wordprocessingCanvas" xmlns:cx="http://schemas.microsoft.com/office/drawing/2014/chartex" xmlns:cx1="http://schemas.microsoft.com/office/drawing/2015/9/8/chartex" xmlns:cx2="http://schemas.microsoft.com/office/drawing/2015/10/21/chartex" xmlns:mc="http://schemas.openxmlformats.org/markup-compatibility/2006" xmlns:o="urn:schemas-microsoft-com:office:office" xmlns:r="http://schemas.openxmlformats.org/officeDocument/2006/relationships" xmlns:m="http://schemas.openxmlformats.org/officeDocument/2006/math" xmlns:v="urn:schemas-microsoft-com:vml" xmlns:wp14="http://schemas.microsoft.com/office/word/2010/wordprocessingDrawing" xmlns:wp="http://schemas.openxmlformats.org/drawingml/2006/wordprocessingDrawing" xmlns:w10="urn:schemas-microsoft-com:office:word" xmlns:w="http://schemas.openxmlformats.org/wordprocessingml/2006/main" xmlns:w14="http://schemas.microsoft.com/office/word/2010/wordml" xmlns:w15="http://schemas.microsoft.com/office/word/2012/wordml" xmlns:w16se="http://schemas.microsoft.com/office/word/2015/wordml/symex" xmlns:wpg="http://schemas.microsoft.com/office/word/2010/wordprocessingGroup" xmlns:wpi="http://schemas.microsoft.com/office/word/2010/wordprocessingInk" xmlns:wne="http://schemas.microsoft.com/office/word/2006/wordml" xmlns:wps="http://schemas.microsoft.com/office/word/2010/wordprocessingShape" mc:Ignorable="w14 w15 w16se wp14">
   <w:footnote w:type="separator" w:id="-1">
     <w:p>
       <w:pPr>
@@ -4796,7 +5283,7 @@
 </file>
 
 <file path=word/header1.xml><?xml version="1.0" encoding="utf-8"?>
-<w:hdr xmlns:wpc="http://schemas.microsoft.com/office/word/2010/wordprocessingCanvas" xmlns:mc="http://schemas.openxmlformats.org/markup-compatibility/2006" xmlns:o="urn:schemas-microsoft-com:office:office" xmlns:r="http://schemas.openxmlformats.org/officeDocument/2006/relationships" xmlns:m="http://schemas.openxmlformats.org/officeDocument/2006/math" xmlns:v="urn:schemas-microsoft-com:vml" xmlns:wp14="http://schemas.microsoft.com/office/word/2010/wordprocessingDrawing" xmlns:wp="http://schemas.openxmlformats.org/drawingml/2006/wordprocessingDrawing" xmlns:w10="urn:schemas-microsoft-com:office:word" xmlns:w="http://schemas.openxmlformats.org/wordprocessingml/2006/main" xmlns:w14="http://schemas.microsoft.com/office/word/2010/wordml" xmlns:wpg="http://schemas.microsoft.com/office/word/2010/wordprocessingGroup" xmlns:wpi="http://schemas.microsoft.com/office/word/2010/wordprocessingInk" xmlns:wne="http://schemas.microsoft.com/office/word/2006/wordml" xmlns:wps="http://schemas.microsoft.com/office/word/2010/wordprocessingShape" mc:Ignorable="w14 wp14">
+<w:hdr xmlns:wpc="http://schemas.microsoft.com/office/word/2010/wordprocessingCanvas" xmlns:cx="http://schemas.microsoft.com/office/drawing/2014/chartex" xmlns:cx1="http://schemas.microsoft.com/office/drawing/2015/9/8/chartex" xmlns:cx2="http://schemas.microsoft.com/office/drawing/2015/10/21/chartex" xmlns:mc="http://schemas.openxmlformats.org/markup-compatibility/2006" xmlns:o="urn:schemas-microsoft-com:office:office" xmlns:r="http://schemas.openxmlformats.org/officeDocument/2006/relationships" xmlns:m="http://schemas.openxmlformats.org/officeDocument/2006/math" xmlns:v="urn:schemas-microsoft-com:vml" xmlns:wp14="http://schemas.microsoft.com/office/word/2010/wordprocessingDrawing" xmlns:wp="http://schemas.openxmlformats.org/drawingml/2006/wordprocessingDrawing" xmlns:w10="urn:schemas-microsoft-com:office:word" xmlns:w="http://schemas.openxmlformats.org/wordprocessingml/2006/main" xmlns:w14="http://schemas.microsoft.com/office/word/2010/wordml" xmlns:w15="http://schemas.microsoft.com/office/word/2012/wordml" xmlns:w16se="http://schemas.microsoft.com/office/word/2015/wordml/symex" xmlns:wpg="http://schemas.microsoft.com/office/word/2010/wordprocessingGroup" xmlns:wpi="http://schemas.microsoft.com/office/word/2010/wordprocessingInk" xmlns:wne="http://schemas.microsoft.com/office/word/2006/wordml" xmlns:wps="http://schemas.microsoft.com/office/word/2010/wordprocessingShape" mc:Ignorable="w14 w15 w16se wp14">
   <w:p>
     <w:pPr>
       <w:rPr>
@@ -4821,7 +5308,6 @@
       </w:pBdr>
       <w:jc w:val="right"/>
     </w:pPr>
-    <w:proofErr w:type="spellStart"/>
     <w:r>
       <w:rPr>
         <w:rFonts w:ascii="Arial" w:hAnsi="Arial"/>
@@ -4830,7 +5316,6 @@
       </w:rPr>
       <w:t>Mathinator</w:t>
     </w:r>
-    <w:proofErr w:type="spellEnd"/>
   </w:p>
   <w:p>
     <w:pPr>
@@ -4852,7 +5337,7 @@
 </file>
 
 <file path=word/header2.xml><?xml version="1.0" encoding="utf-8"?>
-<w:hdr xmlns:wpc="http://schemas.microsoft.com/office/word/2010/wordprocessingCanvas" xmlns:mc="http://schemas.openxmlformats.org/markup-compatibility/2006" xmlns:o="urn:schemas-microsoft-com:office:office" xmlns:r="http://schemas.openxmlformats.org/officeDocument/2006/relationships" xmlns:m="http://schemas.openxmlformats.org/officeDocument/2006/math" xmlns:v="urn:schemas-microsoft-com:vml" xmlns:wp14="http://schemas.microsoft.com/office/word/2010/wordprocessingDrawing" xmlns:wp="http://schemas.openxmlformats.org/drawingml/2006/wordprocessingDrawing" xmlns:w10="urn:schemas-microsoft-com:office:word" xmlns:w="http://schemas.openxmlformats.org/wordprocessingml/2006/main" xmlns:w14="http://schemas.microsoft.com/office/word/2010/wordml" xmlns:wpg="http://schemas.microsoft.com/office/word/2010/wordprocessingGroup" xmlns:wpi="http://schemas.microsoft.com/office/word/2010/wordprocessingInk" xmlns:wne="http://schemas.microsoft.com/office/word/2006/wordml" xmlns:wps="http://schemas.microsoft.com/office/word/2010/wordprocessingShape" mc:Ignorable="w14 wp14">
+<w:hdr xmlns:wpc="http://schemas.microsoft.com/office/word/2010/wordprocessingCanvas" xmlns:cx="http://schemas.microsoft.com/office/drawing/2014/chartex" xmlns:cx1="http://schemas.microsoft.com/office/drawing/2015/9/8/chartex" xmlns:cx2="http://schemas.microsoft.com/office/drawing/2015/10/21/chartex" xmlns:mc="http://schemas.openxmlformats.org/markup-compatibility/2006" xmlns:o="urn:schemas-microsoft-com:office:office" xmlns:r="http://schemas.openxmlformats.org/officeDocument/2006/relationships" xmlns:m="http://schemas.openxmlformats.org/officeDocument/2006/math" xmlns:v="urn:schemas-microsoft-com:vml" xmlns:wp14="http://schemas.microsoft.com/office/word/2010/wordprocessingDrawing" xmlns:wp="http://schemas.openxmlformats.org/drawingml/2006/wordprocessingDrawing" xmlns:w10="urn:schemas-microsoft-com:office:word" xmlns:w="http://schemas.openxmlformats.org/wordprocessingml/2006/main" xmlns:w14="http://schemas.microsoft.com/office/word/2010/wordml" xmlns:w15="http://schemas.microsoft.com/office/word/2012/wordml" xmlns:w16se="http://schemas.microsoft.com/office/word/2015/wordml/symex" xmlns:wpg="http://schemas.microsoft.com/office/word/2010/wordprocessingGroup" xmlns:wpi="http://schemas.microsoft.com/office/word/2010/wordprocessingInk" xmlns:wne="http://schemas.microsoft.com/office/word/2006/wordml" xmlns:wps="http://schemas.microsoft.com/office/word/2010/wordprocessingShape" mc:Ignorable="w14 w15 w16se wp14">
   <w:tbl>
     <w:tblPr>
       <w:tblW w:w="9558" w:type="dxa"/>
@@ -4868,12 +5353,6 @@
       <w:gridCol w:w="3179"/>
     </w:tblGrid>
     <w:tr>
-      <w:tblPrEx>
-        <w:tblCellMar>
-          <w:top w:w="0" w:type="dxa"/>
-          <w:bottom w:w="0" w:type="dxa"/>
-        </w:tblCellMar>
-      </w:tblPrEx>
       <w:tc>
         <w:tcPr>
           <w:tcW w:w="6379" w:type="dxa"/>
@@ -4941,12 +5420,6 @@
       </w:tc>
     </w:tr>
     <w:tr>
-      <w:tblPrEx>
-        <w:tblCellMar>
-          <w:top w:w="0" w:type="dxa"/>
-          <w:bottom w:w="0" w:type="dxa"/>
-        </w:tblCellMar>
-      </w:tblPrEx>
       <w:tc>
         <w:tcPr>
           <w:tcW w:w="6379" w:type="dxa"/>
@@ -5007,12 +5480,6 @@
       </w:tc>
     </w:tr>
     <w:tr>
-      <w:tblPrEx>
-        <w:tblCellMar>
-          <w:top w:w="0" w:type="dxa"/>
-          <w:bottom w:w="0" w:type="dxa"/>
-        </w:tblCellMar>
-      </w:tblPrEx>
       <w:tc>
         <w:tcPr>
           <w:tcW w:w="9558" w:type="dxa"/>
@@ -5044,8 +5511,8 @@
 </file>
 
 <file path=word/numbering.xml><?xml version="1.0" encoding="utf-8"?>
-<w:numbering xmlns:wpc="http://schemas.microsoft.com/office/word/2010/wordprocessingCanvas" xmlns:mc="http://schemas.openxmlformats.org/markup-compatibility/2006" xmlns:o="urn:schemas-microsoft-com:office:office" xmlns:r="http://schemas.openxmlformats.org/officeDocument/2006/relationships" xmlns:m="http://schemas.openxmlformats.org/officeDocument/2006/math" xmlns:v="urn:schemas-microsoft-com:vml" xmlns:wp14="http://schemas.microsoft.com/office/word/2010/wordprocessingDrawing" xmlns:wp="http://schemas.openxmlformats.org/drawingml/2006/wordprocessingDrawing" xmlns:w10="urn:schemas-microsoft-com:office:word" xmlns:w="http://schemas.openxmlformats.org/wordprocessingml/2006/main" xmlns:w14="http://schemas.microsoft.com/office/word/2010/wordml" xmlns:wpg="http://schemas.microsoft.com/office/word/2010/wordprocessingGroup" xmlns:wpi="http://schemas.microsoft.com/office/word/2010/wordprocessingInk" xmlns:wne="http://schemas.microsoft.com/office/word/2006/wordml" xmlns:wps="http://schemas.microsoft.com/office/word/2010/wordprocessingShape" mc:Ignorable="w14 wp14">
-  <w:abstractNum w:abstractNumId="0">
+<w:numbering xmlns:wpc="http://schemas.microsoft.com/office/word/2010/wordprocessingCanvas" xmlns:cx="http://schemas.microsoft.com/office/drawing/2014/chartex" xmlns:cx1="http://schemas.microsoft.com/office/drawing/2015/9/8/chartex" xmlns:cx2="http://schemas.microsoft.com/office/drawing/2015/10/21/chartex" xmlns:mc="http://schemas.openxmlformats.org/markup-compatibility/2006" xmlns:o="urn:schemas-microsoft-com:office:office" xmlns:r="http://schemas.openxmlformats.org/officeDocument/2006/relationships" xmlns:m="http://schemas.openxmlformats.org/officeDocument/2006/math" xmlns:v="urn:schemas-microsoft-com:vml" xmlns:wp14="http://schemas.microsoft.com/office/word/2010/wordprocessingDrawing" xmlns:wp="http://schemas.openxmlformats.org/drawingml/2006/wordprocessingDrawing" xmlns:w10="urn:schemas-microsoft-com:office:word" xmlns:w="http://schemas.openxmlformats.org/wordprocessingml/2006/main" xmlns:w14="http://schemas.microsoft.com/office/word/2010/wordml" xmlns:w15="http://schemas.microsoft.com/office/word/2012/wordml" xmlns:w16se="http://schemas.microsoft.com/office/word/2015/wordml/symex" xmlns:wpg="http://schemas.microsoft.com/office/word/2010/wordprocessingGroup" xmlns:wpi="http://schemas.microsoft.com/office/word/2010/wordprocessingInk" xmlns:wne="http://schemas.microsoft.com/office/word/2006/wordml" xmlns:wps="http://schemas.microsoft.com/office/word/2010/wordprocessingShape" mc:Ignorable="w14 w15 w16se wp14">
+  <w:abstractNum w:abstractNumId="0" w15:restartNumberingAfterBreak="0">
     <w:nsid w:val="01164B84"/>
     <w:multiLevelType w:val="multilevel"/>
     <w:tmpl w:val="A3F6AA60"/>
@@ -5105,7 +5572,7 @@
       <w:lvlJc w:val="left"/>
     </w:lvl>
   </w:abstractNum>
-  <w:abstractNum w:abstractNumId="1">
+  <w:abstractNum w:abstractNumId="1" w15:restartNumberingAfterBreak="0">
     <w:nsid w:val="0C7E6C53"/>
     <w:multiLevelType w:val="multilevel"/>
     <w:tmpl w:val="D27A47FE"/>
@@ -5218,7 +5685,7 @@
       </w:rPr>
     </w:lvl>
   </w:abstractNum>
-  <w:abstractNum w:abstractNumId="2">
+  <w:abstractNum w:abstractNumId="2" w15:restartNumberingAfterBreak="0">
     <w:nsid w:val="49DA67CE"/>
     <w:multiLevelType w:val="multilevel"/>
     <w:tmpl w:val="3CDACBC6"/>
@@ -5278,7 +5745,7 @@
       <w:lvlJc w:val="left"/>
     </w:lvl>
   </w:abstractNum>
-  <w:abstractNum w:abstractNumId="3">
+  <w:abstractNum w:abstractNumId="3" w15:restartNumberingAfterBreak="0">
     <w:nsid w:val="7BE266B8"/>
     <w:multiLevelType w:val="multilevel"/>
     <w:tmpl w:val="DA62949C"/>
@@ -5363,7 +5830,7 @@
 </file>
 
 <file path=word/styles.xml><?xml version="1.0" encoding="utf-8"?>
-<w:styles xmlns:mc="http://schemas.openxmlformats.org/markup-compatibility/2006" xmlns:r="http://schemas.openxmlformats.org/officeDocument/2006/relationships" xmlns:w="http://schemas.openxmlformats.org/wordprocessingml/2006/main" xmlns:w14="http://schemas.microsoft.com/office/word/2010/wordml" mc:Ignorable="w14">
+<w:styles xmlns:mc="http://schemas.openxmlformats.org/markup-compatibility/2006" xmlns:r="http://schemas.openxmlformats.org/officeDocument/2006/relationships" xmlns:w="http://schemas.openxmlformats.org/wordprocessingml/2006/main" xmlns:w14="http://schemas.microsoft.com/office/word/2010/wordml" xmlns:w15="http://schemas.microsoft.com/office/word/2012/wordml" xmlns:w16se="http://schemas.microsoft.com/office/word/2015/wordml/symex" mc:Ignorable="w14 w15 w16se">
   <w:docDefaults>
     <w:rPrDefault>
       <w:rPr>
@@ -5378,144 +5845,379 @@
       </w:pPr>
     </w:pPrDefault>
   </w:docDefaults>
-  <w:latentStyles w:defLockedState="0" w:defUIPriority="99" w:defSemiHidden="1" w:defUnhideWhenUsed="1" w:defQFormat="0" w:count="267">
-    <w:lsdException w:name="Normal" w:semiHidden="0" w:uiPriority="0" w:unhideWhenUsed="0" w:qFormat="1"/>
-    <w:lsdException w:name="heading 1" w:semiHidden="0" w:uiPriority="9" w:unhideWhenUsed="0" w:qFormat="1"/>
-    <w:lsdException w:name="heading 2" w:uiPriority="9" w:qFormat="1"/>
-    <w:lsdException w:name="heading 3" w:uiPriority="9" w:qFormat="1"/>
-    <w:lsdException w:name="heading 4" w:uiPriority="9" w:qFormat="1"/>
-    <w:lsdException w:name="heading 5" w:uiPriority="9" w:qFormat="1"/>
-    <w:lsdException w:name="heading 6" w:uiPriority="9" w:qFormat="1"/>
-    <w:lsdException w:name="heading 7" w:uiPriority="9" w:qFormat="1"/>
-    <w:lsdException w:name="heading 8" w:uiPriority="9" w:qFormat="1"/>
-    <w:lsdException w:name="heading 9" w:uiPriority="9" w:qFormat="1"/>
-    <w:lsdException w:name="toc 1" w:uiPriority="39"/>
-    <w:lsdException w:name="toc 2" w:uiPriority="39"/>
-    <w:lsdException w:name="toc 3" w:uiPriority="39"/>
-    <w:lsdException w:name="toc 4" w:uiPriority="39"/>
-    <w:lsdException w:name="toc 5" w:uiPriority="39"/>
-    <w:lsdException w:name="toc 6" w:uiPriority="39"/>
-    <w:lsdException w:name="toc 7" w:uiPriority="39"/>
-    <w:lsdException w:name="toc 8" w:uiPriority="39"/>
-    <w:lsdException w:name="toc 9" w:uiPriority="39"/>
-    <w:lsdException w:name="caption" w:uiPriority="35" w:qFormat="1"/>
-    <w:lsdException w:name="Title" w:semiHidden="0" w:uiPriority="10" w:unhideWhenUsed="0" w:qFormat="1"/>
-    <w:lsdException w:name="Default Paragraph Font" w:uiPriority="1"/>
-    <w:lsdException w:name="Subtitle" w:semiHidden="0" w:uiPriority="11" w:unhideWhenUsed="0" w:qFormat="1"/>
-    <w:lsdException w:name="Strong" w:semiHidden="0" w:uiPriority="22" w:unhideWhenUsed="0" w:qFormat="1"/>
-    <w:lsdException w:name="Emphasis" w:semiHidden="0" w:uiPriority="20" w:unhideWhenUsed="0" w:qFormat="1"/>
-    <w:lsdException w:name="Table Grid" w:semiHidden="0" w:uiPriority="59" w:unhideWhenUsed="0"/>
-    <w:lsdException w:name="Placeholder Text" w:unhideWhenUsed="0"/>
-    <w:lsdException w:name="No Spacing" w:semiHidden="0" w:uiPriority="1" w:unhideWhenUsed="0" w:qFormat="1"/>
-    <w:lsdException w:name="Light Shading" w:semiHidden="0" w:uiPriority="60" w:unhideWhenUsed="0"/>
-    <w:lsdException w:name="Light List" w:semiHidden="0" w:uiPriority="61" w:unhideWhenUsed="0"/>
-    <w:lsdException w:name="Light Grid" w:semiHidden="0" w:uiPriority="62" w:unhideWhenUsed="0"/>
-    <w:lsdException w:name="Medium Shading 1" w:semiHidden="0" w:uiPriority="63" w:unhideWhenUsed="0"/>
-    <w:lsdException w:name="Medium Shading 2" w:semiHidden="0" w:uiPriority="64" w:unhideWhenUsed="0"/>
-    <w:lsdException w:name="Medium List 1" w:semiHidden="0" w:uiPriority="65" w:unhideWhenUsed="0"/>
-    <w:lsdException w:name="Medium List 2" w:semiHidden="0" w:uiPriority="66" w:unhideWhenUsed="0"/>
-    <w:lsdException w:name="Medium Grid 1" w:semiHidden="0" w:uiPriority="67" w:unhideWhenUsed="0"/>
-    <w:lsdException w:name="Medium Grid 2" w:semiHidden="0" w:uiPriority="68" w:unhideWhenUsed="0"/>
-    <w:lsdException w:name="Medium Grid 3" w:semiHidden="0" w:uiPriority="69" w:unhideWhenUsed="0"/>
-    <w:lsdException w:name="Dark List" w:semiHidden="0" w:uiPriority="70" w:unhideWhenUsed="0"/>
-    <w:lsdException w:name="Colorful Shading" w:semiHidden="0" w:uiPriority="71" w:unhideWhenUsed="0"/>
-    <w:lsdException w:name="Colorful List" w:semiHidden="0" w:uiPriority="72" w:unhideWhenUsed="0"/>
-    <w:lsdException w:name="Colorful Grid" w:semiHidden="0" w:uiPriority="73" w:unhideWhenUsed="0"/>
-    <w:lsdException w:name="Light Shading Accent 1" w:semiHidden="0" w:uiPriority="60" w:unhideWhenUsed="0"/>
-    <w:lsdException w:name="Light List Accent 1" w:semiHidden="0" w:uiPriority="61" w:unhideWhenUsed="0"/>
-    <w:lsdException w:name="Light Grid Accent 1" w:semiHidden="0" w:uiPriority="62" w:unhideWhenUsed="0"/>
-    <w:lsdException w:name="Medium Shading 1 Accent 1" w:semiHidden="0" w:uiPriority="63" w:unhideWhenUsed="0"/>
-    <w:lsdException w:name="Medium Shading 2 Accent 1" w:semiHidden="0" w:uiPriority="64" w:unhideWhenUsed="0"/>
-    <w:lsdException w:name="Medium List 1 Accent 1" w:semiHidden="0" w:uiPriority="65" w:unhideWhenUsed="0"/>
-    <w:lsdException w:name="Revision" w:unhideWhenUsed="0"/>
-    <w:lsdException w:name="List Paragraph" w:semiHidden="0" w:uiPriority="34" w:unhideWhenUsed="0" w:qFormat="1"/>
-    <w:lsdException w:name="Quote" w:semiHidden="0" w:uiPriority="29" w:unhideWhenUsed="0" w:qFormat="1"/>
-    <w:lsdException w:name="Intense Quote" w:semiHidden="0" w:uiPriority="30" w:unhideWhenUsed="0" w:qFormat="1"/>
-    <w:lsdException w:name="Medium List 2 Accent 1" w:semiHidden="0" w:uiPriority="66" w:unhideWhenUsed="0"/>
-    <w:lsdException w:name="Medium Grid 1 Accent 1" w:semiHidden="0" w:uiPriority="67" w:unhideWhenUsed="0"/>
-    <w:lsdException w:name="Medium Grid 2 Accent 1" w:semiHidden="0" w:uiPriority="68" w:unhideWhenUsed="0"/>
-    <w:lsdException w:name="Medium Grid 3 Accent 1" w:semiHidden="0" w:uiPriority="69" w:unhideWhenUsed="0"/>
-    <w:lsdException w:name="Dark List Accent 1" w:semiHidden="0" w:uiPriority="70" w:unhideWhenUsed="0"/>
-    <w:lsdException w:name="Colorful Shading Accent 1" w:semiHidden="0" w:uiPriority="71" w:unhideWhenUsed="0"/>
-    <w:lsdException w:name="Colorful List Accent 1" w:semiHidden="0" w:uiPriority="72" w:unhideWhenUsed="0"/>
-    <w:lsdException w:name="Colorful Grid Accent 1" w:semiHidden="0" w:uiPriority="73" w:unhideWhenUsed="0"/>
-    <w:lsdException w:name="Light Shading Accent 2" w:semiHidden="0" w:uiPriority="60" w:unhideWhenUsed="0"/>
-    <w:lsdException w:name="Light List Accent 2" w:semiHidden="0" w:uiPriority="61" w:unhideWhenUsed="0"/>
-    <w:lsdException w:name="Light Grid Accent 2" w:semiHidden="0" w:uiPriority="62" w:unhideWhenUsed="0"/>
-    <w:lsdException w:name="Medium Shading 1 Accent 2" w:semiHidden="0" w:uiPriority="63" w:unhideWhenUsed="0"/>
-    <w:lsdException w:name="Medium Shading 2 Accent 2" w:semiHidden="0" w:uiPriority="64" w:unhideWhenUsed="0"/>
-    <w:lsdException w:name="Medium List 1 Accent 2" w:semiHidden="0" w:uiPriority="65" w:unhideWhenUsed="0"/>
-    <w:lsdException w:name="Medium List 2 Accent 2" w:semiHidden="0" w:uiPriority="66" w:unhideWhenUsed="0"/>
-    <w:lsdException w:name="Medium Grid 1 Accent 2" w:semiHidden="0" w:uiPriority="67" w:unhideWhenUsed="0"/>
-    <w:lsdException w:name="Medium Grid 2 Accent 2" w:semiHidden="0" w:uiPriority="68" w:unhideWhenUsed="0"/>
-    <w:lsdException w:name="Medium Grid 3 Accent 2" w:semiHidden="0" w:uiPriority="69" w:unhideWhenUsed="0"/>
-    <w:lsdException w:name="Dark List Accent 2" w:semiHidden="0" w:uiPriority="70" w:unhideWhenUsed="0"/>
-    <w:lsdException w:name="Colorful Shading Accent 2" w:semiHidden="0" w:uiPriority="71" w:unhideWhenUsed="0"/>
-    <w:lsdException w:name="Colorful List Accent 2" w:semiHidden="0" w:uiPriority="72" w:unhideWhenUsed="0"/>
-    <w:lsdException w:name="Colorful Grid Accent 2" w:semiHidden="0" w:uiPriority="73" w:unhideWhenUsed="0"/>
-    <w:lsdException w:name="Light Shading Accent 3" w:semiHidden="0" w:uiPriority="60" w:unhideWhenUsed="0"/>
-    <w:lsdException w:name="Light List Accent 3" w:semiHidden="0" w:uiPriority="61" w:unhideWhenUsed="0"/>
-    <w:lsdException w:name="Light Grid Accent 3" w:semiHidden="0" w:uiPriority="62" w:unhideWhenUsed="0"/>
-    <w:lsdException w:name="Medium Shading 1 Accent 3" w:semiHidden="0" w:uiPriority="63" w:unhideWhenUsed="0"/>
-    <w:lsdException w:name="Medium Shading 2 Accent 3" w:semiHidden="0" w:uiPriority="64" w:unhideWhenUsed="0"/>
-    <w:lsdException w:name="Medium List 1 Accent 3" w:semiHidden="0" w:uiPriority="65" w:unhideWhenUsed="0"/>
-    <w:lsdException w:name="Medium List 2 Accent 3" w:semiHidden="0" w:uiPriority="66" w:unhideWhenUsed="0"/>
-    <w:lsdException w:name="Medium Grid 1 Accent 3" w:semiHidden="0" w:uiPriority="67" w:unhideWhenUsed="0"/>
-    <w:lsdException w:name="Medium Grid 2 Accent 3" w:semiHidden="0" w:uiPriority="68" w:unhideWhenUsed="0"/>
-    <w:lsdException w:name="Medium Grid 3 Accent 3" w:semiHidden="0" w:uiPriority="69" w:unhideWhenUsed="0"/>
-    <w:lsdException w:name="Dark List Accent 3" w:semiHidden="0" w:uiPriority="70" w:unhideWhenUsed="0"/>
-    <w:lsdException w:name="Colorful Shading Accent 3" w:semiHidden="0" w:uiPriority="71" w:unhideWhenUsed="0"/>
-    <w:lsdException w:name="Colorful List Accent 3" w:semiHidden="0" w:uiPriority="72" w:unhideWhenUsed="0"/>
-    <w:lsdException w:name="Colorful Grid Accent 3" w:semiHidden="0" w:uiPriority="73" w:unhideWhenUsed="0"/>
-    <w:lsdException w:name="Light Shading Accent 4" w:semiHidden="0" w:uiPriority="60" w:unhideWhenUsed="0"/>
-    <w:lsdException w:name="Light List Accent 4" w:semiHidden="0" w:uiPriority="61" w:unhideWhenUsed="0"/>
-    <w:lsdException w:name="Light Grid Accent 4" w:semiHidden="0" w:uiPriority="62" w:unhideWhenUsed="0"/>
-    <w:lsdException w:name="Medium Shading 1 Accent 4" w:semiHidden="0" w:uiPriority="63" w:unhideWhenUsed="0"/>
-    <w:lsdException w:name="Medium Shading 2 Accent 4" w:semiHidden="0" w:uiPriority="64" w:unhideWhenUsed="0"/>
-    <w:lsdException w:name="Medium List 1 Accent 4" w:semiHidden="0" w:uiPriority="65" w:unhideWhenUsed="0"/>
-    <w:lsdException w:name="Medium List 2 Accent 4" w:semiHidden="0" w:uiPriority="66" w:unhideWhenUsed="0"/>
-    <w:lsdException w:name="Medium Grid 1 Accent 4" w:semiHidden="0" w:uiPriority="67" w:unhideWhenUsed="0"/>
-    <w:lsdException w:name="Medium Grid 2 Accent 4" w:semiHidden="0" w:uiPriority="68" w:unhideWhenUsed="0"/>
-    <w:lsdException w:name="Medium Grid 3 Accent 4" w:semiHidden="0" w:uiPriority="69" w:unhideWhenUsed="0"/>
-    <w:lsdException w:name="Dark List Accent 4" w:semiHidden="0" w:uiPriority="70" w:unhideWhenUsed="0"/>
-    <w:lsdException w:name="Colorful Shading Accent 4" w:semiHidden="0" w:uiPriority="71" w:unhideWhenUsed="0"/>
-    <w:lsdException w:name="Colorful List Accent 4" w:semiHidden="0" w:uiPriority="72" w:unhideWhenUsed="0"/>
-    <w:lsdException w:name="Colorful Grid Accent 4" w:semiHidden="0" w:uiPriority="73" w:unhideWhenUsed="0"/>
-    <w:lsdException w:name="Light Shading Accent 5" w:semiHidden="0" w:uiPriority="60" w:unhideWhenUsed="0"/>
-    <w:lsdException w:name="Light List Accent 5" w:semiHidden="0" w:uiPriority="61" w:unhideWhenUsed="0"/>
-    <w:lsdException w:name="Light Grid Accent 5" w:semiHidden="0" w:uiPriority="62" w:unhideWhenUsed="0"/>
-    <w:lsdException w:name="Medium Shading 1 Accent 5" w:semiHidden="0" w:uiPriority="63" w:unhideWhenUsed="0"/>
-    <w:lsdException w:name="Medium Shading 2 Accent 5" w:semiHidden="0" w:uiPriority="64" w:unhideWhenUsed="0"/>
-    <w:lsdException w:name="Medium List 1 Accent 5" w:semiHidden="0" w:uiPriority="65" w:unhideWhenUsed="0"/>
-    <w:lsdException w:name="Medium List 2 Accent 5" w:semiHidden="0" w:uiPriority="66" w:unhideWhenUsed="0"/>
-    <w:lsdException w:name="Medium Grid 1 Accent 5" w:semiHidden="0" w:uiPriority="67" w:unhideWhenUsed="0"/>
-    <w:lsdException w:name="Medium Grid 2 Accent 5" w:semiHidden="0" w:uiPriority="68" w:unhideWhenUsed="0"/>
-    <w:lsdException w:name="Medium Grid 3 Accent 5" w:semiHidden="0" w:uiPriority="69" w:unhideWhenUsed="0"/>
-    <w:lsdException w:name="Dark List Accent 5" w:semiHidden="0" w:uiPriority="70" w:unhideWhenUsed="0"/>
-    <w:lsdException w:name="Colorful Shading Accent 5" w:semiHidden="0" w:uiPriority="71" w:unhideWhenUsed="0"/>
-    <w:lsdException w:name="Colorful List Accent 5" w:semiHidden="0" w:uiPriority="72" w:unhideWhenUsed="0"/>
-    <w:lsdException w:name="Colorful Grid Accent 5" w:semiHidden="0" w:uiPriority="73" w:unhideWhenUsed="0"/>
-    <w:lsdException w:name="Light Shading Accent 6" w:semiHidden="0" w:uiPriority="60" w:unhideWhenUsed="0"/>
-    <w:lsdException w:name="Light List Accent 6" w:semiHidden="0" w:uiPriority="61" w:unhideWhenUsed="0"/>
-    <w:lsdException w:name="Light Grid Accent 6" w:semiHidden="0" w:uiPriority="62" w:unhideWhenUsed="0"/>
-    <w:lsdException w:name="Medium Shading 1 Accent 6" w:semiHidden="0" w:uiPriority="63" w:unhideWhenUsed="0"/>
-    <w:lsdException w:name="Medium Shading 2 Accent 6" w:semiHidden="0" w:uiPriority="64" w:unhideWhenUsed="0"/>
-    <w:lsdException w:name="Medium List 1 Accent 6" w:semiHidden="0" w:uiPriority="65" w:unhideWhenUsed="0"/>
-    <w:lsdException w:name="Medium List 2 Accent 6" w:semiHidden="0" w:uiPriority="66" w:unhideWhenUsed="0"/>
-    <w:lsdException w:name="Medium Grid 1 Accent 6" w:semiHidden="0" w:uiPriority="67" w:unhideWhenUsed="0"/>
-    <w:lsdException w:name="Medium Grid 2 Accent 6" w:semiHidden="0" w:uiPriority="68" w:unhideWhenUsed="0"/>
-    <w:lsdException w:name="Medium Grid 3 Accent 6" w:semiHidden="0" w:uiPriority="69" w:unhideWhenUsed="0"/>
-    <w:lsdException w:name="Dark List Accent 6" w:semiHidden="0" w:uiPriority="70" w:unhideWhenUsed="0"/>
-    <w:lsdException w:name="Colorful Shading Accent 6" w:semiHidden="0" w:uiPriority="71" w:unhideWhenUsed="0"/>
-    <w:lsdException w:name="Colorful List Accent 6" w:semiHidden="0" w:uiPriority="72" w:unhideWhenUsed="0"/>
-    <w:lsdException w:name="Colorful Grid Accent 6" w:semiHidden="0" w:uiPriority="73" w:unhideWhenUsed="0"/>
-    <w:lsdException w:name="Subtle Emphasis" w:semiHidden="0" w:uiPriority="19" w:unhideWhenUsed="0" w:qFormat="1"/>
-    <w:lsdException w:name="Intense Emphasis" w:semiHidden="0" w:uiPriority="21" w:unhideWhenUsed="0" w:qFormat="1"/>
-    <w:lsdException w:name="Subtle Reference" w:semiHidden="0" w:uiPriority="31" w:unhideWhenUsed="0" w:qFormat="1"/>
-    <w:lsdException w:name="Intense Reference" w:semiHidden="0" w:uiPriority="32" w:unhideWhenUsed="0" w:qFormat="1"/>
-    <w:lsdException w:name="Book Title" w:semiHidden="0" w:uiPriority="33" w:unhideWhenUsed="0" w:qFormat="1"/>
-    <w:lsdException w:name="Bibliography" w:uiPriority="37"/>
-    <w:lsdException w:name="TOC Heading" w:uiPriority="39" w:qFormat="1"/>
+  <w:latentStyles w:defLockedState="0" w:defUIPriority="99" w:defSemiHidden="0" w:defUnhideWhenUsed="0" w:defQFormat="0" w:count="372">
+    <w:lsdException w:name="Normal" w:uiPriority="0" w:qFormat="1"/>
+    <w:lsdException w:name="heading 1" w:uiPriority="9" w:qFormat="1"/>
+    <w:lsdException w:name="heading 2" w:semiHidden="1" w:uiPriority="9" w:unhideWhenUsed="1" w:qFormat="1"/>
+    <w:lsdException w:name="heading 3" w:semiHidden="1" w:uiPriority="9" w:unhideWhenUsed="1" w:qFormat="1"/>
+    <w:lsdException w:name="heading 4" w:semiHidden="1" w:uiPriority="9" w:unhideWhenUsed="1" w:qFormat="1"/>
+    <w:lsdException w:name="heading 5" w:semiHidden="1" w:uiPriority="9" w:unhideWhenUsed="1" w:qFormat="1"/>
+    <w:lsdException w:name="heading 6" w:semiHidden="1" w:uiPriority="9" w:unhideWhenUsed="1" w:qFormat="1"/>
+    <w:lsdException w:name="heading 7" w:semiHidden="1" w:uiPriority="9" w:unhideWhenUsed="1" w:qFormat="1"/>
+    <w:lsdException w:name="heading 8" w:semiHidden="1" w:uiPriority="9" w:unhideWhenUsed="1" w:qFormat="1"/>
+    <w:lsdException w:name="heading 9" w:semiHidden="1" w:uiPriority="9" w:unhideWhenUsed="1" w:qFormat="1"/>
+    <w:lsdException w:name="index 1" w:semiHidden="1" w:unhideWhenUsed="1"/>
+    <w:lsdException w:name="index 2" w:semiHidden="1" w:unhideWhenUsed="1"/>
+    <w:lsdException w:name="index 3" w:semiHidden="1" w:unhideWhenUsed="1"/>
+    <w:lsdException w:name="index 4" w:semiHidden="1" w:unhideWhenUsed="1"/>
+    <w:lsdException w:name="index 5" w:semiHidden="1" w:unhideWhenUsed="1"/>
+    <w:lsdException w:name="index 6" w:semiHidden="1" w:unhideWhenUsed="1"/>
+    <w:lsdException w:name="index 7" w:semiHidden="1" w:unhideWhenUsed="1"/>
+    <w:lsdException w:name="index 8" w:semiHidden="1" w:unhideWhenUsed="1"/>
+    <w:lsdException w:name="index 9" w:semiHidden="1" w:unhideWhenUsed="1"/>
+    <w:lsdException w:name="toc 1" w:semiHidden="1" w:uiPriority="39" w:unhideWhenUsed="1"/>
+    <w:lsdException w:name="toc 2" w:semiHidden="1" w:uiPriority="39" w:unhideWhenUsed="1"/>
+    <w:lsdException w:name="toc 3" w:semiHidden="1" w:uiPriority="39" w:unhideWhenUsed="1"/>
+    <w:lsdException w:name="toc 4" w:semiHidden="1" w:uiPriority="39" w:unhideWhenUsed="1"/>
+    <w:lsdException w:name="toc 5" w:semiHidden="1" w:uiPriority="39" w:unhideWhenUsed="1"/>
+    <w:lsdException w:name="toc 6" w:semiHidden="1" w:uiPriority="39" w:unhideWhenUsed="1"/>
+    <w:lsdException w:name="toc 7" w:semiHidden="1" w:uiPriority="39" w:unhideWhenUsed="1"/>
+    <w:lsdException w:name="toc 8" w:semiHidden="1" w:uiPriority="39" w:unhideWhenUsed="1"/>
+    <w:lsdException w:name="toc 9" w:semiHidden="1" w:uiPriority="39" w:unhideWhenUsed="1"/>
+    <w:lsdException w:name="Normal Indent" w:semiHidden="1" w:unhideWhenUsed="1"/>
+    <w:lsdException w:name="footnote text" w:semiHidden="1" w:unhideWhenUsed="1"/>
+    <w:lsdException w:name="annotation text" w:semiHidden="1" w:unhideWhenUsed="1"/>
+    <w:lsdException w:name="header" w:semiHidden="1" w:unhideWhenUsed="1"/>
+    <w:lsdException w:name="footer" w:semiHidden="1" w:unhideWhenUsed="1"/>
+    <w:lsdException w:name="index heading" w:semiHidden="1" w:unhideWhenUsed="1"/>
+    <w:lsdException w:name="caption" w:semiHidden="1" w:uiPriority="35" w:unhideWhenUsed="1" w:qFormat="1"/>
+    <w:lsdException w:name="table of figures" w:semiHidden="1" w:unhideWhenUsed="1"/>
+    <w:lsdException w:name="envelope address" w:semiHidden="1" w:unhideWhenUsed="1"/>
+    <w:lsdException w:name="envelope return" w:semiHidden="1" w:unhideWhenUsed="1"/>
+    <w:lsdException w:name="footnote reference" w:semiHidden="1" w:unhideWhenUsed="1"/>
+    <w:lsdException w:name="annotation reference" w:semiHidden="1" w:unhideWhenUsed="1"/>
+    <w:lsdException w:name="line number" w:semiHidden="1" w:unhideWhenUsed="1"/>
+    <w:lsdException w:name="page number" w:semiHidden="1" w:unhideWhenUsed="1"/>
+    <w:lsdException w:name="endnote reference" w:semiHidden="1" w:unhideWhenUsed="1"/>
+    <w:lsdException w:name="endnote text" w:semiHidden="1" w:unhideWhenUsed="1"/>
+    <w:lsdException w:name="table of authorities" w:semiHidden="1" w:unhideWhenUsed="1"/>
+    <w:lsdException w:name="macro" w:semiHidden="1" w:unhideWhenUsed="1"/>
+    <w:lsdException w:name="toa heading" w:semiHidden="1" w:unhideWhenUsed="1"/>
+    <w:lsdException w:name="List" w:semiHidden="1" w:unhideWhenUsed="1"/>
+    <w:lsdException w:name="List Bullet" w:semiHidden="1" w:unhideWhenUsed="1"/>
+    <w:lsdException w:name="List Number" w:semiHidden="1" w:unhideWhenUsed="1"/>
+    <w:lsdException w:name="List 2" w:semiHidden="1" w:unhideWhenUsed="1"/>
+    <w:lsdException w:name="List 3" w:semiHidden="1" w:unhideWhenUsed="1"/>
+    <w:lsdException w:name="List 4" w:semiHidden="1" w:unhideWhenUsed="1"/>
+    <w:lsdException w:name="List 5" w:semiHidden="1" w:unhideWhenUsed="1"/>
+    <w:lsdException w:name="List Bullet 2" w:semiHidden="1" w:unhideWhenUsed="1"/>
+    <w:lsdException w:name="List Bullet 3" w:semiHidden="1" w:unhideWhenUsed="1"/>
+    <w:lsdException w:name="List Bullet 4" w:semiHidden="1" w:unhideWhenUsed="1"/>
+    <w:lsdException w:name="List Bullet 5" w:semiHidden="1" w:unhideWhenUsed="1"/>
+    <w:lsdException w:name="List Number 2" w:semiHidden="1" w:unhideWhenUsed="1"/>
+    <w:lsdException w:name="List Number 3" w:semiHidden="1" w:unhideWhenUsed="1"/>
+    <w:lsdException w:name="List Number 4" w:semiHidden="1" w:unhideWhenUsed="1"/>
+    <w:lsdException w:name="List Number 5" w:semiHidden="1" w:unhideWhenUsed="1"/>
+    <w:lsdException w:name="Title" w:uiPriority="10" w:qFormat="1"/>
+    <w:lsdException w:name="Closing" w:semiHidden="1" w:unhideWhenUsed="1"/>
+    <w:lsdException w:name="Signature" w:semiHidden="1" w:unhideWhenUsed="1"/>
+    <w:lsdException w:name="Default Paragraph Font" w:semiHidden="1" w:uiPriority="1" w:unhideWhenUsed="1"/>
+    <w:lsdException w:name="Body Text" w:semiHidden="1" w:unhideWhenUsed="1"/>
+    <w:lsdException w:name="Body Text Indent" w:semiHidden="1" w:unhideWhenUsed="1"/>
+    <w:lsdException w:name="List Continue" w:semiHidden="1" w:unhideWhenUsed="1"/>
+    <w:lsdException w:name="List Continue 2" w:semiHidden="1" w:unhideWhenUsed="1"/>
+    <w:lsdException w:name="List Continue 3" w:semiHidden="1" w:unhideWhenUsed="1"/>
+    <w:lsdException w:name="List Continue 4" w:semiHidden="1" w:unhideWhenUsed="1"/>
+    <w:lsdException w:name="List Continue 5" w:semiHidden="1" w:unhideWhenUsed="1"/>
+    <w:lsdException w:name="Message Header" w:semiHidden="1" w:unhideWhenUsed="1"/>
+    <w:lsdException w:name="Subtitle" w:uiPriority="11" w:qFormat="1"/>
+    <w:lsdException w:name="Salutation" w:semiHidden="1" w:unhideWhenUsed="1"/>
+    <w:lsdException w:name="Date" w:semiHidden="1" w:unhideWhenUsed="1"/>
+    <w:lsdException w:name="Body Text First Indent" w:semiHidden="1" w:unhideWhenUsed="1"/>
+    <w:lsdException w:name="Body Text First Indent 2" w:semiHidden="1" w:unhideWhenUsed="1"/>
+    <w:lsdException w:name="Note Heading" w:semiHidden="1" w:unhideWhenUsed="1"/>
+    <w:lsdException w:name="Body Text 2" w:semiHidden="1" w:unhideWhenUsed="1"/>
+    <w:lsdException w:name="Body Text 3" w:semiHidden="1" w:unhideWhenUsed="1"/>
+    <w:lsdException w:name="Body Text Indent 2" w:semiHidden="1" w:unhideWhenUsed="1"/>
+    <w:lsdException w:name="Body Text Indent 3" w:semiHidden="1" w:unhideWhenUsed="1"/>
+    <w:lsdException w:name="Block Text" w:semiHidden="1" w:unhideWhenUsed="1"/>
+    <w:lsdException w:name="Hyperlink" w:semiHidden="1" w:unhideWhenUsed="1"/>
+    <w:lsdException w:name="FollowedHyperlink" w:semiHidden="1" w:unhideWhenUsed="1"/>
+    <w:lsdException w:name="Strong" w:uiPriority="22" w:qFormat="1"/>
+    <w:lsdException w:name="Emphasis" w:uiPriority="20" w:qFormat="1"/>
+    <w:lsdException w:name="Document Map" w:semiHidden="1" w:unhideWhenUsed="1"/>
+    <w:lsdException w:name="Plain Text" w:semiHidden="1" w:unhideWhenUsed="1"/>
+    <w:lsdException w:name="E-mail Signature" w:semiHidden="1" w:unhideWhenUsed="1"/>
+    <w:lsdException w:name="HTML Top of Form" w:semiHidden="1" w:unhideWhenUsed="1"/>
+    <w:lsdException w:name="HTML Bottom of Form" w:semiHidden="1" w:unhideWhenUsed="1"/>
+    <w:lsdException w:name="Normal (Web)" w:semiHidden="1" w:unhideWhenUsed="1"/>
+    <w:lsdException w:name="HTML Acronym" w:semiHidden="1" w:unhideWhenUsed="1"/>
+    <w:lsdException w:name="HTML Address" w:semiHidden="1" w:unhideWhenUsed="1"/>
+    <w:lsdException w:name="HTML Cite" w:semiHidden="1" w:unhideWhenUsed="1"/>
+    <w:lsdException w:name="HTML Code" w:semiHidden="1" w:unhideWhenUsed="1"/>
+    <w:lsdException w:name="HTML Definition" w:semiHidden="1" w:unhideWhenUsed="1"/>
+    <w:lsdException w:name="HTML Keyboard" w:semiHidden="1" w:unhideWhenUsed="1"/>
+    <w:lsdException w:name="HTML Preformatted" w:semiHidden="1" w:unhideWhenUsed="1"/>
+    <w:lsdException w:name="HTML Sample" w:semiHidden="1" w:unhideWhenUsed="1"/>
+    <w:lsdException w:name="HTML Typewriter" w:semiHidden="1" w:unhideWhenUsed="1"/>
+    <w:lsdException w:name="HTML Variable" w:semiHidden="1" w:unhideWhenUsed="1"/>
+    <w:lsdException w:name="Normal Table" w:semiHidden="1" w:unhideWhenUsed="1"/>
+    <w:lsdException w:name="annotation subject" w:semiHidden="1" w:unhideWhenUsed="1"/>
+    <w:lsdException w:name="No List" w:semiHidden="1" w:unhideWhenUsed="1"/>
+    <w:lsdException w:name="Outline List 1" w:semiHidden="1" w:unhideWhenUsed="1"/>
+    <w:lsdException w:name="Outline List 2" w:semiHidden="1" w:unhideWhenUsed="1"/>
+    <w:lsdException w:name="Outline List 3" w:semiHidden="1" w:unhideWhenUsed="1"/>
+    <w:lsdException w:name="Table Simple 1" w:semiHidden="1" w:unhideWhenUsed="1"/>
+    <w:lsdException w:name="Table Simple 2" w:semiHidden="1" w:unhideWhenUsed="1"/>
+    <w:lsdException w:name="Table Simple 3" w:semiHidden="1" w:unhideWhenUsed="1"/>
+    <w:lsdException w:name="Table Classic 1" w:semiHidden="1" w:unhideWhenUsed="1"/>
+    <w:lsdException w:name="Table Classic 2" w:semiHidden="1" w:unhideWhenUsed="1"/>
+    <w:lsdException w:name="Table Classic 3" w:semiHidden="1" w:unhideWhenUsed="1"/>
+    <w:lsdException w:name="Table Classic 4" w:semiHidden="1" w:unhideWhenUsed="1"/>
+    <w:lsdException w:name="Table Colorful 1" w:semiHidden="1" w:unhideWhenUsed="1"/>
+    <w:lsdException w:name="Table Colorful 2" w:semiHidden="1" w:unhideWhenUsed="1"/>
+    <w:lsdException w:name="Table Colorful 3" w:semiHidden="1" w:unhideWhenUsed="1"/>
+    <w:lsdException w:name="Table Columns 1" w:semiHidden="1" w:unhideWhenUsed="1"/>
+    <w:lsdException w:name="Table Columns 2" w:semiHidden="1" w:unhideWhenUsed="1"/>
+    <w:lsdException w:name="Table Columns 3" w:semiHidden="1" w:unhideWhenUsed="1"/>
+    <w:lsdException w:name="Table Columns 4" w:semiHidden="1" w:unhideWhenUsed="1"/>
+    <w:lsdException w:name="Table Columns 5" w:semiHidden="1" w:unhideWhenUsed="1"/>
+    <w:lsdException w:name="Table Grid 1" w:semiHidden="1" w:unhideWhenUsed="1"/>
+    <w:lsdException w:name="Table Grid 2" w:semiHidden="1" w:unhideWhenUsed="1"/>
+    <w:lsdException w:name="Table Grid 3" w:semiHidden="1" w:unhideWhenUsed="1"/>
+    <w:lsdException w:name="Table Grid 4" w:semiHidden="1" w:unhideWhenUsed="1"/>
+    <w:lsdException w:name="Table Grid 5" w:semiHidden="1" w:unhideWhenUsed="1"/>
+    <w:lsdException w:name="Table Grid 6" w:semiHidden="1" w:unhideWhenUsed="1"/>
+    <w:lsdException w:name="Table Grid 7" w:semiHidden="1" w:unhideWhenUsed="1"/>
+    <w:lsdException w:name="Table Grid 8" w:semiHidden="1" w:unhideWhenUsed="1"/>
+    <w:lsdException w:name="Table List 1" w:semiHidden="1" w:unhideWhenUsed="1"/>
+    <w:lsdException w:name="Table List 2" w:semiHidden="1" w:unhideWhenUsed="1"/>
+    <w:lsdException w:name="Table List 3" w:semiHidden="1" w:unhideWhenUsed="1"/>
+    <w:lsdException w:name="Table List 4" w:semiHidden="1" w:unhideWhenUsed="1"/>
+    <w:lsdException w:name="Table List 5" w:semiHidden="1" w:unhideWhenUsed="1"/>
+    <w:lsdException w:name="Table List 6" w:semiHidden="1" w:unhideWhenUsed="1"/>
+    <w:lsdException w:name="Table List 7" w:semiHidden="1" w:unhideWhenUsed="1"/>
+    <w:lsdException w:name="Table List 8" w:semiHidden="1" w:unhideWhenUsed="1"/>
+    <w:lsdException w:name="Table 3D effects 1" w:semiHidden="1" w:unhideWhenUsed="1"/>
+    <w:lsdException w:name="Table 3D effects 2" w:semiHidden="1" w:unhideWhenUsed="1"/>
+    <w:lsdException w:name="Table 3D effects 3" w:semiHidden="1" w:unhideWhenUsed="1"/>
+    <w:lsdException w:name="Table Contemporary" w:semiHidden="1" w:unhideWhenUsed="1"/>
+    <w:lsdException w:name="Table Elegant" w:semiHidden="1" w:unhideWhenUsed="1"/>
+    <w:lsdException w:name="Table Professional" w:semiHidden="1" w:unhideWhenUsed="1"/>
+    <w:lsdException w:name="Table Subtle 1" w:semiHidden="1" w:unhideWhenUsed="1"/>
+    <w:lsdException w:name="Table Subtle 2" w:semiHidden="1" w:unhideWhenUsed="1"/>
+    <w:lsdException w:name="Table Web 1" w:semiHidden="1" w:unhideWhenUsed="1"/>
+    <w:lsdException w:name="Table Web 2" w:semiHidden="1" w:unhideWhenUsed="1"/>
+    <w:lsdException w:name="Table Web 3" w:semiHidden="1" w:unhideWhenUsed="1"/>
+    <w:lsdException w:name="Balloon Text" w:semiHidden="1" w:unhideWhenUsed="1"/>
+    <w:lsdException w:name="Table Grid" w:uiPriority="59"/>
+    <w:lsdException w:name="Table Theme" w:semiHidden="1" w:unhideWhenUsed="1"/>
+    <w:lsdException w:name="Placeholder Text" w:semiHidden="1"/>
+    <w:lsdException w:name="No Spacing" w:uiPriority="1" w:qFormat="1"/>
+    <w:lsdException w:name="Light Shading" w:uiPriority="60"/>
+    <w:lsdException w:name="Light List" w:uiPriority="61"/>
+    <w:lsdException w:name="Light Grid" w:uiPriority="62"/>
+    <w:lsdException w:name="Medium Shading 1" w:uiPriority="63"/>
+    <w:lsdException w:name="Medium Shading 2" w:uiPriority="64"/>
+    <w:lsdException w:name="Medium List 1" w:uiPriority="65"/>
+    <w:lsdException w:name="Medium List 2" w:uiPriority="66"/>
+    <w:lsdException w:name="Medium Grid 1" w:uiPriority="67"/>
+    <w:lsdException w:name="Medium Grid 2" w:uiPriority="68"/>
+    <w:lsdException w:name="Medium Grid 3" w:uiPriority="69"/>
+    <w:lsdException w:name="Dark List" w:uiPriority="70"/>
+    <w:lsdException w:name="Colorful Shading" w:uiPriority="71"/>
+    <w:lsdException w:name="Colorful List" w:uiPriority="72"/>
+    <w:lsdException w:name="Colorful Grid" w:uiPriority="73"/>
+    <w:lsdException w:name="Light Shading Accent 1" w:uiPriority="60"/>
+    <w:lsdException w:name="Light List Accent 1" w:uiPriority="61"/>
+    <w:lsdException w:name="Light Grid Accent 1" w:uiPriority="62"/>
+    <w:lsdException w:name="Medium Shading 1 Accent 1" w:uiPriority="63"/>
+    <w:lsdException w:name="Medium Shading 2 Accent 1" w:uiPriority="64"/>
+    <w:lsdException w:name="Medium List 1 Accent 1" w:uiPriority="65"/>
+    <w:lsdException w:name="Revision" w:semiHidden="1"/>
+    <w:lsdException w:name="List Paragraph" w:uiPriority="34" w:qFormat="1"/>
+    <w:lsdException w:name="Quote" w:uiPriority="29" w:qFormat="1"/>
+    <w:lsdException w:name="Intense Quote" w:uiPriority="30" w:qFormat="1"/>
+    <w:lsdException w:name="Medium List 2 Accent 1" w:uiPriority="66"/>
+    <w:lsdException w:name="Medium Grid 1 Accent 1" w:uiPriority="67"/>
+    <w:lsdException w:name="Medium Grid 2 Accent 1" w:uiPriority="68"/>
+    <w:lsdException w:name="Medium Grid 3 Accent 1" w:uiPriority="69"/>
+    <w:lsdException w:name="Dark List Accent 1" w:uiPriority="70"/>
+    <w:lsdException w:name="Colorful Shading Accent 1" w:uiPriority="71"/>
+    <w:lsdException w:name="Colorful List Accent 1" w:uiPriority="72"/>
+    <w:lsdException w:name="Colorful Grid Accent 1" w:uiPriority="73"/>
+    <w:lsdException w:name="Light Shading Accent 2" w:uiPriority="60"/>
+    <w:lsdException w:name="Light List Accent 2" w:uiPriority="61"/>
+    <w:lsdException w:name="Light Grid Accent 2" w:uiPriority="62"/>
+    <w:lsdException w:name="Medium Shading 1 Accent 2" w:uiPriority="63"/>
+    <w:lsdException w:name="Medium Shading 2 Accent 2" w:uiPriority="64"/>
+    <w:lsdException w:name="Medium List 1 Accent 2" w:uiPriority="65"/>
+    <w:lsdException w:name="Medium List 2 Accent 2" w:uiPriority="66"/>
+    <w:lsdException w:name="Medium Grid 1 Accent 2" w:uiPriority="67"/>
+    <w:lsdException w:name="Medium Grid 2 Accent 2" w:uiPriority="68"/>
+    <w:lsdException w:name="Medium Grid 3 Accent 2" w:uiPriority="69"/>
+    <w:lsdException w:name="Dark List Accent 2" w:uiPriority="70"/>
+    <w:lsdException w:name="Colorful Shading Accent 2" w:uiPriority="71"/>
+    <w:lsdException w:name="Colorful List Accent 2" w:uiPriority="72"/>
+    <w:lsdException w:name="Colorful Grid Accent 2" w:uiPriority="73"/>
+    <w:lsdException w:name="Light Shading Accent 3" w:uiPriority="60"/>
+    <w:lsdException w:name="Light List Accent 3" w:uiPriority="61"/>
+    <w:lsdException w:name="Light Grid Accent 3" w:uiPriority="62"/>
+    <w:lsdException w:name="Medium Shading 1 Accent 3" w:uiPriority="63"/>
+    <w:lsdException w:name="Medium Shading 2 Accent 3" w:uiPriority="64"/>
+    <w:lsdException w:name="Medium List 1 Accent 3" w:uiPriority="65"/>
+    <w:lsdException w:name="Medium List 2 Accent 3" w:uiPriority="66"/>
+    <w:lsdException w:name="Medium Grid 1 Accent 3" w:uiPriority="67"/>
+    <w:lsdException w:name="Medium Grid 2 Accent 3" w:uiPriority="68"/>
+    <w:lsdException w:name="Medium Grid 3 Accent 3" w:uiPriority="69"/>
+    <w:lsdException w:name="Dark List Accent 3" w:uiPriority="70"/>
+    <w:lsdException w:name="Colorful Shading Accent 3" w:uiPriority="71"/>
+    <w:lsdException w:name="Colorful List Accent 3" w:uiPriority="72"/>
+    <w:lsdException w:name="Colorful Grid Accent 3" w:uiPriority="73"/>
+    <w:lsdException w:name="Light Shading Accent 4" w:uiPriority="60"/>
+    <w:lsdException w:name="Light List Accent 4" w:uiPriority="61"/>
+    <w:lsdException w:name="Light Grid Accent 4" w:uiPriority="62"/>
+    <w:lsdException w:name="Medium Shading 1 Accent 4" w:uiPriority="63"/>
+    <w:lsdException w:name="Medium Shading 2 Accent 4" w:uiPriority="64"/>
+    <w:lsdException w:name="Medium List 1 Accent 4" w:uiPriority="65"/>
+    <w:lsdException w:name="Medium List 2 Accent 4" w:uiPriority="66"/>
+    <w:lsdException w:name="Medium Grid 1 Accent 4" w:uiPriority="67"/>
+    <w:lsdException w:name="Medium Grid 2 Accent 4" w:uiPriority="68"/>
+    <w:lsdException w:name="Medium Grid 3 Accent 4" w:uiPriority="69"/>
+    <w:lsdException w:name="Dark List Accent 4" w:uiPriority="70"/>
+    <w:lsdException w:name="Colorful Shading Accent 4" w:uiPriority="71"/>
+    <w:lsdException w:name="Colorful List Accent 4" w:uiPriority="72"/>
+    <w:lsdException w:name="Colorful Grid Accent 4" w:uiPriority="73"/>
+    <w:lsdException w:name="Light Shading Accent 5" w:uiPriority="60"/>
+    <w:lsdException w:name="Light List Accent 5" w:uiPriority="61"/>
+    <w:lsdException w:name="Light Grid Accent 5" w:uiPriority="62"/>
+    <w:lsdException w:name="Medium Shading 1 Accent 5" w:uiPriority="63"/>
+    <w:lsdException w:name="Medium Shading 2 Accent 5" w:uiPriority="64"/>
+    <w:lsdException w:name="Medium List 1 Accent 5" w:uiPriority="65"/>
+    <w:lsdException w:name="Medium List 2 Accent 5" w:uiPriority="66"/>
+    <w:lsdException w:name="Medium Grid 1 Accent 5" w:uiPriority="67"/>
+    <w:lsdException w:name="Medium Grid 2 Accent 5" w:uiPriority="68"/>
+    <w:lsdException w:name="Medium Grid 3 Accent 5" w:uiPriority="69"/>
+    <w:lsdException w:name="Dark List Accent 5" w:uiPriority="70"/>
+    <w:lsdException w:name="Colorful Shading Accent 5" w:uiPriority="71"/>
+    <w:lsdException w:name="Colorful List Accent 5" w:uiPriority="72"/>
+    <w:lsdException w:name="Colorful Grid Accent 5" w:uiPriority="73"/>
+    <w:lsdException w:name="Light Shading Accent 6" w:uiPriority="60"/>
+    <w:lsdException w:name="Light List Accent 6" w:uiPriority="61"/>
+    <w:lsdException w:name="Light Grid Accent 6" w:uiPriority="62"/>
+    <w:lsdException w:name="Medium Shading 1 Accent 6" w:uiPriority="63"/>
+    <w:lsdException w:name="Medium Shading 2 Accent 6" w:uiPriority="64"/>
+    <w:lsdException w:name="Medium List 1 Accent 6" w:uiPriority="65"/>
+    <w:lsdException w:name="Medium List 2 Accent 6" w:uiPriority="66"/>
+    <w:lsdException w:name="Medium Grid 1 Accent 6" w:uiPriority="67"/>
+    <w:lsdException w:name="Medium Grid 2 Accent 6" w:uiPriority="68"/>
+    <w:lsdException w:name="Medium Grid 3 Accent 6" w:uiPriority="69"/>
+    <w:lsdException w:name="Dark List Accent 6" w:uiPriority="70"/>
+    <w:lsdException w:name="Colorful Shading Accent 6" w:uiPriority="71"/>
+    <w:lsdException w:name="Colorful List Accent 6" w:uiPriority="72"/>
+    <w:lsdException w:name="Colorful Grid Accent 6" w:uiPriority="73"/>
+    <w:lsdException w:name="Subtle Emphasis" w:uiPriority="19" w:qFormat="1"/>
+    <w:lsdException w:name="Intense Emphasis" w:uiPriority="21" w:qFormat="1"/>
+    <w:lsdException w:name="Subtle Reference" w:uiPriority="31" w:qFormat="1"/>
+    <w:lsdException w:name="Intense Reference" w:uiPriority="32" w:qFormat="1"/>
+    <w:lsdException w:name="Book Title" w:uiPriority="33" w:qFormat="1"/>
+    <w:lsdException w:name="Bibliography" w:semiHidden="1" w:uiPriority="37" w:unhideWhenUsed="1"/>
+    <w:lsdException w:name="TOC Heading" w:semiHidden="1" w:uiPriority="39" w:unhideWhenUsed="1" w:qFormat="1"/>
+    <w:lsdException w:name="Plain Table 1" w:uiPriority="41"/>
+    <w:lsdException w:name="Plain Table 2" w:uiPriority="42"/>
+    <w:lsdException w:name="Plain Table 3" w:uiPriority="43"/>
+    <w:lsdException w:name="Plain Table 4" w:uiPriority="44"/>
+    <w:lsdException w:name="Plain Table 5" w:uiPriority="45"/>
+    <w:lsdException w:name="Grid Table Light" w:uiPriority="40"/>
+    <w:lsdException w:name="Grid Table 1 Light" w:uiPriority="46"/>
+    <w:lsdException w:name="Grid Table 2" w:uiPriority="47"/>
+    <w:lsdException w:name="Grid Table 3" w:uiPriority="48"/>
+    <w:lsdException w:name="Grid Table 4" w:uiPriority="49"/>
+    <w:lsdException w:name="Grid Table 5 Dark" w:uiPriority="50"/>
+    <w:lsdException w:name="Grid Table 6 Colorful" w:uiPriority="51"/>
+    <w:lsdException w:name="Grid Table 7 Colorful" w:uiPriority="52"/>
+    <w:lsdException w:name="Grid Table 1 Light Accent 1" w:uiPriority="46"/>
+    <w:lsdException w:name="Grid Table 2 Accent 1" w:uiPriority="47"/>
+    <w:lsdException w:name="Grid Table 3 Accent 1" w:uiPriority="48"/>
+    <w:lsdException w:name="Grid Table 4 Accent 1" w:uiPriority="49"/>
+    <w:lsdException w:name="Grid Table 5 Dark Accent 1" w:uiPriority="50"/>
+    <w:lsdException w:name="Grid Table 6 Colorful Accent 1" w:uiPriority="51"/>
+    <w:lsdException w:name="Grid Table 7 Colorful Accent 1" w:uiPriority="52"/>
+    <w:lsdException w:name="Grid Table 1 Light Accent 2" w:uiPriority="46"/>
+    <w:lsdException w:name="Grid Table 2 Accent 2" w:uiPriority="47"/>
+    <w:lsdException w:name="Grid Table 3 Accent 2" w:uiPriority="48"/>
+    <w:lsdException w:name="Grid Table 4 Accent 2" w:uiPriority="49"/>
+    <w:lsdException w:name="Grid Table 5 Dark Accent 2" w:uiPriority="50"/>
+    <w:lsdException w:name="Grid Table 6 Colorful Accent 2" w:uiPriority="51"/>
+    <w:lsdException w:name="Grid Table 7 Colorful Accent 2" w:uiPriority="52"/>
+    <w:lsdException w:name="Grid Table 1 Light Accent 3" w:uiPriority="46"/>
+    <w:lsdException w:name="Grid Table 2 Accent 3" w:uiPriority="47"/>
+    <w:lsdException w:name="Grid Table 3 Accent 3" w:uiPriority="48"/>
+    <w:lsdException w:name="Grid Table 4 Accent 3" w:uiPriority="49"/>
+    <w:lsdException w:name="Grid Table 5 Dark Accent 3" w:uiPriority="50"/>
+    <w:lsdException w:name="Grid Table 6 Colorful Accent 3" w:uiPriority="51"/>
+    <w:lsdException w:name="Grid Table 7 Colorful Accent 3" w:uiPriority="52"/>
+    <w:lsdException w:name="Grid Table 1 Light Accent 4" w:uiPriority="46"/>
+    <w:lsdException w:name="Grid Table 2 Accent 4" w:uiPriority="47"/>
+    <w:lsdException w:name="Grid Table 3 Accent 4" w:uiPriority="48"/>
+    <w:lsdException w:name="Grid Table 4 Accent 4" w:uiPriority="49"/>
+    <w:lsdException w:name="Grid Table 5 Dark Accent 4" w:uiPriority="50"/>
+    <w:lsdException w:name="Grid Table 6 Colorful Accent 4" w:uiPriority="51"/>
+    <w:lsdException w:name="Grid Table 7 Colorful Accent 4" w:uiPriority="52"/>
+    <w:lsdException w:name="Grid Table 1 Light Accent 5" w:uiPriority="46"/>
+    <w:lsdException w:name="Grid Table 2 Accent 5" w:uiPriority="47"/>
+    <w:lsdException w:name="Grid Table 3 Accent 5" w:uiPriority="48"/>
+    <w:lsdException w:name="Grid Table 4 Accent 5" w:uiPriority="49"/>
+    <w:lsdException w:name="Grid Table 5 Dark Accent 5" w:uiPriority="50"/>
+    <w:lsdException w:name="Grid Table 6 Colorful Accent 5" w:uiPriority="51"/>
+    <w:lsdException w:name="Grid Table 7 Colorful Accent 5" w:uiPriority="52"/>
+    <w:lsdException w:name="Grid Table 1 Light Accent 6" w:uiPriority="46"/>
+    <w:lsdException w:name="Grid Table 2 Accent 6" w:uiPriority="47"/>
+    <w:lsdException w:name="Grid Table 3 Accent 6" w:uiPriority="48"/>
+    <w:lsdException w:name="Grid Table 4 Accent 6" w:uiPriority="49"/>
+    <w:lsdException w:name="Grid Table 5 Dark Accent 6" w:uiPriority="50"/>
+    <w:lsdException w:name="Grid Table 6 Colorful Accent 6" w:uiPriority="51"/>
+    <w:lsdException w:name="Grid Table 7 Colorful Accent 6" w:uiPriority="52"/>
+    <w:lsdException w:name="List Table 1 Light" w:uiPriority="46"/>
+    <w:lsdException w:name="List Table 2" w:uiPriority="47"/>
+    <w:lsdException w:name="List Table 3" w:uiPriority="48"/>
+    <w:lsdException w:name="List Table 4" w:uiPriority="49"/>
+    <w:lsdException w:name="List Table 5 Dark" w:uiPriority="50"/>
+    <w:lsdException w:name="List Table 6 Colorful" w:uiPriority="51"/>
+    <w:lsdException w:name="List Table 7 Colorful" w:uiPriority="52"/>
+    <w:lsdException w:name="List Table 1 Light Accent 1" w:uiPriority="46"/>
+    <w:lsdException w:name="List Table 2 Accent 1" w:uiPriority="47"/>
+    <w:lsdException w:name="List Table 3 Accent 1" w:uiPriority="48"/>
+    <w:lsdException w:name="List Table 4 Accent 1" w:uiPriority="49"/>
+    <w:lsdException w:name="List Table 5 Dark Accent 1" w:uiPriority="50"/>
+    <w:lsdException w:name="List Table 6 Colorful Accent 1" w:uiPriority="51"/>
+    <w:lsdException w:name="List Table 7 Colorful Accent 1" w:uiPriority="52"/>
+    <w:lsdException w:name="List Table 1 Light Accent 2" w:uiPriority="46"/>
+    <w:lsdException w:name="List Table 2 Accent 2" w:uiPriority="47"/>
+    <w:lsdException w:name="List Table 3 Accent 2" w:uiPriority="48"/>
+    <w:lsdException w:name="List Table 4 Accent 2" w:uiPriority="49"/>
+    <w:lsdException w:name="List Table 5 Dark Accent 2" w:uiPriority="50"/>
+    <w:lsdException w:name="List Table 6 Colorful Accent 2" w:uiPriority="51"/>
+    <w:lsdException w:name="List Table 7 Colorful Accent 2" w:uiPriority="52"/>
+    <w:lsdException w:name="List Table 1 Light Accent 3" w:uiPriority="46"/>
+    <w:lsdException w:name="List Table 2 Accent 3" w:uiPriority="47"/>
+    <w:lsdException w:name="List Table 3 Accent 3" w:uiPriority="48"/>
+    <w:lsdException w:name="List Table 4 Accent 3" w:uiPriority="49"/>
+    <w:lsdException w:name="List Table 5 Dark Accent 3" w:uiPriority="50"/>
+    <w:lsdException w:name="List Table 6 Colorful Accent 3" w:uiPriority="51"/>
+    <w:lsdException w:name="List Table 7 Colorful Accent 3" w:uiPriority="52"/>
+    <w:lsdException w:name="List Table 1 Light Accent 4" w:uiPriority="46"/>
+    <w:lsdException w:name="List Table 2 Accent 4" w:uiPriority="47"/>
+    <w:lsdException w:name="List Table 3 Accent 4" w:uiPriority="48"/>
+    <w:lsdException w:name="List Table 4 Accent 4" w:uiPriority="49"/>
+    <w:lsdException w:name="List Table 5 Dark Accent 4" w:uiPriority="50"/>
+    <w:lsdException w:name="List Table 6 Colorful Accent 4" w:uiPriority="51"/>
+    <w:lsdException w:name="List Table 7 Colorful Accent 4" w:uiPriority="52"/>
+    <w:lsdException w:name="List Table 1 Light Accent 5" w:uiPriority="46"/>
+    <w:lsdException w:name="List Table 2 Accent 5" w:uiPriority="47"/>
+    <w:lsdException w:name="List Table 3 Accent 5" w:uiPriority="48"/>
+    <w:lsdException w:name="List Table 4 Accent 5" w:uiPriority="49"/>
+    <w:lsdException w:name="List Table 5 Dark Accent 5" w:uiPriority="50"/>
+    <w:lsdException w:name="List Table 6 Colorful Accent 5" w:uiPriority="51"/>
+    <w:lsdException w:name="List Table 7 Colorful Accent 5" w:uiPriority="52"/>
+    <w:lsdException w:name="List Table 1 Light Accent 6" w:uiPriority="46"/>
+    <w:lsdException w:name="List Table 2 Accent 6" w:uiPriority="47"/>
+    <w:lsdException w:name="List Table 3 Accent 6" w:uiPriority="48"/>
+    <w:lsdException w:name="List Table 4 Accent 6" w:uiPriority="49"/>
+    <w:lsdException w:name="List Table 5 Dark Accent 6" w:uiPriority="50"/>
+    <w:lsdException w:name="List Table 6 Colorful Accent 6" w:uiPriority="51"/>
+    <w:lsdException w:name="List Table 7 Colorful Accent 6" w:uiPriority="52"/>
+    <w:lsdException w:name="Mention" w:semiHidden="1" w:unhideWhenUsed="1"/>
   </w:latentStyles>
   <w:style w:type="paragraph" w:default="1" w:styleId="Standard">
     <w:name w:val="Normal"/>
@@ -5765,6 +6467,7 @@
     <w:name w:val="toc 1"/>
     <w:basedOn w:val="Standard"/>
     <w:next w:val="Standard"/>
+    <w:uiPriority w:val="39"/>
     <w:pPr>
       <w:tabs>
         <w:tab w:val="right" w:pos="9360"/>
@@ -5777,6 +6480,7 @@
     <w:name w:val="toc 2"/>
     <w:basedOn w:val="Standard"/>
     <w:next w:val="Standard"/>
+    <w:uiPriority w:val="39"/>
     <w:pPr>
       <w:tabs>
         <w:tab w:val="right" w:pos="9360"/>
@@ -6056,753 +6760,7 @@
       <w:b/>
     </w:rPr>
   </w:style>
-  <w:style w:type="character" w:styleId="BesuchterHyperlink">
-    <w:name w:val="FollowedHyperlink"/>
-    <w:rPr>
-      <w:color w:val="800080"/>
-      <w:u w:val="single"/>
-    </w:rPr>
-  </w:style>
-  <w:style w:type="paragraph" w:styleId="Sprechblasentext">
-    <w:name w:val="Balloon Text"/>
-    <w:basedOn w:val="Standard"/>
-    <w:pPr>
-      <w:spacing w:line="240" w:lineRule="auto"/>
-    </w:pPr>
-    <w:rPr>
-      <w:rFonts w:ascii="Tahoma" w:hAnsi="Tahoma" w:cs="Tahoma"/>
-      <w:sz w:val="16"/>
-      <w:szCs w:val="16"/>
-    </w:rPr>
-  </w:style>
-  <w:style w:type="character" w:customStyle="1" w:styleId="SprechblasentextZchn">
-    <w:name w:val="Sprechblasentext Zchn"/>
-    <w:rPr>
-      <w:rFonts w:ascii="Tahoma" w:hAnsi="Tahoma" w:cs="Tahoma"/>
-      <w:sz w:val="16"/>
-      <w:szCs w:val="16"/>
-      <w:lang w:val="en-US" w:eastAsia="en-US"/>
-    </w:rPr>
-  </w:style>
-  <w:style w:type="character" w:customStyle="1" w:styleId="apple-converted-space">
-    <w:name w:val="apple-converted-space"/>
-  </w:style>
-  <w:style w:type="numbering" w:customStyle="1" w:styleId="WWOutlineListStyle1">
-    <w:name w:val="WW_OutlineListStyle_1"/>
-    <w:basedOn w:val="KeineListe"/>
-    <w:pPr>
-      <w:numPr>
-        <w:numId w:val="2"/>
-      </w:numPr>
-    </w:pPr>
-  </w:style>
-  <w:style w:type="numbering" w:customStyle="1" w:styleId="WWOutlineListStyle">
-    <w:name w:val="WW_OutlineListStyle"/>
-    <w:basedOn w:val="KeineListe"/>
-    <w:pPr>
-      <w:numPr>
-        <w:numId w:val="3"/>
-      </w:numPr>
-    </w:pPr>
-  </w:style>
-</w:styles>
-</file>
-
-<file path=word/stylesWithEffects.xml><?xml version="1.0" encoding="utf-8"?>
-<w:styles xmlns:wpc="http://schemas.microsoft.com/office/word/2010/wordprocessingCanvas" xmlns:mc="http://schemas.openxmlformats.org/markup-compatibility/2006" xmlns:o="urn:schemas-microsoft-com:office:office" xmlns:r="http://schemas.openxmlformats.org/officeDocument/2006/relationships" xmlns:m="http://schemas.openxmlformats.org/officeDocument/2006/math" xmlns:v="urn:schemas-microsoft-com:vml" xmlns:wp14="http://schemas.microsoft.com/office/word/2010/wordprocessingDrawing" xmlns:wp="http://schemas.openxmlformats.org/drawingml/2006/wordprocessingDrawing" xmlns:w10="urn:schemas-microsoft-com:office:word" xmlns:w="http://schemas.openxmlformats.org/wordprocessingml/2006/main" xmlns:w14="http://schemas.microsoft.com/office/word/2010/wordml" xmlns:wpg="http://schemas.microsoft.com/office/word/2010/wordprocessingGroup" xmlns:wpi="http://schemas.microsoft.com/office/word/2010/wordprocessingInk" xmlns:wne="http://schemas.microsoft.com/office/word/2006/wordml" xmlns:wps="http://schemas.microsoft.com/office/word/2010/wordprocessingShape" mc:Ignorable="w14 wp14">
-  <w:docDefaults>
-    <w:rPrDefault>
-      <w:rPr>
-        <w:rFonts w:ascii="Times New Roman" w:eastAsia="Times New Roman" w:hAnsi="Times New Roman" w:cs="Times New Roman"/>
-        <w:lang w:val="de-DE" w:eastAsia="de-DE" w:bidi="ar-SA"/>
-      </w:rPr>
-    </w:rPrDefault>
-    <w:pPrDefault>
-      <w:pPr>
-        <w:autoSpaceDN w:val="0"/>
-        <w:textAlignment w:val="baseline"/>
-      </w:pPr>
-    </w:pPrDefault>
-  </w:docDefaults>
-  <w:latentStyles w:defLockedState="0" w:defUIPriority="99" w:defSemiHidden="1" w:defUnhideWhenUsed="1" w:defQFormat="0" w:count="267">
-    <w:lsdException w:name="Normal" w:semiHidden="0" w:uiPriority="0" w:unhideWhenUsed="0" w:qFormat="1"/>
-    <w:lsdException w:name="heading 1" w:semiHidden="0" w:uiPriority="9" w:unhideWhenUsed="0" w:qFormat="1"/>
-    <w:lsdException w:name="heading 2" w:uiPriority="9" w:qFormat="1"/>
-    <w:lsdException w:name="heading 3" w:uiPriority="9" w:qFormat="1"/>
-    <w:lsdException w:name="heading 4" w:uiPriority="9" w:qFormat="1"/>
-    <w:lsdException w:name="heading 5" w:uiPriority="9" w:qFormat="1"/>
-    <w:lsdException w:name="heading 6" w:uiPriority="9" w:qFormat="1"/>
-    <w:lsdException w:name="heading 7" w:uiPriority="9" w:qFormat="1"/>
-    <w:lsdException w:name="heading 8" w:uiPriority="9" w:qFormat="1"/>
-    <w:lsdException w:name="heading 9" w:uiPriority="9" w:qFormat="1"/>
-    <w:lsdException w:name="toc 1" w:uiPriority="39"/>
-    <w:lsdException w:name="toc 2" w:uiPriority="39"/>
-    <w:lsdException w:name="toc 3" w:uiPriority="39"/>
-    <w:lsdException w:name="toc 4" w:uiPriority="39"/>
-    <w:lsdException w:name="toc 5" w:uiPriority="39"/>
-    <w:lsdException w:name="toc 6" w:uiPriority="39"/>
-    <w:lsdException w:name="toc 7" w:uiPriority="39"/>
-    <w:lsdException w:name="toc 8" w:uiPriority="39"/>
-    <w:lsdException w:name="toc 9" w:uiPriority="39"/>
-    <w:lsdException w:name="caption" w:uiPriority="35" w:qFormat="1"/>
-    <w:lsdException w:name="Title" w:semiHidden="0" w:uiPriority="10" w:unhideWhenUsed="0" w:qFormat="1"/>
-    <w:lsdException w:name="Default Paragraph Font" w:uiPriority="1"/>
-    <w:lsdException w:name="Subtitle" w:semiHidden="0" w:uiPriority="11" w:unhideWhenUsed="0" w:qFormat="1"/>
-    <w:lsdException w:name="Strong" w:semiHidden="0" w:uiPriority="22" w:unhideWhenUsed="0" w:qFormat="1"/>
-    <w:lsdException w:name="Emphasis" w:semiHidden="0" w:uiPriority="20" w:unhideWhenUsed="0" w:qFormat="1"/>
-    <w:lsdException w:name="Table Grid" w:semiHidden="0" w:uiPriority="59" w:unhideWhenUsed="0"/>
-    <w:lsdException w:name="Placeholder Text" w:unhideWhenUsed="0"/>
-    <w:lsdException w:name="No Spacing" w:semiHidden="0" w:uiPriority="1" w:unhideWhenUsed="0" w:qFormat="1"/>
-    <w:lsdException w:name="Light Shading" w:semiHidden="0" w:uiPriority="60" w:unhideWhenUsed="0"/>
-    <w:lsdException w:name="Light List" w:semiHidden="0" w:uiPriority="61" w:unhideWhenUsed="0"/>
-    <w:lsdException w:name="Light Grid" w:semiHidden="0" w:uiPriority="62" w:unhideWhenUsed="0"/>
-    <w:lsdException w:name="Medium Shading 1" w:semiHidden="0" w:uiPriority="63" w:unhideWhenUsed="0"/>
-    <w:lsdException w:name="Medium Shading 2" w:semiHidden="0" w:uiPriority="64" w:unhideWhenUsed="0"/>
-    <w:lsdException w:name="Medium List 1" w:semiHidden="0" w:uiPriority="65" w:unhideWhenUsed="0"/>
-    <w:lsdException w:name="Medium List 2" w:semiHidden="0" w:uiPriority="66" w:unhideWhenUsed="0"/>
-    <w:lsdException w:name="Medium Grid 1" w:semiHidden="0" w:uiPriority="67" w:unhideWhenUsed="0"/>
-    <w:lsdException w:name="Medium Grid 2" w:semiHidden="0" w:uiPriority="68" w:unhideWhenUsed="0"/>
-    <w:lsdException w:name="Medium Grid 3" w:semiHidden="0" w:uiPriority="69" w:unhideWhenUsed="0"/>
-    <w:lsdException w:name="Dark List" w:semiHidden="0" w:uiPriority="70" w:unhideWhenUsed="0"/>
-    <w:lsdException w:name="Colorful Shading" w:semiHidden="0" w:uiPriority="71" w:unhideWhenUsed="0"/>
-    <w:lsdException w:name="Colorful List" w:semiHidden="0" w:uiPriority="72" w:unhideWhenUsed="0"/>
-    <w:lsdException w:name="Colorful Grid" w:semiHidden="0" w:uiPriority="73" w:unhideWhenUsed="0"/>
-    <w:lsdException w:name="Light Shading Accent 1" w:semiHidden="0" w:uiPriority="60" w:unhideWhenUsed="0"/>
-    <w:lsdException w:name="Light List Accent 1" w:semiHidden="0" w:uiPriority="61" w:unhideWhenUsed="0"/>
-    <w:lsdException w:name="Light Grid Accent 1" w:semiHidden="0" w:uiPriority="62" w:unhideWhenUsed="0"/>
-    <w:lsdException w:name="Medium Shading 1 Accent 1" w:semiHidden="0" w:uiPriority="63" w:unhideWhenUsed="0"/>
-    <w:lsdException w:name="Medium Shading 2 Accent 1" w:semiHidden="0" w:uiPriority="64" w:unhideWhenUsed="0"/>
-    <w:lsdException w:name="Medium List 1 Accent 1" w:semiHidden="0" w:uiPriority="65" w:unhideWhenUsed="0"/>
-    <w:lsdException w:name="Revision" w:unhideWhenUsed="0"/>
-    <w:lsdException w:name="List Paragraph" w:semiHidden="0" w:uiPriority="34" w:unhideWhenUsed="0" w:qFormat="1"/>
-    <w:lsdException w:name="Quote" w:semiHidden="0" w:uiPriority="29" w:unhideWhenUsed="0" w:qFormat="1"/>
-    <w:lsdException w:name="Intense Quote" w:semiHidden="0" w:uiPriority="30" w:unhideWhenUsed="0" w:qFormat="1"/>
-    <w:lsdException w:name="Medium List 2 Accent 1" w:semiHidden="0" w:uiPriority="66" w:unhideWhenUsed="0"/>
-    <w:lsdException w:name="Medium Grid 1 Accent 1" w:semiHidden="0" w:uiPriority="67" w:unhideWhenUsed="0"/>
-    <w:lsdException w:name="Medium Grid 2 Accent 1" w:semiHidden="0" w:uiPriority="68" w:unhideWhenUsed="0"/>
-    <w:lsdException w:name="Medium Grid 3 Accent 1" w:semiHidden="0" w:uiPriority="69" w:unhideWhenUsed="0"/>
-    <w:lsdException w:name="Dark List Accent 1" w:semiHidden="0" w:uiPriority="70" w:unhideWhenUsed="0"/>
-    <w:lsdException w:name="Colorful Shading Accent 1" w:semiHidden="0" w:uiPriority="71" w:unhideWhenUsed="0"/>
-    <w:lsdException w:name="Colorful List Accent 1" w:semiHidden="0" w:uiPriority="72" w:unhideWhenUsed="0"/>
-    <w:lsdException w:name="Colorful Grid Accent 1" w:semiHidden="0" w:uiPriority="73" w:unhideWhenUsed="0"/>
-    <w:lsdException w:name="Light Shading Accent 2" w:semiHidden="0" w:uiPriority="60" w:unhideWhenUsed="0"/>
-    <w:lsdException w:name="Light List Accent 2" w:semiHidden="0" w:uiPriority="61" w:unhideWhenUsed="0"/>
-    <w:lsdException w:name="Light Grid Accent 2" w:semiHidden="0" w:uiPriority="62" w:unhideWhenUsed="0"/>
-    <w:lsdException w:name="Medium Shading 1 Accent 2" w:semiHidden="0" w:uiPriority="63" w:unhideWhenUsed="0"/>
-    <w:lsdException w:name="Medium Shading 2 Accent 2" w:semiHidden="0" w:uiPriority="64" w:unhideWhenUsed="0"/>
-    <w:lsdException w:name="Medium List 1 Accent 2" w:semiHidden="0" w:uiPriority="65" w:unhideWhenUsed="0"/>
-    <w:lsdException w:name="Medium List 2 Accent 2" w:semiHidden="0" w:uiPriority="66" w:unhideWhenUsed="0"/>
-    <w:lsdException w:name="Medium Grid 1 Accent 2" w:semiHidden="0" w:uiPriority="67" w:unhideWhenUsed="0"/>
-    <w:lsdException w:name="Medium Grid 2 Accent 2" w:semiHidden="0" w:uiPriority="68" w:unhideWhenUsed="0"/>
-    <w:lsdException w:name="Medium Grid 3 Accent 2" w:semiHidden="0" w:uiPriority="69" w:unhideWhenUsed="0"/>
-    <w:lsdException w:name="Dark List Accent 2" w:semiHidden="0" w:uiPriority="70" w:unhideWhenUsed="0"/>
-    <w:lsdException w:name="Colorful Shading Accent 2" w:semiHidden="0" w:uiPriority="71" w:unhideWhenUsed="0"/>
-    <w:lsdException w:name="Colorful List Accent 2" w:semiHidden="0" w:uiPriority="72" w:unhideWhenUsed="0"/>
-    <w:lsdException w:name="Colorful Grid Accent 2" w:semiHidden="0" w:uiPriority="73" w:unhideWhenUsed="0"/>
-    <w:lsdException w:name="Light Shading Accent 3" w:semiHidden="0" w:uiPriority="60" w:unhideWhenUsed="0"/>
-    <w:lsdException w:name="Light List Accent 3" w:semiHidden="0" w:uiPriority="61" w:unhideWhenUsed="0"/>
-    <w:lsdException w:name="Light Grid Accent 3" w:semiHidden="0" w:uiPriority="62" w:unhideWhenUsed="0"/>
-    <w:lsdException w:name="Medium Shading 1 Accent 3" w:semiHidden="0" w:uiPriority="63" w:unhideWhenUsed="0"/>
-    <w:lsdException w:name="Medium Shading 2 Accent 3" w:semiHidden="0" w:uiPriority="64" w:unhideWhenUsed="0"/>
-    <w:lsdException w:name="Medium List 1 Accent 3" w:semiHidden="0" w:uiPriority="65" w:unhideWhenUsed="0"/>
-    <w:lsdException w:name="Medium List 2 Accent 3" w:semiHidden="0" w:uiPriority="66" w:unhideWhenUsed="0"/>
-    <w:lsdException w:name="Medium Grid 1 Accent 3" w:semiHidden="0" w:uiPriority="67" w:unhideWhenUsed="0"/>
-    <w:lsdException w:name="Medium Grid 2 Accent 3" w:semiHidden="0" w:uiPriority="68" w:unhideWhenUsed="0"/>
-    <w:lsdException w:name="Medium Grid 3 Accent 3" w:semiHidden="0" w:uiPriority="69" w:unhideWhenUsed="0"/>
-    <w:lsdException w:name="Dark List Accent 3" w:semiHidden="0" w:uiPriority="70" w:unhideWhenUsed="0"/>
-    <w:lsdException w:name="Colorful Shading Accent 3" w:semiHidden="0" w:uiPriority="71" w:unhideWhenUsed="0"/>
-    <w:lsdException w:name="Colorful List Accent 3" w:semiHidden="0" w:uiPriority="72" w:unhideWhenUsed="0"/>
-    <w:lsdException w:name="Colorful Grid Accent 3" w:semiHidden="0" w:uiPriority="73" w:unhideWhenUsed="0"/>
-    <w:lsdException w:name="Light Shading Accent 4" w:semiHidden="0" w:uiPriority="60" w:unhideWhenUsed="0"/>
-    <w:lsdException w:name="Light List Accent 4" w:semiHidden="0" w:uiPriority="61" w:unhideWhenUsed="0"/>
-    <w:lsdException w:name="Light Grid Accent 4" w:semiHidden="0" w:uiPriority="62" w:unhideWhenUsed="0"/>
-    <w:lsdException w:name="Medium Shading 1 Accent 4" w:semiHidden="0" w:uiPriority="63" w:unhideWhenUsed="0"/>
-    <w:lsdException w:name="Medium Shading 2 Accent 4" w:semiHidden="0" w:uiPriority="64" w:unhideWhenUsed="0"/>
-    <w:lsdException w:name="Medium List 1 Accent 4" w:semiHidden="0" w:uiPriority="65" w:unhideWhenUsed="0"/>
-    <w:lsdException w:name="Medium List 2 Accent 4" w:semiHidden="0" w:uiPriority="66" w:unhideWhenUsed="0"/>
-    <w:lsdException w:name="Medium Grid 1 Accent 4" w:semiHidden="0" w:uiPriority="67" w:unhideWhenUsed="0"/>
-    <w:lsdException w:name="Medium Grid 2 Accent 4" w:semiHidden="0" w:uiPriority="68" w:unhideWhenUsed="0"/>
-    <w:lsdException w:name="Medium Grid 3 Accent 4" w:semiHidden="0" w:uiPriority="69" w:unhideWhenUsed="0"/>
-    <w:lsdException w:name="Dark List Accent 4" w:semiHidden="0" w:uiPriority="70" w:unhideWhenUsed="0"/>
-    <w:lsdException w:name="Colorful Shading Accent 4" w:semiHidden="0" w:uiPriority="71" w:unhideWhenUsed="0"/>
-    <w:lsdException w:name="Colorful List Accent 4" w:semiHidden="0" w:uiPriority="72" w:unhideWhenUsed="0"/>
-    <w:lsdException w:name="Colorful Grid Accent 4" w:semiHidden="0" w:uiPriority="73" w:unhideWhenUsed="0"/>
-    <w:lsdException w:name="Light Shading Accent 5" w:semiHidden="0" w:uiPriority="60" w:unhideWhenUsed="0"/>
-    <w:lsdException w:name="Light List Accent 5" w:semiHidden="0" w:uiPriority="61" w:unhideWhenUsed="0"/>
-    <w:lsdException w:name="Light Grid Accent 5" w:semiHidden="0" w:uiPriority="62" w:unhideWhenUsed="0"/>
-    <w:lsdException w:name="Medium Shading 1 Accent 5" w:semiHidden="0" w:uiPriority="63" w:unhideWhenUsed="0"/>
-    <w:lsdException w:name="Medium Shading 2 Accent 5" w:semiHidden="0" w:uiPriority="64" w:unhideWhenUsed="0"/>
-    <w:lsdException w:name="Medium List 1 Accent 5" w:semiHidden="0" w:uiPriority="65" w:unhideWhenUsed="0"/>
-    <w:lsdException w:name="Medium List 2 Accent 5" w:semiHidden="0" w:uiPriority="66" w:unhideWhenUsed="0"/>
-    <w:lsdException w:name="Medium Grid 1 Accent 5" w:semiHidden="0" w:uiPriority="67" w:unhideWhenUsed="0"/>
-    <w:lsdException w:name="Medium Grid 2 Accent 5" w:semiHidden="0" w:uiPriority="68" w:unhideWhenUsed="0"/>
-    <w:lsdException w:name="Medium Grid 3 Accent 5" w:semiHidden="0" w:uiPriority="69" w:unhideWhenUsed="0"/>
-    <w:lsdException w:name="Dark List Accent 5" w:semiHidden="0" w:uiPriority="70" w:unhideWhenUsed="0"/>
-    <w:lsdException w:name="Colorful Shading Accent 5" w:semiHidden="0" w:uiPriority="71" w:unhideWhenUsed="0"/>
-    <w:lsdException w:name="Colorful List Accent 5" w:semiHidden="0" w:uiPriority="72" w:unhideWhenUsed="0"/>
-    <w:lsdException w:name="Colorful Grid Accent 5" w:semiHidden="0" w:uiPriority="73" w:unhideWhenUsed="0"/>
-    <w:lsdException w:name="Light Shading Accent 6" w:semiHidden="0" w:uiPriority="60" w:unhideWhenUsed="0"/>
-    <w:lsdException w:name="Light List Accent 6" w:semiHidden="0" w:uiPriority="61" w:unhideWhenUsed="0"/>
-    <w:lsdException w:name="Light Grid Accent 6" w:semiHidden="0" w:uiPriority="62" w:unhideWhenUsed="0"/>
-    <w:lsdException w:name="Medium Shading 1 Accent 6" w:semiHidden="0" w:uiPriority="63" w:unhideWhenUsed="0"/>
-    <w:lsdException w:name="Medium Shading 2 Accent 6" w:semiHidden="0" w:uiPriority="64" w:unhideWhenUsed="0"/>
-    <w:lsdException w:name="Medium List 1 Accent 6" w:semiHidden="0" w:uiPriority="65" w:unhideWhenUsed="0"/>
-    <w:lsdException w:name="Medium List 2 Accent 6" w:semiHidden="0" w:uiPriority="66" w:unhideWhenUsed="0"/>
-    <w:lsdException w:name="Medium Grid 1 Accent 6" w:semiHidden="0" w:uiPriority="67" w:unhideWhenUsed="0"/>
-    <w:lsdException w:name="Medium Grid 2 Accent 6" w:semiHidden="0" w:uiPriority="68" w:unhideWhenUsed="0"/>
-    <w:lsdException w:name="Medium Grid 3 Accent 6" w:semiHidden="0" w:uiPriority="69" w:unhideWhenUsed="0"/>
-    <w:lsdException w:name="Dark List Accent 6" w:semiHidden="0" w:uiPriority="70" w:unhideWhenUsed="0"/>
-    <w:lsdException w:name="Colorful Shading Accent 6" w:semiHidden="0" w:uiPriority="71" w:unhideWhenUsed="0"/>
-    <w:lsdException w:name="Colorful List Accent 6" w:semiHidden="0" w:uiPriority="72" w:unhideWhenUsed="0"/>
-    <w:lsdException w:name="Colorful Grid Accent 6" w:semiHidden="0" w:uiPriority="73" w:unhideWhenUsed="0"/>
-    <w:lsdException w:name="Subtle Emphasis" w:semiHidden="0" w:uiPriority="19" w:unhideWhenUsed="0" w:qFormat="1"/>
-    <w:lsdException w:name="Intense Emphasis" w:semiHidden="0" w:uiPriority="21" w:unhideWhenUsed="0" w:qFormat="1"/>
-    <w:lsdException w:name="Subtle Reference" w:semiHidden="0" w:uiPriority="31" w:unhideWhenUsed="0" w:qFormat="1"/>
-    <w:lsdException w:name="Intense Reference" w:semiHidden="0" w:uiPriority="32" w:unhideWhenUsed="0" w:qFormat="1"/>
-    <w:lsdException w:name="Book Title" w:semiHidden="0" w:uiPriority="33" w:unhideWhenUsed="0" w:qFormat="1"/>
-    <w:lsdException w:name="Bibliography" w:uiPriority="37"/>
-    <w:lsdException w:name="TOC Heading" w:uiPriority="39" w:qFormat="1"/>
-  </w:latentStyles>
-  <w:style w:type="paragraph" w:default="1" w:styleId="Standard">
-    <w:name w:val="Normal"/>
-    <w:pPr>
-      <w:widowControl w:val="0"/>
-      <w:suppressAutoHyphens/>
-      <w:spacing w:line="240" w:lineRule="atLeast"/>
-    </w:pPr>
-    <w:rPr>
-      <w:lang w:val="en-US" w:eastAsia="en-US"/>
-    </w:rPr>
-  </w:style>
-  <w:style w:type="paragraph" w:styleId="berschrift1">
-    <w:name w:val="heading 1"/>
-    <w:basedOn w:val="Standard"/>
-    <w:next w:val="Standard"/>
-    <w:pPr>
-      <w:keepNext/>
-      <w:numPr>
-        <w:numId w:val="1"/>
-      </w:numPr>
-      <w:spacing w:before="120" w:after="60"/>
-      <w:ind w:left="720" w:hanging="720"/>
-      <w:outlineLvl w:val="0"/>
-    </w:pPr>
-    <w:rPr>
-      <w:rFonts w:ascii="Arial" w:hAnsi="Arial"/>
-      <w:b/>
-      <w:sz w:val="24"/>
-    </w:rPr>
-  </w:style>
-  <w:style w:type="paragraph" w:styleId="berschrift2">
-    <w:name w:val="heading 2"/>
-    <w:basedOn w:val="berschrift1"/>
-    <w:next w:val="Standard"/>
-    <w:pPr>
-      <w:numPr>
-        <w:ilvl w:val="1"/>
-      </w:numPr>
-      <w:outlineLvl w:val="1"/>
-    </w:pPr>
-    <w:rPr>
-      <w:sz w:val="20"/>
-    </w:rPr>
-  </w:style>
-  <w:style w:type="paragraph" w:styleId="berschrift3">
-    <w:name w:val="heading 3"/>
-    <w:basedOn w:val="berschrift1"/>
-    <w:next w:val="Standard"/>
-    <w:pPr>
-      <w:numPr>
-        <w:ilvl w:val="2"/>
-      </w:numPr>
-      <w:outlineLvl w:val="2"/>
-    </w:pPr>
-    <w:rPr>
-      <w:b w:val="0"/>
-      <w:i/>
-      <w:sz w:val="20"/>
-    </w:rPr>
-  </w:style>
-  <w:style w:type="paragraph" w:styleId="berschrift4">
-    <w:name w:val="heading 4"/>
-    <w:basedOn w:val="berschrift1"/>
-    <w:next w:val="Standard"/>
-    <w:pPr>
-      <w:numPr>
-        <w:ilvl w:val="3"/>
-      </w:numPr>
-      <w:outlineLvl w:val="3"/>
-    </w:pPr>
-    <w:rPr>
-      <w:b w:val="0"/>
-      <w:sz w:val="20"/>
-    </w:rPr>
-  </w:style>
-  <w:style w:type="paragraph" w:styleId="berschrift5">
-    <w:name w:val="heading 5"/>
-    <w:basedOn w:val="Standard"/>
-    <w:next w:val="Standard"/>
-    <w:pPr>
-      <w:numPr>
-        <w:ilvl w:val="4"/>
-        <w:numId w:val="1"/>
-      </w:numPr>
-      <w:spacing w:before="240" w:after="60"/>
-      <w:ind w:left="2880"/>
-      <w:outlineLvl w:val="4"/>
-    </w:pPr>
-    <w:rPr>
-      <w:sz w:val="22"/>
-    </w:rPr>
-  </w:style>
-  <w:style w:type="paragraph" w:styleId="berschrift6">
-    <w:name w:val="heading 6"/>
-    <w:basedOn w:val="Standard"/>
-    <w:next w:val="Standard"/>
-    <w:pPr>
-      <w:numPr>
-        <w:ilvl w:val="5"/>
-        <w:numId w:val="1"/>
-      </w:numPr>
-      <w:spacing w:before="240" w:after="60"/>
-      <w:ind w:left="2880"/>
-      <w:outlineLvl w:val="5"/>
-    </w:pPr>
-    <w:rPr>
-      <w:i/>
-      <w:sz w:val="22"/>
-    </w:rPr>
-  </w:style>
-  <w:style w:type="paragraph" w:styleId="berschrift7">
-    <w:name w:val="heading 7"/>
-    <w:basedOn w:val="Standard"/>
-    <w:next w:val="Standard"/>
-    <w:pPr>
-      <w:numPr>
-        <w:ilvl w:val="6"/>
-        <w:numId w:val="1"/>
-      </w:numPr>
-      <w:spacing w:before="240" w:after="60"/>
-      <w:ind w:left="2880"/>
-      <w:outlineLvl w:val="6"/>
-    </w:pPr>
-  </w:style>
-  <w:style w:type="paragraph" w:styleId="berschrift8">
-    <w:name w:val="heading 8"/>
-    <w:basedOn w:val="Standard"/>
-    <w:next w:val="Standard"/>
-    <w:pPr>
-      <w:numPr>
-        <w:ilvl w:val="7"/>
-        <w:numId w:val="1"/>
-      </w:numPr>
-      <w:spacing w:before="240" w:after="60"/>
-      <w:ind w:left="2880"/>
-      <w:outlineLvl w:val="7"/>
-    </w:pPr>
-    <w:rPr>
-      <w:i/>
-    </w:rPr>
-  </w:style>
-  <w:style w:type="paragraph" w:styleId="berschrift9">
-    <w:name w:val="heading 9"/>
-    <w:basedOn w:val="Standard"/>
-    <w:next w:val="Standard"/>
-    <w:pPr>
-      <w:numPr>
-        <w:ilvl w:val="8"/>
-        <w:numId w:val="1"/>
-      </w:numPr>
-      <w:spacing w:before="240" w:after="60"/>
-      <w:ind w:left="2880"/>
-      <w:outlineLvl w:val="8"/>
-    </w:pPr>
-    <w:rPr>
-      <w:b/>
-      <w:i/>
-      <w:sz w:val="18"/>
-    </w:rPr>
-  </w:style>
-  <w:style w:type="character" w:default="1" w:styleId="Absatz-Standardschriftart">
-    <w:name w:val="Default Paragraph Font"/>
-    <w:uiPriority w:val="1"/>
-    <w:semiHidden/>
-    <w:unhideWhenUsed/>
-  </w:style>
-  <w:style w:type="table" w:default="1" w:styleId="NormaleTabelle">
-    <w:name w:val="Normal Table"/>
-    <w:uiPriority w:val="99"/>
-    <w:semiHidden/>
-    <w:unhideWhenUsed/>
-    <w:tblPr>
-      <w:tblInd w:w="0" w:type="dxa"/>
-      <w:tblCellMar>
-        <w:top w:w="0" w:type="dxa"/>
-        <w:left w:w="108" w:type="dxa"/>
-        <w:bottom w:w="0" w:type="dxa"/>
-        <w:right w:w="108" w:type="dxa"/>
-      </w:tblCellMar>
-    </w:tblPr>
-  </w:style>
-  <w:style w:type="numbering" w:default="1" w:styleId="KeineListe">
-    <w:name w:val="No List"/>
-    <w:uiPriority w:val="99"/>
-    <w:semiHidden/>
-    <w:unhideWhenUsed/>
-  </w:style>
-  <w:style w:type="numbering" w:customStyle="1" w:styleId="WWOutlineListStyle2">
-    <w:name w:val="WW_OutlineListStyle_2"/>
-    <w:basedOn w:val="KeineListe"/>
-    <w:pPr>
-      <w:numPr>
-        <w:numId w:val="1"/>
-      </w:numPr>
-    </w:pPr>
-  </w:style>
-  <w:style w:type="paragraph" w:customStyle="1" w:styleId="Paragraph2">
-    <w:name w:val="Paragraph2"/>
-    <w:basedOn w:val="Standard"/>
-    <w:pPr>
-      <w:spacing w:before="80"/>
-      <w:ind w:left="720"/>
-      <w:jc w:val="both"/>
-    </w:pPr>
-    <w:rPr>
-      <w:color w:val="000000"/>
-      <w:lang w:val="en-AU"/>
-    </w:rPr>
-  </w:style>
-  <w:style w:type="paragraph" w:styleId="Titel">
-    <w:name w:val="Title"/>
-    <w:basedOn w:val="Standard"/>
-    <w:next w:val="Standard"/>
-    <w:pPr>
-      <w:spacing w:line="240" w:lineRule="auto"/>
-      <w:jc w:val="center"/>
-    </w:pPr>
-    <w:rPr>
-      <w:rFonts w:ascii="Arial" w:hAnsi="Arial"/>
-      <w:b/>
-      <w:sz w:val="36"/>
-    </w:rPr>
-  </w:style>
-  <w:style w:type="paragraph" w:styleId="Untertitel">
-    <w:name w:val="Subtitle"/>
-    <w:basedOn w:val="Standard"/>
-    <w:pPr>
-      <w:spacing w:after="60"/>
-      <w:jc w:val="center"/>
-    </w:pPr>
-    <w:rPr>
-      <w:rFonts w:ascii="Arial" w:hAnsi="Arial"/>
-      <w:i/>
-      <w:sz w:val="36"/>
-      <w:lang w:val="en-AU"/>
-    </w:rPr>
-  </w:style>
-  <w:style w:type="paragraph" w:styleId="Standardeinzug">
-    <w:name w:val="Normal Indent"/>
-    <w:basedOn w:val="Standard"/>
-    <w:pPr>
-      <w:ind w:left="900" w:hanging="900"/>
-    </w:pPr>
-  </w:style>
-  <w:style w:type="paragraph" w:styleId="Verzeichnis1">
-    <w:name w:val="toc 1"/>
-    <w:basedOn w:val="Standard"/>
-    <w:next w:val="Standard"/>
-    <w:pPr>
-      <w:tabs>
-        <w:tab w:val="right" w:pos="9360"/>
-      </w:tabs>
-      <w:spacing w:before="240" w:after="60"/>
-      <w:ind w:right="720"/>
-    </w:pPr>
-  </w:style>
-  <w:style w:type="paragraph" w:styleId="Verzeichnis2">
-    <w:name w:val="toc 2"/>
-    <w:basedOn w:val="Standard"/>
-    <w:next w:val="Standard"/>
-    <w:pPr>
-      <w:tabs>
-        <w:tab w:val="right" w:pos="9360"/>
-      </w:tabs>
-      <w:ind w:left="432" w:right="720"/>
-    </w:pPr>
-  </w:style>
-  <w:style w:type="paragraph" w:styleId="Verzeichnis3">
-    <w:name w:val="toc 3"/>
-    <w:basedOn w:val="Standard"/>
-    <w:next w:val="Standard"/>
-    <w:pPr>
-      <w:tabs>
-        <w:tab w:val="left" w:pos="1440"/>
-        <w:tab w:val="right" w:pos="9360"/>
-      </w:tabs>
-      <w:ind w:left="864"/>
-    </w:pPr>
-  </w:style>
-  <w:style w:type="paragraph" w:styleId="Kopfzeile">
-    <w:name w:val="header"/>
-    <w:basedOn w:val="Standard"/>
-    <w:pPr>
-      <w:tabs>
-        <w:tab w:val="center" w:pos="4320"/>
-        <w:tab w:val="right" w:pos="8640"/>
-      </w:tabs>
-    </w:pPr>
-  </w:style>
-  <w:style w:type="paragraph" w:styleId="Fuzeile">
-    <w:name w:val="footer"/>
-    <w:basedOn w:val="Standard"/>
-    <w:pPr>
-      <w:tabs>
-        <w:tab w:val="center" w:pos="4320"/>
-        <w:tab w:val="right" w:pos="8640"/>
-      </w:tabs>
-    </w:pPr>
-  </w:style>
-  <w:style w:type="character" w:styleId="Seitenzahl">
-    <w:name w:val="page number"/>
-    <w:basedOn w:val="Absatz-Standardschriftart"/>
-  </w:style>
-  <w:style w:type="paragraph" w:customStyle="1" w:styleId="Bullet1">
-    <w:name w:val="Bullet1"/>
-    <w:basedOn w:val="Standard"/>
-    <w:pPr>
-      <w:ind w:left="720" w:hanging="432"/>
-    </w:pPr>
-  </w:style>
-  <w:style w:type="paragraph" w:customStyle="1" w:styleId="Bullet2">
-    <w:name w:val="Bullet2"/>
-    <w:basedOn w:val="Standard"/>
-    <w:pPr>
-      <w:ind w:left="1440" w:hanging="360"/>
-    </w:pPr>
-    <w:rPr>
-      <w:color w:val="000080"/>
-    </w:rPr>
-  </w:style>
-  <w:style w:type="paragraph" w:customStyle="1" w:styleId="Tabletext">
-    <w:name w:val="Tabletext"/>
-    <w:basedOn w:val="Standard"/>
-    <w:pPr>
-      <w:keepLines/>
-      <w:spacing w:after="120"/>
-    </w:pPr>
-  </w:style>
-  <w:style w:type="paragraph" w:styleId="Textkrper">
-    <w:name w:val="Body Text"/>
-    <w:basedOn w:val="Standard"/>
-    <w:pPr>
-      <w:keepLines/>
-      <w:spacing w:after="120"/>
-      <w:ind w:left="720"/>
-    </w:pPr>
-  </w:style>
-  <w:style w:type="paragraph" w:styleId="Dokumentstruktur">
-    <w:name w:val="Document Map"/>
-    <w:basedOn w:val="Standard"/>
-    <w:pPr>
-      <w:shd w:val="clear" w:color="auto" w:fill="000080"/>
-    </w:pPr>
-    <w:rPr>
-      <w:rFonts w:ascii="Tahoma" w:hAnsi="Tahoma"/>
-    </w:rPr>
-  </w:style>
-  <w:style w:type="character" w:styleId="Funotenzeichen">
-    <w:name w:val="footnote reference"/>
-    <w:rPr>
-      <w:position w:val="0"/>
-      <w:sz w:val="20"/>
-      <w:vertAlign w:val="superscript"/>
-    </w:rPr>
-  </w:style>
-  <w:style w:type="paragraph" w:styleId="Funotentext">
-    <w:name w:val="footnote text"/>
-    <w:basedOn w:val="Standard"/>
-    <w:pPr>
-      <w:keepNext/>
-      <w:keepLines/>
-      <w:spacing w:before="40" w:after="40"/>
-      <w:ind w:left="360" w:hanging="360"/>
-    </w:pPr>
-    <w:rPr>
-      <w:rFonts w:ascii="Helvetica" w:hAnsi="Helvetica"/>
-      <w:sz w:val="16"/>
-    </w:rPr>
-  </w:style>
-  <w:style w:type="paragraph" w:customStyle="1" w:styleId="MainTitle">
-    <w:name w:val="Main Title"/>
-    <w:basedOn w:val="Standard"/>
-    <w:pPr>
-      <w:spacing w:before="480" w:after="60" w:line="240" w:lineRule="auto"/>
-      <w:jc w:val="center"/>
-    </w:pPr>
-    <w:rPr>
-      <w:rFonts w:ascii="Arial" w:hAnsi="Arial"/>
-      <w:b/>
-      <w:kern w:val="3"/>
-      <w:sz w:val="32"/>
-    </w:rPr>
-  </w:style>
-  <w:style w:type="paragraph" w:customStyle="1" w:styleId="Paragraph1">
-    <w:name w:val="Paragraph1"/>
-    <w:basedOn w:val="Standard"/>
-    <w:pPr>
-      <w:spacing w:before="80" w:line="240" w:lineRule="auto"/>
-      <w:jc w:val="both"/>
-    </w:pPr>
-  </w:style>
-  <w:style w:type="paragraph" w:customStyle="1" w:styleId="Paragraph3">
-    <w:name w:val="Paragraph3"/>
-    <w:basedOn w:val="Standard"/>
-    <w:pPr>
-      <w:spacing w:before="80" w:line="240" w:lineRule="auto"/>
-      <w:ind w:left="1530"/>
-      <w:jc w:val="both"/>
-    </w:pPr>
-  </w:style>
-  <w:style w:type="paragraph" w:customStyle="1" w:styleId="Paragraph4">
-    <w:name w:val="Paragraph4"/>
-    <w:basedOn w:val="Standard"/>
-    <w:pPr>
-      <w:spacing w:before="80" w:line="240" w:lineRule="auto"/>
-      <w:ind w:left="2250"/>
-      <w:jc w:val="both"/>
-    </w:pPr>
-  </w:style>
-  <w:style w:type="paragraph" w:styleId="Verzeichnis4">
-    <w:name w:val="toc 4"/>
-    <w:basedOn w:val="Standard"/>
-    <w:next w:val="Standard"/>
-    <w:autoRedefine/>
-    <w:pPr>
-      <w:ind w:left="600"/>
-    </w:pPr>
-  </w:style>
-  <w:style w:type="paragraph" w:styleId="Verzeichnis5">
-    <w:name w:val="toc 5"/>
-    <w:basedOn w:val="Standard"/>
-    <w:next w:val="Standard"/>
-    <w:autoRedefine/>
-    <w:pPr>
-      <w:ind w:left="800"/>
-    </w:pPr>
-  </w:style>
-  <w:style w:type="paragraph" w:styleId="Verzeichnis6">
-    <w:name w:val="toc 6"/>
-    <w:basedOn w:val="Standard"/>
-    <w:next w:val="Standard"/>
-    <w:autoRedefine/>
-    <w:pPr>
-      <w:ind w:left="1000"/>
-    </w:pPr>
-  </w:style>
-  <w:style w:type="paragraph" w:styleId="Verzeichnis7">
-    <w:name w:val="toc 7"/>
-    <w:basedOn w:val="Standard"/>
-    <w:next w:val="Standard"/>
-    <w:autoRedefine/>
-    <w:pPr>
-      <w:ind w:left="1200"/>
-    </w:pPr>
-  </w:style>
-  <w:style w:type="paragraph" w:styleId="Verzeichnis8">
-    <w:name w:val="toc 8"/>
-    <w:basedOn w:val="Standard"/>
-    <w:next w:val="Standard"/>
-    <w:autoRedefine/>
-    <w:pPr>
-      <w:ind w:left="1400"/>
-    </w:pPr>
-  </w:style>
-  <w:style w:type="paragraph" w:styleId="Verzeichnis9">
-    <w:name w:val="toc 9"/>
-    <w:basedOn w:val="Standard"/>
-    <w:next w:val="Standard"/>
-    <w:autoRedefine/>
-    <w:pPr>
-      <w:ind w:left="1600"/>
-    </w:pPr>
-  </w:style>
-  <w:style w:type="paragraph" w:styleId="Textkrper2">
-    <w:name w:val="Body Text 2"/>
-    <w:basedOn w:val="Standard"/>
-    <w:rPr>
-      <w:i/>
-      <w:color w:val="0000FF"/>
-    </w:rPr>
-  </w:style>
-  <w:style w:type="paragraph" w:styleId="Textkrper-Zeileneinzug">
-    <w:name w:val="Body Text Indent"/>
-    <w:basedOn w:val="Standard"/>
-    <w:pPr>
-      <w:ind w:left="720"/>
-    </w:pPr>
-    <w:rPr>
-      <w:i/>
-      <w:color w:val="0000FF"/>
-      <w:u w:val="single"/>
-    </w:rPr>
-  </w:style>
-  <w:style w:type="paragraph" w:customStyle="1" w:styleId="Body">
-    <w:name w:val="Body"/>
-    <w:basedOn w:val="Standard"/>
-    <w:pPr>
-      <w:widowControl/>
-      <w:spacing w:before="120" w:line="240" w:lineRule="auto"/>
-      <w:jc w:val="both"/>
-    </w:pPr>
-    <w:rPr>
-      <w:rFonts w:ascii="Book Antiqua" w:hAnsi="Book Antiqua"/>
-    </w:rPr>
-  </w:style>
-  <w:style w:type="paragraph" w:customStyle="1" w:styleId="Bullet">
-    <w:name w:val="Bullet"/>
-    <w:basedOn w:val="Standard"/>
-    <w:pPr>
-      <w:widowControl/>
-      <w:tabs>
-        <w:tab w:val="left" w:pos="360"/>
-        <w:tab w:val="left" w:pos="720"/>
-      </w:tabs>
-      <w:spacing w:before="120" w:line="240" w:lineRule="auto"/>
-      <w:ind w:left="720" w:right="360"/>
-      <w:jc w:val="both"/>
-    </w:pPr>
-    <w:rPr>
-      <w:rFonts w:ascii="Book Antiqua" w:hAnsi="Book Antiqua"/>
-    </w:rPr>
-  </w:style>
-  <w:style w:type="paragraph" w:customStyle="1" w:styleId="InfoBlue">
-    <w:name w:val="InfoBlue"/>
-    <w:basedOn w:val="Standard"/>
-    <w:next w:val="Textkrper"/>
-    <w:autoRedefine/>
-    <w:pPr>
-      <w:spacing w:after="120"/>
-      <w:ind w:left="720"/>
-    </w:pPr>
-    <w:rPr>
-      <w:i/>
-      <w:color w:val="0000FF"/>
-    </w:rPr>
-  </w:style>
-  <w:style w:type="character" w:styleId="Hyperlink">
-    <w:name w:val="Hyperlink"/>
-    <w:rPr>
-      <w:color w:val="0000FF"/>
-      <w:u w:val="single"/>
-    </w:rPr>
-  </w:style>
-  <w:style w:type="character" w:styleId="Fett">
-    <w:name w:val="Strong"/>
-    <w:rPr>
-      <w:b/>
-    </w:rPr>
-  </w:style>
-  <w:style w:type="character" w:styleId="BesuchterHyperlink">
+  <w:style w:type="character" w:styleId="BesuchterLink">
     <w:name w:val="FollowedHyperlink"/>
     <w:rPr>
       <w:color w:val="800080"/>

</xml_diff>